<commit_message>
Minor edits to manual
</commit_message>
<xml_diff>
--- a/V0.5/[T16-1J][V0.5].docx
+++ b/V0.5/[T16-1J][V0.5].docx
@@ -447,7 +447,23 @@
                 <w:b/>
                 <w:sz w:val="20"/>
               </w:rPr>
-              <w:t>Cheong Ke You</w:t>
+              <w:t xml:space="preserve">Cheong </w:t>
+            </w:r>
+            <w:proofErr w:type="spellStart"/>
+            <w:r>
+              <w:rPr>
+                <w:b/>
+                <w:sz w:val="20"/>
+              </w:rPr>
+              <w:t>Ke</w:t>
+            </w:r>
+            <w:proofErr w:type="spellEnd"/>
+            <w:r>
+              <w:rPr>
+                <w:b/>
+                <w:sz w:val="20"/>
+              </w:rPr>
+              <w:t xml:space="preserve"> You</w:t>
             </w:r>
             <w:r>
               <w:rPr>
@@ -609,8 +625,17 @@
                 <w:b/>
                 <w:sz w:val="20"/>
               </w:rPr>
-              <w:t>Lu Yanning</w:t>
-            </w:r>
+              <w:t xml:space="preserve">Lu </w:t>
+            </w:r>
+            <w:proofErr w:type="spellStart"/>
+            <w:r>
+              <w:rPr>
+                <w:b/>
+                <w:sz w:val="20"/>
+              </w:rPr>
+              <w:t>Yanning</w:t>
+            </w:r>
+            <w:proofErr w:type="spellEnd"/>
             <w:r>
               <w:rPr>
                 <w:sz w:val="20"/>
@@ -3236,7 +3261,7 @@
                 </v:handles>
                 <o:callout v:ext="edit" type="oneSegment" on="t"/>
               </v:shapetype>
-              <v:shape id="Line Callout 1 11" o:spid="_x0000_s1026" type="#_x0000_t47" style="position:absolute;left:0;text-align:left;margin-left:454.7pt;margin-top:14.1pt;width:92.5pt;height:20.85pt;z-index:251682816;visibility:visible;mso-wrap-style:square;mso-width-percent:0;mso-height-percent:0;mso-wrap-distance-left:9pt;mso-wrap-distance-top:0;mso-wrap-distance-right:9pt;mso-wrap-distance-bottom:0;mso-position-horizontal:absolute;mso-position-horizontal-relative:page;mso-position-vertical:absolute;mso-position-vertical-relative:text;mso-width-percent:0;mso-height-percent:0;mso-width-relative:margin;mso-height-relative:margin;v-text-anchor:middle" o:gfxdata="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" adj="-4789,11862,-635,11862" fillcolor="window" strokecolor="windowText" strokeweight="2pt">
+              <v:shape id="Line Callout 1 11" o:spid="_x0000_s1026" type="#_x0000_t47" style="position:absolute;left:0;text-align:left;margin-left:454.7pt;margin-top:14.1pt;width:92.5pt;height:20.85pt;z-index:251682816;visibility:visible;mso-wrap-style:square;mso-width-percent:0;mso-height-percent:0;mso-wrap-distance-left:9pt;mso-wrap-distance-top:0;mso-wrap-distance-right:9pt;mso-wrap-distance-bottom:0;mso-position-horizontal:absolute;mso-position-horizontal-relative:page;mso-position-vertical:absolute;mso-position-vertical-relative:text;mso-width-percent:0;mso-height-percent:0;mso-width-relative:margin;mso-height-relative:margin;v-text-anchor:middle" o:gfxdata="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" adj="-4789,11862,-635,11862" fillcolor="window" strokecolor="windowText" strokeweight="2pt">
                 <v:textbox>
                   <w:txbxContent>
                     <w:p>
@@ -3348,7 +3373,7 @@
           </mc:Choice>
           <mc:Fallback>
             <w:pict>
-              <v:shape w14:anchorId="5BC2082E" id="Line Callout 1 10" o:spid="_x0000_s1027" type="#_x0000_t47" style="position:absolute;left:0;text-align:left;margin-left:-20.65pt;margin-top:26.1pt;width:79pt;height:20.85pt;z-index:251685888;visibility:visible;mso-wrap-style:square;mso-width-percent:0;mso-height-percent:0;mso-wrap-distance-left:9pt;mso-wrap-distance-top:0;mso-wrap-distance-right:9pt;mso-wrap-distance-bottom:0;mso-position-horizontal:absolute;mso-position-horizontal-relative:text;mso-position-vertical:absolute;mso-position-vertical-relative:text;mso-width-percent:0;mso-height-percent:0;mso-width-relative:margin;mso-height-relative:margin;v-text-anchor:middle" o:gfxdata="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" adj="28020,10826,22540,10826" fillcolor="window" strokecolor="windowText" strokeweight="2pt">
+              <v:shape w14:anchorId="5BC2082E" id="Line Callout 1 10" o:spid="_x0000_s1027" type="#_x0000_t47" style="position:absolute;left:0;text-align:left;margin-left:-20.65pt;margin-top:26.1pt;width:79pt;height:20.85pt;z-index:251685888;visibility:visible;mso-wrap-style:square;mso-width-percent:0;mso-height-percent:0;mso-wrap-distance-left:9pt;mso-wrap-distance-top:0;mso-wrap-distance-right:9pt;mso-wrap-distance-bottom:0;mso-position-horizontal:absolute;mso-position-horizontal-relative:text;mso-position-vertical:absolute;mso-position-vertical-relative:text;mso-width-percent:0;mso-height-percent:0;mso-width-relative:margin;mso-height-relative:margin;v-text-anchor:middle" o:gfxdata="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" adj="28020,10826,22540,10826" fillcolor="window" strokecolor="windowText" strokeweight="2pt">
                 <v:textbox>
                   <w:txbxContent>
                     <w:p>
@@ -3484,7 +3509,7 @@
           </mc:Choice>
           <mc:Fallback>
             <w:pict>
-              <v:shape w14:anchorId="26BBD31D" id="Line Callout 1 12" o:spid="_x0000_s1028" type="#_x0000_t47" style="position:absolute;left:0;text-align:left;margin-left:454.15pt;margin-top:1pt;width:92.5pt;height:20.85pt;z-index:251683840;visibility:visible;mso-wrap-style:square;mso-width-percent:0;mso-height-percent:0;mso-wrap-distance-left:9pt;mso-wrap-distance-top:0;mso-wrap-distance-right:9pt;mso-wrap-distance-bottom:0;mso-position-horizontal:absolute;mso-position-horizontal-relative:page;mso-position-vertical:absolute;mso-position-vertical-relative:text;mso-width-percent:0;mso-height-percent:0;mso-width-relative:margin;mso-height-relative:margin;v-text-anchor:middle" o:gfxdata="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" adj="-4789,11862,-635,11862" fillcolor="window" strokecolor="windowText" strokeweight="2pt">
+              <v:shape w14:anchorId="26BBD31D" id="Line Callout 1 12" o:spid="_x0000_s1028" type="#_x0000_t47" style="position:absolute;left:0;text-align:left;margin-left:454.15pt;margin-top:1pt;width:92.5pt;height:20.85pt;z-index:251683840;visibility:visible;mso-wrap-style:square;mso-width-percent:0;mso-height-percent:0;mso-wrap-distance-left:9pt;mso-wrap-distance-top:0;mso-wrap-distance-right:9pt;mso-wrap-distance-bottom:0;mso-position-horizontal:absolute;mso-position-horizontal-relative:page;mso-position-vertical:absolute;mso-position-vertical-relative:text;mso-width-percent:0;mso-height-percent:0;mso-width-relative:margin;mso-height-relative:margin;v-text-anchor:middle" o:gfxdata="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" adj="-4789,11862,-635,11862" fillcolor="window" strokecolor="windowText" strokeweight="2pt">
                 <v:textbox>
                   <w:txbxContent>
                     <w:p>
@@ -3612,7 +3637,7 @@
           </mc:Choice>
           <mc:Fallback>
             <w:pict>
-              <v:shape w14:anchorId="7ECC8C21" id="Line Callout 1 13" o:spid="_x0000_s1029" type="#_x0000_t47" style="position:absolute;left:0;text-align:left;margin-left:187.9pt;margin-top:10.35pt;width:92.5pt;height:20.85pt;z-index:251684864;visibility:visible;mso-wrap-style:square;mso-width-percent:0;mso-height-percent:0;mso-wrap-distance-left:9pt;mso-wrap-distance-top:0;mso-wrap-distance-right:9pt;mso-wrap-distance-bottom:0;mso-position-horizontal:absolute;mso-position-horizontal-relative:margin;mso-position-vertical:absolute;mso-position-vertical-relative:text;mso-width-percent:0;mso-height-percent:0;mso-width-relative:margin;mso-height-relative:margin;v-text-anchor:middle" o:gfxdata="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" adj="10273,-20771,10284,-2874" fillcolor="window" strokecolor="windowText" strokeweight="2pt">
+              <v:shape w14:anchorId="7ECC8C21" id="Line Callout 1 13" o:spid="_x0000_s1029" type="#_x0000_t47" style="position:absolute;left:0;text-align:left;margin-left:187.9pt;margin-top:10.35pt;width:92.5pt;height:20.85pt;z-index:251684864;visibility:visible;mso-wrap-style:square;mso-width-percent:0;mso-height-percent:0;mso-wrap-distance-left:9pt;mso-wrap-distance-top:0;mso-wrap-distance-right:9pt;mso-wrap-distance-bottom:0;mso-position-horizontal:absolute;mso-position-horizontal-relative:margin;mso-position-vertical:absolute;mso-position-vertical-relative:text;mso-width-percent:0;mso-height-percent:0;mso-width-relative:margin;mso-height-relative:margin;v-text-anchor:middle" o:gfxdata="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" adj="10273,-20771,10284,-2874" fillcolor="window" strokecolor="windowText" strokeweight="2pt">
                 <v:textbox>
                   <w:txbxContent>
                     <w:p>
@@ -4202,8 +4227,13 @@
                                 <w:jc w:val="center"/>
                               </w:pPr>
                               <w:r>
-                                <w:t>Priority Color</w:t>
+                                <w:t xml:space="preserve">Priority </w:t>
                               </w:r>
+                              <w:proofErr w:type="spellStart"/>
+                              <w:r>
+                                <w:t>Color</w:t>
+                              </w:r>
+                              <w:proofErr w:type="spellEnd"/>
                             </w:p>
                           </w:txbxContent>
                         </wps:txbx>
@@ -4482,7 +4512,7 @@
           </mc:Choice>
           <mc:Fallback>
             <w:pict>
-              <v:group w14:anchorId="2144367F" id="Group 5" o:spid="_x0000_s1030" style="width:413.65pt;height:217pt;mso-position-horizontal-relative:char;mso-position-vertical-relative:line" coordorigin="217,217" coordsize="52533,27559" o:gfxdata="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">
+              <v:group w14:anchorId="2144367F" id="Group 5" o:spid="_x0000_s1030" style="width:413.65pt;height:217pt;mso-position-horizontal-relative:char;mso-position-vertical-relative:line" coordorigin="217,217" coordsize="52533,27559" o:gfxdata="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">
                 <v:shapetype id="_x0000_t75" coordsize="21600,21600" o:spt="75" o:preferrelative="t" path="m@4@5l@4@11@9@11@9@5xe" filled="f" stroked="f">
                   <v:stroke joinstyle="miter"/>
                   <v:formulas>
@@ -4574,8 +4604,13 @@
                           <w:jc w:val="center"/>
                         </w:pPr>
                         <w:r>
-                          <w:t>Priority Color</w:t>
+                          <w:t xml:space="preserve">Priority </w:t>
                         </w:r>
+                        <w:proofErr w:type="spellStart"/>
+                        <w:r>
+                          <w:t>Color</w:t>
+                        </w:r>
+                        <w:proofErr w:type="spellEnd"/>
                       </w:p>
                     </w:txbxContent>
                   </v:textbox>
@@ -4821,7 +4856,21 @@
         <w:rPr>
           <w:sz w:val="20"/>
         </w:rPr>
-        <w:t>This is the priority level you give to the task. There are 3 levels of priority- High, Medium and Low. You have to option to include the Priority Level when you add the task or go back to edit/add it any time you want. If you did not tag a Priority Level to a task, it will not be shown and there will be no Priority Label. The Priority Level is also reflected through the Priority Label which takes on Red, Orange, Yellow for High, Medium and Low priority tasks respectively.</w:t>
+        <w:t xml:space="preserve">This is the priority level you give to the task. There are 3 levels of priority- High, Medium and Low. You have to option to include the Priority Level when you add the task or go back to edit/add it any time you want. If you did not tag a Priority Level to a task, it will not be shown and there will be no Priority Label. The Priority Level is also reflected through the Priority Label which takes on Red, Orange, Yellow for High, </w:t>
+      </w:r>
+      <w:proofErr w:type="gramStart"/>
+      <w:r>
+        <w:rPr>
+          <w:sz w:val="20"/>
+        </w:rPr>
+        <w:t>Medium</w:t>
+      </w:r>
+      <w:proofErr w:type="gramEnd"/>
+      <w:r>
+        <w:rPr>
+          <w:sz w:val="20"/>
+        </w:rPr>
+        <w:t xml:space="preserve"> and Low priority tasks respectively.</w:t>
       </w:r>
     </w:p>
     <w:p>
@@ -5031,7 +5080,7 @@
           </mc:Choice>
           <mc:Fallback>
             <w:pict>
-              <v:rect w14:anchorId="7396E2A3" id="Rectangle 4" o:spid="_x0000_s1042" style="position:absolute;left:0;text-align:left;margin-left:-1.7pt;margin-top:71.3pt;width:455.45pt;height:30.15pt;z-index:251686912;visibility:visible;mso-wrap-style:square;mso-width-percent:0;mso-height-percent:0;mso-wrap-distance-left:9pt;mso-wrap-distance-top:0;mso-wrap-distance-right:9pt;mso-wrap-distance-bottom:0;mso-position-horizontal:absolute;mso-position-horizontal-relative:text;mso-position-vertical:absolute;mso-position-vertical-relative:text;mso-width-percent:0;mso-height-percent:0;mso-width-relative:margin;mso-height-relative:margin;v-text-anchor:middle" o:gfxdata="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" filled="f" strokecolor="black [3213]" strokeweight=".25pt">
+              <v:rect w14:anchorId="7396E2A3" id="Rectangle 4" o:spid="_x0000_s1042" style="position:absolute;left:0;text-align:left;margin-left:-1.7pt;margin-top:71.3pt;width:455.45pt;height:30.15pt;z-index:251686912;visibility:visible;mso-wrap-style:square;mso-width-percent:0;mso-height-percent:0;mso-wrap-distance-left:9pt;mso-wrap-distance-top:0;mso-wrap-distance-right:9pt;mso-wrap-distance-bottom:0;mso-position-horizontal:absolute;mso-position-horizontal-relative:text;mso-position-vertical:absolute;mso-position-vertical-relative:text;mso-width-percent:0;mso-height-percent:0;mso-width-relative:margin;mso-height-relative:margin;v-text-anchor:middle" o:gfxdata="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" filled="f" strokecolor="black [3213]" strokeweight=".25pt">
                 <v:textbox>
                   <w:txbxContent>
                     <w:p>
@@ -5472,11 +5521,33 @@
                 <w:sz w:val="20"/>
               </w:rPr>
             </w:pPr>
+            <w:proofErr w:type="spellStart"/>
             <w:r>
               <w:rPr>
                 <w:sz w:val="20"/>
               </w:rPr>
-              <w:t>Tdy/Today, Tmr/Tomorrow,</w:t>
+              <w:t>Tdy</w:t>
+            </w:r>
+            <w:proofErr w:type="spellEnd"/>
+            <w:r>
+              <w:rPr>
+                <w:sz w:val="20"/>
+              </w:rPr>
+              <w:t xml:space="preserve">/Today, </w:t>
+            </w:r>
+            <w:proofErr w:type="spellStart"/>
+            <w:r>
+              <w:rPr>
+                <w:sz w:val="20"/>
+              </w:rPr>
+              <w:t>Tmr</w:t>
+            </w:r>
+            <w:proofErr w:type="spellEnd"/>
+            <w:r>
+              <w:rPr>
+                <w:sz w:val="20"/>
+              </w:rPr>
+              <w:t>/Tomorrow,</w:t>
             </w:r>
           </w:p>
           <w:p>
@@ -5646,7 +5717,7 @@
           </mc:Choice>
           <mc:Fallback>
             <w:pict>
-              <v:rect w14:anchorId="4B73F756" id="Rectangle 31" o:spid="_x0000_s1043" style="position:absolute;margin-left:0;margin-top:8.15pt;width:450.2pt;height:31.75pt;z-index:251693056;visibility:visible;mso-wrap-style:square;mso-width-percent:0;mso-height-percent:0;mso-wrap-distance-left:9pt;mso-wrap-distance-top:0;mso-wrap-distance-right:9pt;mso-wrap-distance-bottom:0;mso-position-horizontal:left;mso-position-horizontal-relative:margin;mso-position-vertical:absolute;mso-position-vertical-relative:text;mso-width-percent:0;mso-height-percent:0;mso-width-relative:margin;mso-height-relative:margin;v-text-anchor:middle" o:gfxdata="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" filled="f" strokecolor="black [3213]" strokeweight=".25pt">
+              <v:rect w14:anchorId="4B73F756" id="Rectangle 31" o:spid="_x0000_s1043" style="position:absolute;margin-left:0;margin-top:8.15pt;width:450.2pt;height:31.75pt;z-index:251693056;visibility:visible;mso-wrap-style:square;mso-width-percent:0;mso-height-percent:0;mso-wrap-distance-left:9pt;mso-wrap-distance-top:0;mso-wrap-distance-right:9pt;mso-wrap-distance-bottom:0;mso-position-horizontal:left;mso-position-horizontal-relative:margin;mso-position-vertical:absolute;mso-position-vertical-relative:text;mso-width-percent:0;mso-height-percent:0;mso-width-relative:margin;mso-height-relative:margin;v-text-anchor:middle" o:gfxdata="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" filled="f" strokecolor="black [3213]" strokeweight=".25pt">
                 <v:textbox>
                   <w:txbxContent>
                     <w:p>
@@ -6064,7 +6135,7 @@
           </mc:Choice>
           <mc:Fallback>
             <w:pict>
-              <v:rect w14:anchorId="6C57F2D9" id="Rectangle 6" o:spid="_x0000_s1044" style="position:absolute;left:0;text-align:left;margin-left:2.35pt;margin-top:17.8pt;width:450.2pt;height:31.75pt;z-index:251687936;visibility:visible;mso-wrap-style:square;mso-width-percent:0;mso-height-percent:0;mso-wrap-distance-left:9pt;mso-wrap-distance-top:0;mso-wrap-distance-right:9pt;mso-wrap-distance-bottom:0;mso-position-horizontal:absolute;mso-position-horizontal-relative:margin;mso-position-vertical:absolute;mso-position-vertical-relative:text;mso-width-percent:0;mso-height-percent:0;mso-width-relative:margin;mso-height-relative:margin;v-text-anchor:middle" o:gfxdata="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" filled="f" strokecolor="black [3213]" strokeweight=".25pt">
+              <v:rect w14:anchorId="6C57F2D9" id="Rectangle 6" o:spid="_x0000_s1044" style="position:absolute;left:0;text-align:left;margin-left:2.35pt;margin-top:17.8pt;width:450.2pt;height:31.75pt;z-index:251687936;visibility:visible;mso-wrap-style:square;mso-width-percent:0;mso-height-percent:0;mso-wrap-distance-left:9pt;mso-wrap-distance-top:0;mso-wrap-distance-right:9pt;mso-wrap-distance-bottom:0;mso-position-horizontal:absolute;mso-position-horizontal-relative:margin;mso-position-vertical:absolute;mso-position-vertical-relative:text;mso-width-percent:0;mso-height-percent:0;mso-width-relative:margin;mso-height-relative:margin;v-text-anchor:middle" o:gfxdata="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" filled="f" strokecolor="black [3213]" strokeweight=".25pt">
                 <v:textbox>
                   <w:txbxContent>
                     <w:p>
@@ -6318,6 +6389,7 @@
         </w:rPr>
         <w:t xml:space="preserve">name </w:t>
       </w:r>
+      <w:proofErr w:type="spellStart"/>
       <w:r>
         <w:rPr>
           <w:rFonts w:ascii="Courier New" w:hAnsi="Courier New" w:cs="Courier New"/>
@@ -6326,6 +6398,7 @@
         </w:rPr>
         <w:t>name</w:t>
       </w:r>
+      <w:proofErr w:type="spellEnd"/>
       <w:r>
         <w:rPr>
           <w:rFonts w:ascii="Courier New" w:hAnsi="Courier New" w:cs="Courier New"/>
@@ -6701,7 +6774,7 @@
           </mc:Choice>
           <mc:Fallback>
             <w:pict>
-              <v:rect w14:anchorId="4557E8B2" id="Rectangle 26" o:spid="_x0000_s1045" style="position:absolute;left:0;text-align:left;margin-left:-.35pt;margin-top:10.4pt;width:450.2pt;height:27.55pt;z-index:251688960;visibility:visible;mso-wrap-style:square;mso-width-percent:0;mso-height-percent:0;mso-wrap-distance-left:9pt;mso-wrap-distance-top:0;mso-wrap-distance-right:9pt;mso-wrap-distance-bottom:0;mso-position-horizontal:absolute;mso-position-horizontal-relative:margin;mso-position-vertical:absolute;mso-position-vertical-relative:text;mso-width-percent:0;mso-height-percent:0;mso-width-relative:margin;mso-height-relative:margin;v-text-anchor:middle" o:gfxdata="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" filled="f" strokecolor="black [3213]" strokeweight=".25pt">
+              <v:rect w14:anchorId="4557E8B2" id="Rectangle 26" o:spid="_x0000_s1045" style="position:absolute;left:0;text-align:left;margin-left:-.35pt;margin-top:10.4pt;width:450.2pt;height:27.55pt;z-index:251688960;visibility:visible;mso-wrap-style:square;mso-width-percent:0;mso-height-percent:0;mso-wrap-distance-left:9pt;mso-wrap-distance-top:0;mso-wrap-distance-right:9pt;mso-wrap-distance-bottom:0;mso-position-horizontal:absolute;mso-position-horizontal-relative:margin;mso-position-vertical:absolute;mso-position-vertical-relative:text;mso-width-percent:0;mso-height-percent:0;mso-width-relative:margin;mso-height-relative:margin;v-text-anchor:middle" o:gfxdata="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" filled="f" strokecolor="black [3213]" strokeweight=".25pt">
                 <v:textbox>
                   <w:txbxContent>
                     <w:p>
@@ -6815,7 +6888,23 @@
                                 <w:color w:val="000000" w:themeColor="text1"/>
                                 <w:sz w:val="18"/>
                               </w:rPr>
-                              <w:t xml:space="preserve">Tip: In both Add and Edit, you can specify a timed task by only specifying the date once. E.g. You can type “from mon 7:30 to 9:30” or “from 12/3 23:00 to 1:00”.  </w:t>
+                              <w:t xml:space="preserve">Tip: In both Add and Edit, you can specify a timed task by only specifying the date once. E.g. </w:t>
+                            </w:r>
+                            <w:proofErr w:type="gramStart"/>
+                            <w:r>
+                              <w:rPr>
+                                <w:color w:val="000000" w:themeColor="text1"/>
+                                <w:sz w:val="18"/>
+                              </w:rPr>
+                              <w:t>You</w:t>
+                            </w:r>
+                            <w:proofErr w:type="gramEnd"/>
+                            <w:r>
+                              <w:rPr>
+                                <w:color w:val="000000" w:themeColor="text1"/>
+                                <w:sz w:val="18"/>
+                              </w:rPr>
+                              <w:t xml:space="preserve"> can type “from mon 7:30 to 9:30” or “from 12/3 23:00 to 1:00”.  </w:t>
                             </w:r>
                           </w:p>
                         </w:txbxContent>
@@ -6840,7 +6929,7 @@
           </mc:Choice>
           <mc:Fallback>
             <w:pict>
-              <v:rect w14:anchorId="447C75C1" id="Rectangle 192" o:spid="_x0000_s1046" style="position:absolute;margin-left:0;margin-top:3.65pt;width:450.2pt;height:31.75pt;z-index:251689984;visibility:visible;mso-wrap-style:square;mso-width-percent:0;mso-height-percent:0;mso-wrap-distance-left:9pt;mso-wrap-distance-top:0;mso-wrap-distance-right:9pt;mso-wrap-distance-bottom:0;mso-position-horizontal:left;mso-position-horizontal-relative:margin;mso-position-vertical:absolute;mso-position-vertical-relative:text;mso-width-percent:0;mso-height-percent:0;mso-width-relative:margin;mso-height-relative:margin;v-text-anchor:middle" o:gfxdata="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" filled="f" strokecolor="black [3213]" strokeweight=".25pt">
+              <v:rect w14:anchorId="447C75C1" id="Rectangle 192" o:spid="_x0000_s1046" style="position:absolute;margin-left:0;margin-top:3.65pt;width:450.2pt;height:31.75pt;z-index:251689984;visibility:visible;mso-wrap-style:square;mso-width-percent:0;mso-height-percent:0;mso-wrap-distance-left:9pt;mso-wrap-distance-top:0;mso-wrap-distance-right:9pt;mso-wrap-distance-bottom:0;mso-position-horizontal:left;mso-position-horizontal-relative:margin;mso-position-vertical:absolute;mso-position-vertical-relative:text;mso-width-percent:0;mso-height-percent:0;mso-width-relative:margin;mso-height-relative:margin;v-text-anchor:middle" o:gfxdata="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" filled="f" strokecolor="black [3213]" strokeweight=".25pt">
                 <v:textbox>
                   <w:txbxContent>
                     <w:p>
@@ -6855,7 +6944,23 @@
                           <w:color w:val="000000" w:themeColor="text1"/>
                           <w:sz w:val="18"/>
                         </w:rPr>
-                        <w:t xml:space="preserve">Tip: In both Add and Edit, you can specify a timed task by only specifying the date once. E.g. You can type “from mon 7:30 to 9:30” or “from 12/3 23:00 to 1:00”.  </w:t>
+                        <w:t xml:space="preserve">Tip: In both Add and Edit, you can specify a timed task by only specifying the date once. E.g. </w:t>
+                      </w:r>
+                      <w:proofErr w:type="gramStart"/>
+                      <w:r>
+                        <w:rPr>
+                          <w:color w:val="000000" w:themeColor="text1"/>
+                          <w:sz w:val="18"/>
+                        </w:rPr>
+                        <w:t>You</w:t>
+                      </w:r>
+                      <w:proofErr w:type="gramEnd"/>
+                      <w:r>
+                        <w:rPr>
+                          <w:color w:val="000000" w:themeColor="text1"/>
+                          <w:sz w:val="18"/>
+                        </w:rPr>
+                        <w:t xml:space="preserve"> can type “from mon 7:30 to 9:30” or “from 12/3 23:00 to 1:00”.  </w:t>
                       </w:r>
                     </w:p>
                   </w:txbxContent>
@@ -7009,7 +7114,7 @@
           </mc:Choice>
           <mc:Fallback>
             <w:pict>
-              <v:rect w14:anchorId="1F55F495" id="Rectangle 195" o:spid="_x0000_s1047" style="position:absolute;left:0;text-align:left;margin-left:.65pt;margin-top:15.05pt;width:450.2pt;height:19.9pt;z-index:251692032;visibility:visible;mso-wrap-style:square;mso-width-percent:0;mso-height-percent:0;mso-wrap-distance-left:9pt;mso-wrap-distance-top:0;mso-wrap-distance-right:9pt;mso-wrap-distance-bottom:0;mso-position-horizontal:absolute;mso-position-horizontal-relative:margin;mso-position-vertical:absolute;mso-position-vertical-relative:text;mso-width-percent:0;mso-height-percent:0;mso-width-relative:margin;mso-height-relative:margin;v-text-anchor:middle" o:gfxdata="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" filled="f" strokecolor="black [3213]" strokeweight=".25pt">
+              <v:rect w14:anchorId="1F55F495" id="Rectangle 195" o:spid="_x0000_s1047" style="position:absolute;left:0;text-align:left;margin-left:.65pt;margin-top:15.05pt;width:450.2pt;height:19.9pt;z-index:251692032;visibility:visible;mso-wrap-style:square;mso-width-percent:0;mso-height-percent:0;mso-wrap-distance-left:9pt;mso-wrap-distance-top:0;mso-wrap-distance-right:9pt;mso-wrap-distance-bottom:0;mso-position-horizontal:absolute;mso-position-horizontal-relative:margin;mso-position-vertical:absolute;mso-position-vertical-relative:text;mso-width-percent:0;mso-height-percent:0;mso-width-relative:margin;mso-height-relative:margin;v-text-anchor:middle" o:gfxdata="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" filled="f" strokecolor="black [3213]" strokeweight=".25pt">
                 <v:textbox>
                   <w:txbxContent>
                     <w:p>
@@ -7290,13 +7395,23 @@
         </w:rPr>
         <w:t xml:space="preserve">name </w:t>
       </w:r>
+      <w:proofErr w:type="spellStart"/>
       <w:r>
         <w:rPr>
           <w:rFonts w:ascii="Courier New" w:hAnsi="Courier New" w:cs="Courier New"/>
           <w:color w:val="00B050"/>
           <w:sz w:val="20"/>
         </w:rPr>
-        <w:t xml:space="preserve">name </w:t>
+        <w:t>name</w:t>
+      </w:r>
+      <w:proofErr w:type="spellEnd"/>
+      <w:r>
+        <w:rPr>
+          <w:rFonts w:ascii="Courier New" w:hAnsi="Courier New" w:cs="Courier New"/>
+          <w:color w:val="00B050"/>
+          <w:sz w:val="20"/>
+        </w:rPr>
+        <w:t xml:space="preserve"> </w:t>
       </w:r>
       <w:r>
         <w:rPr>
@@ -7433,13 +7548,23 @@
         </w:rPr>
         <w:t>{</w:t>
       </w:r>
+      <w:proofErr w:type="gramStart"/>
       <w:r>
         <w:rPr>
           <w:rFonts w:ascii="Courier New" w:hAnsi="Courier New" w:cs="Courier New"/>
           <w:color w:val="000000" w:themeColor="text1"/>
           <w:sz w:val="20"/>
         </w:rPr>
-        <w:t xml:space="preserve">due/end + before/after/on </w:t>
+        <w:t>due/end</w:t>
+      </w:r>
+      <w:proofErr w:type="gramEnd"/>
+      <w:r>
+        <w:rPr>
+          <w:rFonts w:ascii="Courier New" w:hAnsi="Courier New" w:cs="Courier New"/>
+          <w:color w:val="000000" w:themeColor="text1"/>
+          <w:sz w:val="20"/>
+        </w:rPr>
+        <w:t xml:space="preserve"> + before/after/on </w:t>
       </w:r>
       <w:r>
         <w:rPr>
@@ -7600,13 +7725,23 @@
         </w:rPr>
         <w:t>{</w:t>
       </w:r>
+      <w:proofErr w:type="gramStart"/>
       <w:r>
         <w:rPr>
           <w:rFonts w:ascii="Courier New" w:hAnsi="Courier New" w:cs="Courier New"/>
           <w:color w:val="000000" w:themeColor="text1"/>
           <w:sz w:val="20"/>
         </w:rPr>
-        <w:t xml:space="preserve">start + before/after/on </w:t>
+        <w:t>start</w:t>
+      </w:r>
+      <w:proofErr w:type="gramEnd"/>
+      <w:r>
+        <w:rPr>
+          <w:rFonts w:ascii="Courier New" w:hAnsi="Courier New" w:cs="Courier New"/>
+          <w:color w:val="000000" w:themeColor="text1"/>
+          <w:sz w:val="20"/>
+        </w:rPr>
+        <w:t xml:space="preserve"> + before/after/on </w:t>
       </w:r>
       <w:r>
         <w:rPr>
@@ -7924,7 +8059,7 @@
           </mc:Choice>
           <mc:Fallback>
             <w:pict>
-              <v:rect w14:anchorId="489BC78C" id="Rectangle 194" o:spid="_x0000_s1048" style="position:absolute;left:0;text-align:left;margin-left:0;margin-top:14.55pt;width:450.2pt;height:19.9pt;z-index:251691008;visibility:visible;mso-wrap-style:square;mso-width-percent:0;mso-height-percent:0;mso-wrap-distance-left:9pt;mso-wrap-distance-top:0;mso-wrap-distance-right:9pt;mso-wrap-distance-bottom:0;mso-position-horizontal:left;mso-position-horizontal-relative:margin;mso-position-vertical:absolute;mso-position-vertical-relative:text;mso-width-percent:0;mso-height-percent:0;mso-width-relative:margin;mso-height-relative:margin;v-text-anchor:middle" o:gfxdata="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" filled="f" strokecolor="black [3213]" strokeweight=".25pt">
+              <v:rect w14:anchorId="489BC78C" id="Rectangle 194" o:spid="_x0000_s1048" style="position:absolute;left:0;text-align:left;margin-left:0;margin-top:14.55pt;width:450.2pt;height:19.9pt;z-index:251691008;visibility:visible;mso-wrap-style:square;mso-width-percent:0;mso-height-percent:0;mso-wrap-distance-left:9pt;mso-wrap-distance-top:0;mso-wrap-distance-right:9pt;mso-wrap-distance-bottom:0;mso-position-horizontal:left;mso-position-horizontal-relative:margin;mso-position-vertical:absolute;mso-position-vertical-relative:text;mso-width-percent:0;mso-height-percent:0;mso-width-relative:margin;mso-height-relative:margin;v-text-anchor:middle" o:gfxdata="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" filled="f" strokecolor="black [3213]" strokeweight=".25pt">
                 <v:textbox>
                   <w:txbxContent>
                     <w:p>
@@ -8007,7 +8142,21 @@
         <w:rPr>
           <w:sz w:val="20"/>
         </w:rPr>
-        <w:t>, except Save and Log out commands</w:t>
+        <w:t xml:space="preserve">, except </w:t>
+      </w:r>
+      <w:proofErr w:type="gramStart"/>
+      <w:r>
+        <w:rPr>
+          <w:sz w:val="20"/>
+        </w:rPr>
+        <w:t>Save</w:t>
+      </w:r>
+      <w:proofErr w:type="gramEnd"/>
+      <w:r>
+        <w:rPr>
+          <w:sz w:val="20"/>
+        </w:rPr>
+        <w:t xml:space="preserve"> and Log out commands</w:t>
       </w:r>
       <w:r>
         <w:rPr>
@@ -8185,7 +8334,7 @@
           </mc:Choice>
           <mc:Fallback>
             <w:pict>
-              <v:rect w14:anchorId="7F346C82" id="Rectangle 193" o:spid="_x0000_s1049" style="position:absolute;left:0;text-align:left;margin-left:0;margin-top:16.3pt;width:450.2pt;height:19.9pt;z-index:251695104;visibility:visible;mso-wrap-style:square;mso-width-percent:0;mso-height-percent:0;mso-wrap-distance-left:9pt;mso-wrap-distance-top:0;mso-wrap-distance-right:9pt;mso-wrap-distance-bottom:0;mso-position-horizontal:left;mso-position-horizontal-relative:margin;mso-position-vertical:absolute;mso-position-vertical-relative:text;mso-width-percent:0;mso-height-percent:0;mso-width-relative:margin;mso-height-relative:margin;v-text-anchor:middle" o:gfxdata="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" filled="f" strokecolor="black [3213]" strokeweight=".25pt">
+              <v:rect w14:anchorId="7F346C82" id="Rectangle 193" o:spid="_x0000_s1049" style="position:absolute;left:0;text-align:left;margin-left:0;margin-top:16.3pt;width:450.2pt;height:19.9pt;z-index:251695104;visibility:visible;mso-wrap-style:square;mso-width-percent:0;mso-height-percent:0;mso-wrap-distance-left:9pt;mso-wrap-distance-top:0;mso-wrap-distance-right:9pt;mso-wrap-distance-bottom:0;mso-position-horizontal:left;mso-position-horizontal-relative:margin;mso-position-vertical:absolute;mso-position-vertical-relative:text;mso-width-percent:0;mso-height-percent:0;mso-width-relative:margin;mso-height-relative:margin;v-text-anchor:middle" o:gfxdata="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" filled="f" strokecolor="black [3213]" strokeweight=".25pt">
                 <v:textbox>
                   <w:txbxContent>
                     <w:p>
@@ -10657,10 +10806,10 @@
           <w:sz w:val="20"/>
         </w:rPr>
         <w:object w:dxaOrig="10695" w:dyaOrig="6750">
-          <v:shape id="_x0000_i1025" type="#_x0000_t75" style="width:444pt;height:280.65pt" o:ole="">
+          <v:shape id="_x0000_i1025" type="#_x0000_t75" style="width:444pt;height:280.5pt" o:ole="">
             <v:imagedata r:id="rId19" o:title=""/>
           </v:shape>
-          <o:OLEObject Type="Embed" ProgID="Visio.Drawing.15" ShapeID="_x0000_i1025" DrawAspect="Content" ObjectID="_1490404029" r:id="rId20"/>
+          <o:OLEObject Type="Embed" ProgID="Visio.Drawing.15" ShapeID="_x0000_i1025" DrawAspect="Content" ObjectID="_1490423724" r:id="rId20"/>
         </w:object>
       </w:r>
     </w:p>
@@ -10728,11 +10877,11 @@
           <w:szCs w:val="20"/>
         </w:rPr>
         <w:object w:dxaOrig="1440" w:dyaOrig="1440">
-          <v:shape id="_x0000_s1054" type="#_x0000_t75" style="position:absolute;left:0;text-align:left;margin-left:333.1pt;margin-top:4.4pt;width:117.8pt;height:144.3pt;z-index:251671552;mso-position-horizontal-relative:text;mso-position-vertical-relative:text">
+          <v:shape id="_x0000_s1054" type="#_x0000_t75" style="position:absolute;left:0;text-align:left;margin-left:333.1pt;margin-top:4.4pt;width:117.8pt;height:144.3pt;z-index:251671552">
             <v:imagedata r:id="rId21" o:title=""/>
             <w10:wrap type="square"/>
           </v:shape>
-          <o:OLEObject Type="Embed" ProgID="Visio.Drawing.15" ShapeID="_x0000_s1054" DrawAspect="Content" ObjectID="_1490404040" r:id="rId22"/>
+          <o:OLEObject Type="Embed" ProgID="Visio.Drawing.15" ShapeID="_x0000_s1054" DrawAspect="Content" ObjectID="_1490423734" r:id="rId22"/>
         </w:object>
       </w:r>
       <w:r>
@@ -10873,7 +11022,6 @@
             </w:pPr>
             <w:r>
               <w:rPr>
-                <w:b w:val="0"/>
                 <w:sz w:val="16"/>
                 <w:szCs w:val="16"/>
               </w:rPr>
@@ -11173,10 +11321,10 @@
           <w:szCs w:val="20"/>
         </w:rPr>
         <w:object w:dxaOrig="12495" w:dyaOrig="7365">
-          <v:shape id="_x0000_i1026" type="#_x0000_t75" style="width:466pt;height:276pt" o:ole="">
+          <v:shape id="_x0000_i1026" type="#_x0000_t75" style="width:465.75pt;height:276pt" o:ole="">
             <v:imagedata r:id="rId23" o:title=""/>
           </v:shape>
-          <o:OLEObject Type="Embed" ProgID="Visio.Drawing.15" ShapeID="_x0000_i1026" DrawAspect="Content" ObjectID="_1490404030" r:id="rId24"/>
+          <o:OLEObject Type="Embed" ProgID="Visio.Drawing.15" ShapeID="_x0000_i1026" DrawAspect="Content" ObjectID="_1490423725" r:id="rId24"/>
         </w:object>
       </w:r>
     </w:p>
@@ -11364,6 +11512,7 @@
         </w:rPr>
         <w:t xml:space="preserve"> and </w:t>
       </w:r>
+      <w:proofErr w:type="gramStart"/>
       <w:r>
         <w:rPr>
           <w:i/>
@@ -11372,18 +11521,28 @@
         </w:rPr>
         <w:t>Others</w:t>
       </w:r>
+      <w:proofErr w:type="gramEnd"/>
       <w:r>
         <w:rPr>
           <w:sz w:val="20"/>
           <w:szCs w:val="20"/>
         </w:rPr>
-        <w:t>). Each task creates a TaskPanel</w:t>
-      </w:r>
+        <w:t xml:space="preserve">). Each task creates a </w:t>
+      </w:r>
+      <w:proofErr w:type="spellStart"/>
       <w:r>
         <w:rPr>
           <w:sz w:val="20"/>
           <w:szCs w:val="20"/>
         </w:rPr>
+        <w:t>TaskPanel</w:t>
+      </w:r>
+      <w:proofErr w:type="spellEnd"/>
+      <w:r>
+        <w:rPr>
+          <w:sz w:val="20"/>
+          <w:szCs w:val="20"/>
+        </w:rPr>
         <w:t xml:space="preserve"> object</w:t>
       </w:r>
       <w:r>
@@ -11391,7 +11550,23 @@
           <w:sz w:val="20"/>
           <w:szCs w:val="20"/>
         </w:rPr>
-        <w:t xml:space="preserve"> to be added to the task list. The TaskPanel class is responsible for the display of the details of each task. </w:t>
+        <w:t xml:space="preserve"> to be added to the task list. The </w:t>
+      </w:r>
+      <w:proofErr w:type="spellStart"/>
+      <w:r>
+        <w:rPr>
+          <w:sz w:val="20"/>
+          <w:szCs w:val="20"/>
+        </w:rPr>
+        <w:t>TaskPanel</w:t>
+      </w:r>
+      <w:proofErr w:type="spellEnd"/>
+      <w:r>
+        <w:rPr>
+          <w:sz w:val="20"/>
+          <w:szCs w:val="20"/>
+        </w:rPr>
+        <w:t xml:space="preserve"> class is responsible for the display of the details of each task. </w:t>
       </w:r>
     </w:p>
     <w:p>
@@ -11432,16 +11607,7 @@
           <w:sz w:val="20"/>
           <w:szCs w:val="20"/>
         </w:rPr>
-        <w:t xml:space="preserve"> of two parts: one part is the label that holds the overall tasks statistics and the other part is to serve as hover display. T</w:t>
-      </w:r>
-      <w:bookmarkStart w:id="24" w:name="_GoBack"/>
-      <w:bookmarkEnd w:id="24"/>
-      <w:r>
-        <w:rPr>
-          <w:sz w:val="20"/>
-          <w:szCs w:val="20"/>
-        </w:rPr>
-        <w:t xml:space="preserve">he computation of the overall task statistics is based on a </w:t>
+        <w:t xml:space="preserve"> of two parts: one part is the label that holds the overall tasks statistics and the other part is to serve as hover display. The computation of the overall task statistics is based on a </w:t>
       </w:r>
       <w:r>
         <w:rPr>
@@ -11568,13 +11734,23 @@
         </w:rPr>
         <w:t xml:space="preserve"> utilising the </w:t>
       </w:r>
+      <w:proofErr w:type="spellStart"/>
       <w:r>
         <w:rPr>
           <w:i/>
           <w:sz w:val="20"/>
           <w:szCs w:val="20"/>
         </w:rPr>
-        <w:t xml:space="preserve">CommandTips </w:t>
+        <w:t>CommandTips</w:t>
+      </w:r>
+      <w:proofErr w:type="spellEnd"/>
+      <w:r>
+        <w:rPr>
+          <w:i/>
+          <w:sz w:val="20"/>
+          <w:szCs w:val="20"/>
+        </w:rPr>
+        <w:t xml:space="preserve"> </w:t>
       </w:r>
       <w:r>
         <w:rPr>
@@ -11658,10 +11834,10 @@
       </w:pPr>
       <w:r>
         <w:object w:dxaOrig="8340" w:dyaOrig="4950">
-          <v:shape id="_x0000_i1027" type="#_x0000_t75" style="width:370pt;height:220.65pt" o:ole="">
+          <v:shape id="_x0000_i1027" type="#_x0000_t75" style="width:369.75pt;height:220.5pt" o:ole="">
             <v:imagedata r:id="rId25" o:title=""/>
           </v:shape>
-          <o:OLEObject Type="Embed" ProgID="Visio.Drawing.15" ShapeID="_x0000_i1027" DrawAspect="Content" ObjectID="_1490404031" r:id="rId26"/>
+          <o:OLEObject Type="Embed" ProgID="Visio.Drawing.15" ShapeID="_x0000_i1027" DrawAspect="Content" ObjectID="_1490423726" r:id="rId26"/>
         </w:object>
       </w:r>
     </w:p>
@@ -11812,7 +11988,23 @@
           <w:sz w:val="20"/>
           <w:szCs w:val="20"/>
         </w:rPr>
-        <w:t xml:space="preserve">efore the user hits the Enter key, the command tips will be displayed accordingly. If the UP/DOWN key is pressed, the input will be processed by the CommandHistory class to generate previous commands. </w:t>
+        <w:t xml:space="preserve">efore the user hits the Enter key, the command tips will be displayed accordingly. If the UP/DOWN key is pressed, the input will be processed by the </w:t>
+      </w:r>
+      <w:proofErr w:type="spellStart"/>
+      <w:r>
+        <w:rPr>
+          <w:sz w:val="20"/>
+          <w:szCs w:val="20"/>
+        </w:rPr>
+        <w:t>CommandHistory</w:t>
+      </w:r>
+      <w:proofErr w:type="spellEnd"/>
+      <w:r>
+        <w:rPr>
+          <w:sz w:val="20"/>
+          <w:szCs w:val="20"/>
+        </w:rPr>
+        <w:t xml:space="preserve"> class to generate previous commands. </w:t>
       </w:r>
       <w:r>
         <w:rPr>
@@ -11840,10 +12032,10 @@
           <w:szCs w:val="20"/>
         </w:rPr>
         <w:object w:dxaOrig="1440" w:dyaOrig="1440">
-          <v:shape id="_x0000_s1069" type="#_x0000_t75" style="position:absolute;left:0;text-align:left;margin-left:-4.05pt;margin-top:9.1pt;width:447pt;height:424.3pt;z-index:-251640832;mso-position-horizontal-relative:text;mso-position-vertical-relative:text">
+          <v:shape id="_x0000_s1069" type="#_x0000_t75" style="position:absolute;left:0;text-align:left;margin-left:-4.05pt;margin-top:9.1pt;width:447pt;height:424.3pt;z-index:-251640832">
             <v:imagedata r:id="rId27" o:title=""/>
           </v:shape>
-          <o:OLEObject Type="Embed" ProgID="Visio.Drawing.15" ShapeID="_x0000_s1069" DrawAspect="Content" ObjectID="_1490404041" r:id="rId28"/>
+          <o:OLEObject Type="Embed" ProgID="Visio.Drawing.15" ShapeID="_x0000_s1069" DrawAspect="Content" ObjectID="_1490423735" r:id="rId28"/>
         </w:object>
       </w:r>
     </w:p>
@@ -12459,12 +12651,12 @@
       <w:pPr>
         <w:pStyle w:val="Heading3"/>
       </w:pPr>
-      <w:bookmarkStart w:id="25" w:name="_Toc416657980"/>
+      <w:bookmarkStart w:id="24" w:name="_Toc416657980"/>
       <w:r>
         <w:lastRenderedPageBreak/>
         <w:t>Logic Component</w:t>
       </w:r>
-      <w:bookmarkEnd w:id="25"/>
+      <w:bookmarkEnd w:id="24"/>
     </w:p>
     <w:p>
       <w:pPr>
@@ -12481,10 +12673,10 @@
           <w:noProof/>
         </w:rPr>
         <w:object w:dxaOrig="1440" w:dyaOrig="1440">
-          <v:shape id="_x0000_s1072" type="#_x0000_t75" style="position:absolute;left:0;text-align:left;margin-left:-15.55pt;margin-top:44.6pt;width:486.2pt;height:550.1pt;z-index:251679744;mso-position-horizontal-relative:text;mso-position-vertical-relative:text">
+          <v:shape id="_x0000_s1072" type="#_x0000_t75" style="position:absolute;left:0;text-align:left;margin-left:-31.75pt;margin-top:40.85pt;width:514.1pt;height:581.75pt;z-index:251679744">
             <v:imagedata r:id="rId29" o:title=""/>
           </v:shape>
-          <o:OLEObject Type="Embed" ProgID="Visio.Drawing.15" ShapeID="_x0000_s1072" DrawAspect="Content" ObjectID="_1490404042" r:id="rId30"/>
+          <o:OLEObject Type="Embed" ProgID="Visio.Drawing.15" ShapeID="_x0000_s1072" DrawAspect="Content" ObjectID="_1490423736" r:id="rId30"/>
         </w:object>
       </w:r>
       <w:r>
@@ -12808,31 +13000,119 @@
           <w:sz w:val="20"/>
         </w:rPr>
       </w:pPr>
-    </w:p>
-    <w:p>
-      <w:pPr>
-        <w:tabs>
-          <w:tab w:val="left" w:pos="6946"/>
-        </w:tabs>
-        <w:jc w:val="center"/>
-        <w:rPr>
-          <w:i/>
-          <w:sz w:val="20"/>
-        </w:rPr>
-      </w:pPr>
-      <w:r>
-        <w:rPr>
-          <w:i/>
-          <w:sz w:val="20"/>
-        </w:rPr>
-        <w:t>Figure 6</w:t>
-      </w:r>
-      <w:r>
-        <w:rPr>
-          <w:i/>
-          <w:sz w:val="20"/>
-        </w:rPr>
-        <w:t>. Logic component class diagram</w:t>
+      <w:r>
+        <w:rPr>
+          <w:noProof/>
+          <w:sz w:val="20"/>
+        </w:rPr>
+        <mc:AlternateContent>
+          <mc:Choice Requires="wps">
+            <w:drawing>
+              <wp:anchor distT="45720" distB="45720" distL="114300" distR="114300" simplePos="0" relativeHeight="251697152" behindDoc="0" locked="0" layoutInCell="1" allowOverlap="1" wp14:anchorId="3B4D14C2" wp14:editId="17223171">
+                <wp:simplePos x="0" y="0"/>
+                <wp:positionH relativeFrom="column">
+                  <wp:posOffset>1835150</wp:posOffset>
+                </wp:positionH>
+                <wp:positionV relativeFrom="paragraph">
+                  <wp:posOffset>679450</wp:posOffset>
+                </wp:positionV>
+                <wp:extent cx="2360930" cy="260985"/>
+                <wp:effectExtent l="0" t="0" r="0" b="5715"/>
+                <wp:wrapNone/>
+                <wp:docPr id="30" name="Text Box 2"/>
+                <wp:cNvGraphicFramePr>
+                  <a:graphicFrameLocks xmlns:a="http://schemas.openxmlformats.org/drawingml/2006/main"/>
+                </wp:cNvGraphicFramePr>
+                <a:graphic xmlns:a="http://schemas.openxmlformats.org/drawingml/2006/main">
+                  <a:graphicData uri="http://schemas.microsoft.com/office/word/2010/wordprocessingShape">
+                    <wps:wsp>
+                      <wps:cNvSpPr txBox="1">
+                        <a:spLocks noChangeArrowheads="1"/>
+                      </wps:cNvSpPr>
+                      <wps:spPr bwMode="auto">
+                        <a:xfrm>
+                          <a:off x="0" y="0"/>
+                          <a:ext cx="2360930" cy="260985"/>
+                        </a:xfrm>
+                        <a:prstGeom prst="rect">
+                          <a:avLst/>
+                        </a:prstGeom>
+                        <a:noFill/>
+                        <a:ln w="9525">
+                          <a:noFill/>
+                          <a:miter lim="800000"/>
+                          <a:headEnd/>
+                          <a:tailEnd/>
+                        </a:ln>
+                      </wps:spPr>
+                      <wps:txbx>
+                        <w:txbxContent>
+                          <w:p>
+                            <w:pPr>
+                              <w:tabs>
+                                <w:tab w:val="left" w:pos="6946"/>
+                              </w:tabs>
+                              <w:jc w:val="center"/>
+                              <w:rPr>
+                                <w:i/>
+                                <w:sz w:val="20"/>
+                              </w:rPr>
+                            </w:pPr>
+                            <w:r>
+                              <w:rPr>
+                                <w:i/>
+                                <w:sz w:val="20"/>
+                              </w:rPr>
+                              <w:t>Figure 6. Logic component class diagram</w:t>
+                            </w:r>
+                          </w:p>
+                        </w:txbxContent>
+                      </wps:txbx>
+                      <wps:bodyPr rot="0" vert="horz" wrap="square" lIns="91440" tIns="45720" rIns="91440" bIns="45720" anchor="t" anchorCtr="0">
+                        <a:noAutofit/>
+                      </wps:bodyPr>
+                    </wps:wsp>
+                  </a:graphicData>
+                </a:graphic>
+                <wp14:sizeRelH relativeFrom="margin">
+                  <wp14:pctWidth>40000</wp14:pctWidth>
+                </wp14:sizeRelH>
+                <wp14:sizeRelV relativeFrom="margin">
+                  <wp14:pctHeight>0</wp14:pctHeight>
+                </wp14:sizeRelV>
+              </wp:anchor>
+            </w:drawing>
+          </mc:Choice>
+          <mc:Fallback>
+            <w:pict>
+              <v:shape w14:anchorId="3B4D14C2" id="Text Box 2" o:spid="_x0000_s1050" type="#_x0000_t202" style="position:absolute;left:0;text-align:left;margin-left:144.5pt;margin-top:53.5pt;width:185.9pt;height:20.55pt;z-index:251697152;visibility:visible;mso-wrap-style:square;mso-width-percent:400;mso-height-percent:0;mso-wrap-distance-left:9pt;mso-wrap-distance-top:3.6pt;mso-wrap-distance-right:9pt;mso-wrap-distance-bottom:3.6pt;mso-position-horizontal:absolute;mso-position-horizontal-relative:text;mso-position-vertical:absolute;mso-position-vertical-relative:text;mso-width-percent:400;mso-height-percent:0;mso-width-relative:margin;mso-height-relative:margin;v-text-anchor:top" o:gfxdata="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" filled="f" stroked="f">
+                <v:textbox>
+                  <w:txbxContent>
+                    <w:p>
+                      <w:pPr>
+                        <w:tabs>
+                          <w:tab w:val="left" w:pos="6946"/>
+                        </w:tabs>
+                        <w:jc w:val="center"/>
+                        <w:rPr>
+                          <w:i/>
+                          <w:sz w:val="20"/>
+                        </w:rPr>
+                      </w:pPr>
+                      <w:r>
+                        <w:rPr>
+                          <w:i/>
+                          <w:sz w:val="20"/>
+                        </w:rPr>
+                        <w:t>Figure 6. Logic component class diagram</w:t>
+                      </w:r>
+                    </w:p>
+                  </w:txbxContent>
+                </v:textbox>
+              </v:shape>
+            </w:pict>
+          </mc:Fallback>
+        </mc:AlternateContent>
       </w:r>
     </w:p>
     <w:p>
@@ -12911,7 +13191,21 @@
         <w:rPr>
           <w:sz w:val="20"/>
         </w:rPr>
-        <w:t>Besides invoking the Actions generated by ActionGenerator, t</w:t>
+        <w:t xml:space="preserve">Besides invoking the Actions generated by </w:t>
+      </w:r>
+      <w:proofErr w:type="spellStart"/>
+      <w:r>
+        <w:rPr>
+          <w:sz w:val="20"/>
+        </w:rPr>
+        <w:t>ActionGenerator</w:t>
+      </w:r>
+      <w:proofErr w:type="spellEnd"/>
+      <w:r>
+        <w:rPr>
+          <w:sz w:val="20"/>
+        </w:rPr>
+        <w:t>, t</w:t>
       </w:r>
       <w:r>
         <w:rPr>
@@ -12959,7 +13253,21 @@
         <w:rPr>
           <w:sz w:val="20"/>
         </w:rPr>
-        <w:t>It is made up of Logic Class and HistoryManager Class</w:t>
+        <w:t xml:space="preserve">It is made up of Logic Class and </w:t>
+      </w:r>
+      <w:proofErr w:type="spellStart"/>
+      <w:r>
+        <w:rPr>
+          <w:sz w:val="20"/>
+        </w:rPr>
+        <w:t>HistoryManager</w:t>
+      </w:r>
+      <w:proofErr w:type="spellEnd"/>
+      <w:r>
+        <w:rPr>
+          <w:sz w:val="20"/>
+        </w:rPr>
+        <w:t xml:space="preserve"> Class</w:t>
       </w:r>
       <w:r>
         <w:rPr>
@@ -13056,7 +13364,7 @@
         <w:rPr>
           <w:sz w:val="20"/>
         </w:rPr>
-        <w:t xml:space="preserve"> GUI and decides what sub-components to call to perform a specific action, and returns the result of this action back to GUI. </w:t>
+        <w:t xml:space="preserve">GUI and decides what sub-components to call to perform a specific action, and returns the result of this action back to GUI. </w:t>
       </w:r>
       <w:r>
         <w:rPr>
@@ -13204,10 +13512,23 @@
             </w:pPr>
             <w:r>
               <w:rPr>
-                <w:b w:val="0"/>
-                <w:sz w:val="16"/>
-              </w:rPr>
-              <w:t>setup(StringBuilder: feedback)</w:t>
+                <w:sz w:val="16"/>
+              </w:rPr>
+              <w:t>setup(</w:t>
+            </w:r>
+            <w:proofErr w:type="spellStart"/>
+            <w:r>
+              <w:rPr>
+                <w:sz w:val="16"/>
+              </w:rPr>
+              <w:t>StringBuilder</w:t>
+            </w:r>
+            <w:proofErr w:type="spellEnd"/>
+            <w:r>
+              <w:rPr>
+                <w:sz w:val="16"/>
+              </w:rPr>
+              <w:t>: feedback)</w:t>
             </w:r>
           </w:p>
         </w:tc>
@@ -13226,6 +13547,7 @@
                 <w:sz w:val="16"/>
               </w:rPr>
             </w:pPr>
+            <w:proofErr w:type="gramStart"/>
             <w:r>
               <w:rPr>
                 <w:b/>
@@ -13233,11 +13555,26 @@
               </w:rPr>
               <w:t>feedback</w:t>
             </w:r>
-            <w:r>
-              <w:rPr>
-                <w:sz w:val="16"/>
-              </w:rPr>
-              <w:t>: the feedback to be displayed to the user after each operation. An empty StringBuilder should be passed in during each call of the method.</w:t>
+            <w:proofErr w:type="gramEnd"/>
+            <w:r>
+              <w:rPr>
+                <w:sz w:val="16"/>
+              </w:rPr>
+              <w:t xml:space="preserve">: the feedback to be displayed to the user after each operation. An empty </w:t>
+            </w:r>
+            <w:proofErr w:type="spellStart"/>
+            <w:r>
+              <w:rPr>
+                <w:sz w:val="16"/>
+              </w:rPr>
+              <w:t>StringBuilder</w:t>
+            </w:r>
+            <w:proofErr w:type="spellEnd"/>
+            <w:r>
+              <w:rPr>
+                <w:sz w:val="16"/>
+              </w:rPr>
+              <w:t xml:space="preserve"> should be passed in during each call of the method.</w:t>
             </w:r>
           </w:p>
         </w:tc>
@@ -13295,7 +13632,6 @@
             </w:pPr>
             <w:r>
               <w:rPr>
-                <w:b w:val="0"/>
                 <w:sz w:val="16"/>
               </w:rPr>
               <w:t>executeCommand(</w:t>
@@ -13313,10 +13649,23 @@
             </w:pPr>
             <w:r>
               <w:rPr>
-                <w:b w:val="0"/>
-                <w:sz w:val="16"/>
-              </w:rPr>
-              <w:t>String: command, StringBuilder: feedback)</w:t>
+                <w:sz w:val="16"/>
+              </w:rPr>
+              <w:t xml:space="preserve">String: command, </w:t>
+            </w:r>
+            <w:proofErr w:type="spellStart"/>
+            <w:r>
+              <w:rPr>
+                <w:sz w:val="16"/>
+              </w:rPr>
+              <w:t>StringBuilder</w:t>
+            </w:r>
+            <w:proofErr w:type="spellEnd"/>
+            <w:r>
+              <w:rPr>
+                <w:sz w:val="16"/>
+              </w:rPr>
+              <w:t>: feedback)</w:t>
             </w:r>
           </w:p>
         </w:tc>
@@ -13335,6 +13684,7 @@
                 <w:sz w:val="16"/>
               </w:rPr>
             </w:pPr>
+            <w:proofErr w:type="gramStart"/>
             <w:r>
               <w:rPr>
                 <w:b/>
@@ -13342,6 +13692,7 @@
               </w:rPr>
               <w:t>command</w:t>
             </w:r>
+            <w:proofErr w:type="gramEnd"/>
             <w:r>
               <w:rPr>
                 <w:sz w:val="16"/>
@@ -13367,6 +13718,7 @@
               </w:rPr>
               <w:br/>
             </w:r>
+            <w:proofErr w:type="gramStart"/>
             <w:r>
               <w:rPr>
                 <w:b/>
@@ -13374,11 +13726,26 @@
               </w:rPr>
               <w:t>feedback</w:t>
             </w:r>
-            <w:r>
-              <w:rPr>
-                <w:sz w:val="16"/>
-              </w:rPr>
-              <w:t>: the feedback to be displayed to the user after each operation. An empty StringBuilder should be passed in during each call of the method.</w:t>
+            <w:proofErr w:type="gramEnd"/>
+            <w:r>
+              <w:rPr>
+                <w:sz w:val="16"/>
+              </w:rPr>
+              <w:t xml:space="preserve">: the feedback to be displayed to the user after each operation. An empty </w:t>
+            </w:r>
+            <w:proofErr w:type="spellStart"/>
+            <w:r>
+              <w:rPr>
+                <w:sz w:val="16"/>
+              </w:rPr>
+              <w:t>StringBuilder</w:t>
+            </w:r>
+            <w:proofErr w:type="spellEnd"/>
+            <w:r>
+              <w:rPr>
+                <w:sz w:val="16"/>
+              </w:rPr>
+              <w:t xml:space="preserve"> should be passed in during each call of the method.</w:t>
             </w:r>
           </w:p>
         </w:tc>
@@ -13425,12 +13792,19 @@
                 <w:sz w:val="16"/>
               </w:rPr>
             </w:pPr>
-            <w:r>
-              <w:rPr>
-                <w:b w:val="0"/>
-                <w:sz w:val="16"/>
-              </w:rPr>
-              <w:t>getDisplayList(): LinkedList&lt;Task&gt;</w:t>
+            <w:proofErr w:type="spellStart"/>
+            <w:r>
+              <w:rPr>
+                <w:sz w:val="16"/>
+              </w:rPr>
+              <w:t>getDisplayList</w:t>
+            </w:r>
+            <w:proofErr w:type="spellEnd"/>
+            <w:r>
+              <w:rPr>
+                <w:sz w:val="16"/>
+              </w:rPr>
+              <w:t>(): LinkedList&lt;Task&gt;</w:t>
             </w:r>
           </w:p>
         </w:tc>
@@ -13471,7 +13845,21 @@
               <w:rPr>
                 <w:sz w:val="16"/>
               </w:rPr>
-              <w:t>Returns the filtered list of Tasks that the users want to see, based on the result of the executeCommand(…) API.</w:t>
+              <w:t xml:space="preserve">Returns the filtered list of Tasks that the users want to see, based on the result of the </w:t>
+            </w:r>
+            <w:proofErr w:type="gramStart"/>
+            <w:r>
+              <w:rPr>
+                <w:sz w:val="16"/>
+              </w:rPr>
+              <w:t>executeCommand(</w:t>
+            </w:r>
+            <w:proofErr w:type="gramEnd"/>
+            <w:r>
+              <w:rPr>
+                <w:sz w:val="16"/>
+              </w:rPr>
+              <w:t>…) API.</w:t>
             </w:r>
           </w:p>
         </w:tc>
@@ -13492,12 +13880,19 @@
                 <w:sz w:val="16"/>
               </w:rPr>
             </w:pPr>
-            <w:r>
-              <w:rPr>
-                <w:b w:val="0"/>
-                <w:sz w:val="16"/>
-              </w:rPr>
-              <w:t>getFullList(): LinkedList&lt;Task&gt;</w:t>
+            <w:proofErr w:type="spellStart"/>
+            <w:r>
+              <w:rPr>
+                <w:sz w:val="16"/>
+              </w:rPr>
+              <w:t>getFullList</w:t>
+            </w:r>
+            <w:proofErr w:type="spellEnd"/>
+            <w:r>
+              <w:rPr>
+                <w:sz w:val="16"/>
+              </w:rPr>
+              <w:t>(): LinkedList&lt;Task&gt;</w:t>
             </w:r>
           </w:p>
         </w:tc>
@@ -13562,12 +13957,19 @@
                 <w:sz w:val="16"/>
               </w:rPr>
             </w:pPr>
-            <w:r>
-              <w:rPr>
-                <w:b w:val="0"/>
-                <w:sz w:val="16"/>
-              </w:rPr>
-              <w:t>getDeletedList(): LinkedList&lt;String&gt;</w:t>
+            <w:proofErr w:type="spellStart"/>
+            <w:r>
+              <w:rPr>
+                <w:sz w:val="16"/>
+              </w:rPr>
+              <w:t>getDeletedList</w:t>
+            </w:r>
+            <w:proofErr w:type="spellEnd"/>
+            <w:r>
+              <w:rPr>
+                <w:sz w:val="16"/>
+              </w:rPr>
+              <w:t>(): LinkedList&lt;String&gt;</w:t>
             </w:r>
           </w:p>
         </w:tc>
@@ -13629,13 +14031,28 @@
                 <w:sz w:val="16"/>
               </w:rPr>
             </w:pPr>
-            <w:r>
-              <w:rPr>
-                <w:b w:val="0"/>
-                <w:sz w:val="16"/>
-              </w:rPr>
-              <w:t>shouldShowAllCompleted(): boolean</w:t>
-            </w:r>
+            <w:proofErr w:type="spellStart"/>
+            <w:r>
+              <w:rPr>
+                <w:sz w:val="16"/>
+              </w:rPr>
+              <w:t>shouldShowAllCompleted</w:t>
+            </w:r>
+            <w:proofErr w:type="spellEnd"/>
+            <w:r>
+              <w:rPr>
+                <w:sz w:val="16"/>
+              </w:rPr>
+              <w:t xml:space="preserve">(): </w:t>
+            </w:r>
+            <w:proofErr w:type="spellStart"/>
+            <w:r>
+              <w:rPr>
+                <w:sz w:val="16"/>
+              </w:rPr>
+              <w:t>boolean</w:t>
+            </w:r>
+            <w:proofErr w:type="spellEnd"/>
           </w:p>
         </w:tc>
         <w:tc>
@@ -13737,8 +14154,13 @@
       <w:pPr>
         <w:pStyle w:val="Heading5"/>
       </w:pPr>
-      <w:r>
-        <w:t>HistoryManager Class</w:t>
+      <w:proofErr w:type="spellStart"/>
+      <w:r>
+        <w:t>HistoryManager</w:t>
+      </w:r>
+      <w:proofErr w:type="spellEnd"/>
+      <w:r>
+        <w:t xml:space="preserve"> Class</w:t>
       </w:r>
     </w:p>
     <w:p>
@@ -13841,13 +14263,68 @@
           <w:i/>
           <w:sz w:val="20"/>
         </w:rPr>
-        <w:t>_fullList, _displayList, _deletedList</w:t>
-      </w:r>
-      <w:r>
-        <w:rPr>
-          <w:sz w:val="20"/>
-        </w:rPr>
-        <w:t>, etc)</w:t>
+        <w:t>_</w:t>
+      </w:r>
+      <w:proofErr w:type="spellStart"/>
+      <w:r>
+        <w:rPr>
+          <w:i/>
+          <w:sz w:val="20"/>
+        </w:rPr>
+        <w:t>fullList</w:t>
+      </w:r>
+      <w:proofErr w:type="spellEnd"/>
+      <w:r>
+        <w:rPr>
+          <w:i/>
+          <w:sz w:val="20"/>
+        </w:rPr>
+        <w:t>, _</w:t>
+      </w:r>
+      <w:proofErr w:type="spellStart"/>
+      <w:r>
+        <w:rPr>
+          <w:i/>
+          <w:sz w:val="20"/>
+        </w:rPr>
+        <w:t>displayList</w:t>
+      </w:r>
+      <w:proofErr w:type="spellEnd"/>
+      <w:r>
+        <w:rPr>
+          <w:i/>
+          <w:sz w:val="20"/>
+        </w:rPr>
+        <w:t>, _</w:t>
+      </w:r>
+      <w:proofErr w:type="spellStart"/>
+      <w:r>
+        <w:rPr>
+          <w:i/>
+          <w:sz w:val="20"/>
+        </w:rPr>
+        <w:t>deletedList</w:t>
+      </w:r>
+      <w:proofErr w:type="spellEnd"/>
+      <w:r>
+        <w:rPr>
+          <w:sz w:val="20"/>
+        </w:rPr>
+        <w:t xml:space="preserve">, </w:t>
+      </w:r>
+      <w:proofErr w:type="spellStart"/>
+      <w:r>
+        <w:rPr>
+          <w:sz w:val="20"/>
+        </w:rPr>
+        <w:t>etc</w:t>
+      </w:r>
+      <w:proofErr w:type="spellEnd"/>
+      <w:r>
+        <w:rPr>
+          <w:sz w:val="20"/>
+        </w:rPr>
+        <w:t>)</w:t>
       </w:r>
       <w:r>
         <w:rPr>
@@ -14006,7 +14483,21 @@
         <w:rPr>
           <w:sz w:val="20"/>
         </w:rPr>
-        <w:t xml:space="preserve"> API of the HistoryManager class. </w:t>
+        <w:t xml:space="preserve"> API of the </w:t>
+      </w:r>
+      <w:proofErr w:type="spellStart"/>
+      <w:r>
+        <w:rPr>
+          <w:sz w:val="20"/>
+        </w:rPr>
+        <w:t>HistoryManager</w:t>
+      </w:r>
+      <w:proofErr w:type="spellEnd"/>
+      <w:r>
+        <w:rPr>
+          <w:sz w:val="20"/>
+        </w:rPr>
+        <w:t xml:space="preserve"> class. </w:t>
       </w:r>
     </w:p>
     <w:tbl>
@@ -14017,8 +14508,8 @@
       </w:tblPr>
       <w:tblGrid>
         <w:gridCol w:w="2689"/>
-        <w:gridCol w:w="2976"/>
-        <w:gridCol w:w="3402"/>
+        <w:gridCol w:w="2693"/>
+        <w:gridCol w:w="3685"/>
       </w:tblGrid>
       <w:tr>
         <w:trPr>
@@ -14048,7 +14539,7 @@
         </w:tc>
         <w:tc>
           <w:tcPr>
-            <w:tcW w:w="2976" w:type="dxa"/>
+            <w:tcW w:w="2693" w:type="dxa"/>
           </w:tcPr>
           <w:p>
             <w:pPr>
@@ -14070,7 +14561,7 @@
         </w:tc>
         <w:tc>
           <w:tcPr>
-            <w:tcW w:w="3402" w:type="dxa"/>
+            <w:tcW w:w="3685" w:type="dxa"/>
           </w:tcPr>
           <w:p>
             <w:pPr>
@@ -14110,23 +14601,92 @@
                 <w:sz w:val="16"/>
               </w:rPr>
             </w:pPr>
-            <w:r>
-              <w:rPr>
-                <w:b w:val="0"/>
-                <w:sz w:val="16"/>
-              </w:rPr>
-              <w:t>updateUndoStack(LinkedList&lt;Task&gt;: displayList, LinkedList&lt;Task&gt; masterList, LinkedList&lt;String&gt; deletedList, boolean: shouldShowAll</w:t>
-            </w:r>
-            <w:r>
-              <w:rPr>
-                <w:b w:val="0"/>
+            <w:proofErr w:type="spellStart"/>
+            <w:r>
+              <w:rPr>
+                <w:sz w:val="16"/>
+              </w:rPr>
+              <w:t>updateUndoStack</w:t>
+            </w:r>
+            <w:proofErr w:type="spellEnd"/>
+            <w:r>
+              <w:rPr>
+                <w:sz w:val="16"/>
+              </w:rPr>
+              <w:t xml:space="preserve">(LinkedList&lt;Task&gt;: </w:t>
+            </w:r>
+            <w:proofErr w:type="spellStart"/>
+            <w:r>
+              <w:rPr>
+                <w:sz w:val="16"/>
+              </w:rPr>
+              <w:t>displayList</w:t>
+            </w:r>
+            <w:proofErr w:type="spellEnd"/>
+            <w:r>
+              <w:rPr>
+                <w:sz w:val="16"/>
+              </w:rPr>
+              <w:t xml:space="preserve">, LinkedList&lt;Task&gt; </w:t>
+            </w:r>
+            <w:proofErr w:type="spellStart"/>
+            <w:r>
+              <w:rPr>
+                <w:sz w:val="16"/>
+              </w:rPr>
+              <w:t>masterList</w:t>
+            </w:r>
+            <w:proofErr w:type="spellEnd"/>
+            <w:r>
+              <w:rPr>
+                <w:sz w:val="16"/>
+              </w:rPr>
+              <w:t xml:space="preserve">, LinkedList&lt;String&gt; </w:t>
+            </w:r>
+            <w:proofErr w:type="spellStart"/>
+            <w:r>
+              <w:rPr>
+                <w:sz w:val="16"/>
+              </w:rPr>
+              <w:t>deletedList</w:t>
+            </w:r>
+            <w:proofErr w:type="spellEnd"/>
+            <w:r>
+              <w:rPr>
+                <w:sz w:val="16"/>
+              </w:rPr>
+              <w:t xml:space="preserve">, </w:t>
+            </w:r>
+            <w:proofErr w:type="spellStart"/>
+            <w:r>
+              <w:rPr>
+                <w:sz w:val="16"/>
+              </w:rPr>
+              <w:t>boolean</w:t>
+            </w:r>
+            <w:proofErr w:type="spellEnd"/>
+            <w:r>
+              <w:rPr>
+                <w:sz w:val="16"/>
+              </w:rPr>
+              <w:t xml:space="preserve">: </w:t>
+            </w:r>
+            <w:proofErr w:type="spellStart"/>
+            <w:r>
+              <w:rPr>
+                <w:sz w:val="16"/>
+              </w:rPr>
+              <w:t>shouldShowAll</w:t>
+            </w:r>
+            <w:r>
+              <w:rPr>
                 <w:sz w:val="16"/>
               </w:rPr>
               <w:t>Completed</w:t>
             </w:r>
-            <w:r>
-              <w:rPr>
-                <w:b w:val="0"/>
+            <w:proofErr w:type="spellEnd"/>
+            <w:r>
+              <w:rPr>
                 <w:sz w:val="16"/>
               </w:rPr>
               <w:t>)</w:t>
@@ -14135,7 +14695,7 @@
         </w:tc>
         <w:tc>
           <w:tcPr>
-            <w:tcW w:w="2976" w:type="dxa"/>
+            <w:tcW w:w="2693" w:type="dxa"/>
           </w:tcPr>
           <w:p>
             <w:pPr>
@@ -14147,6 +14707,7 @@
                 <w:sz w:val="16"/>
               </w:rPr>
             </w:pPr>
+            <w:proofErr w:type="spellStart"/>
             <w:r>
               <w:rPr>
                 <w:b/>
@@ -14154,6 +14715,7 @@
               </w:rPr>
               <w:t>displayList</w:t>
             </w:r>
+            <w:proofErr w:type="spellEnd"/>
             <w:r>
               <w:rPr>
                 <w:sz w:val="16"/>
@@ -14165,8 +14727,17 @@
                 <w:i/>
                 <w:sz w:val="16"/>
               </w:rPr>
-              <w:t>_displayList</w:t>
-            </w:r>
+              <w:t>_</w:t>
+            </w:r>
+            <w:proofErr w:type="spellStart"/>
+            <w:r>
+              <w:rPr>
+                <w:i/>
+                <w:sz w:val="16"/>
+              </w:rPr>
+              <w:t>displayList</w:t>
+            </w:r>
+            <w:proofErr w:type="spellEnd"/>
             <w:r>
               <w:rPr>
                 <w:sz w:val="16"/>
@@ -14190,32 +14761,6 @@
                 <w:sz w:val="16"/>
               </w:rPr>
             </w:pPr>
-            <w:r>
-              <w:rPr>
-                <w:b/>
-                <w:sz w:val="16"/>
-              </w:rPr>
-              <w:t xml:space="preserve">masterList: </w:t>
-            </w:r>
-            <w:r>
-              <w:rPr>
-                <w:i/>
-                <w:sz w:val="16"/>
-              </w:rPr>
-              <w:t>_masterList</w:t>
-            </w:r>
-            <w:r>
-              <w:rPr>
-                <w:sz w:val="16"/>
-              </w:rPr>
-              <w:t xml:space="preserve"> in </w:t>
-            </w:r>
-            <w:r>
-              <w:rPr>
-                <w:sz w:val="16"/>
-              </w:rPr>
-              <w:t>Logic</w:t>
-            </w:r>
           </w:p>
           <w:p>
             <w:pPr>
@@ -14227,20 +14772,38 @@
                 <w:sz w:val="16"/>
               </w:rPr>
             </w:pPr>
+            <w:proofErr w:type="spellStart"/>
             <w:r>
               <w:rPr>
                 <w:b/>
                 <w:sz w:val="16"/>
               </w:rPr>
-              <w:t xml:space="preserve">deletedList: </w:t>
+              <w:t>masterList</w:t>
+            </w:r>
+            <w:proofErr w:type="spellEnd"/>
+            <w:r>
+              <w:rPr>
+                <w:b/>
+                <w:sz w:val="16"/>
+              </w:rPr>
+              <w:t xml:space="preserve">: </w:t>
             </w:r>
             <w:r>
               <w:rPr>
                 <w:i/>
                 <w:sz w:val="16"/>
               </w:rPr>
-              <w:t>_deletedList</w:t>
-            </w:r>
+              <w:t>_</w:t>
+            </w:r>
+            <w:proofErr w:type="spellStart"/>
+            <w:r>
+              <w:rPr>
+                <w:i/>
+                <w:sz w:val="16"/>
+              </w:rPr>
+              <w:t>masterList</w:t>
+            </w:r>
+            <w:proofErr w:type="spellEnd"/>
             <w:r>
               <w:rPr>
                 <w:sz w:val="16"/>
@@ -14264,20 +14827,115 @@
                 <w:sz w:val="16"/>
               </w:rPr>
             </w:pPr>
+          </w:p>
+          <w:p>
+            <w:pPr>
+              <w:tabs>
+                <w:tab w:val="left" w:pos="6946"/>
+              </w:tabs>
+              <w:cnfStyle w:val="000000100000" w:firstRow="0" w:lastRow="0" w:firstColumn="0" w:lastColumn="0" w:oddVBand="0" w:evenVBand="0" w:oddHBand="1" w:evenHBand="0" w:firstRowFirstColumn="0" w:firstRowLastColumn="0" w:lastRowFirstColumn="0" w:lastRowLastColumn="0"/>
+              <w:rPr>
+                <w:sz w:val="16"/>
+              </w:rPr>
+            </w:pPr>
+            <w:proofErr w:type="spellStart"/>
             <w:r>
               <w:rPr>
                 <w:b/>
                 <w:sz w:val="16"/>
               </w:rPr>
-              <w:t xml:space="preserve">shouldShowAllCompleted: </w:t>
+              <w:t>deletedList</w:t>
+            </w:r>
+            <w:proofErr w:type="spellEnd"/>
+            <w:r>
+              <w:rPr>
+                <w:b/>
+                <w:sz w:val="16"/>
+              </w:rPr>
+              <w:t xml:space="preserve">: </w:t>
             </w:r>
             <w:r>
               <w:rPr>
                 <w:i/>
                 <w:sz w:val="16"/>
               </w:rPr>
-              <w:t>_shouldShowAllCompleted</w:t>
-            </w:r>
+              <w:t>_</w:t>
+            </w:r>
+            <w:proofErr w:type="spellStart"/>
+            <w:r>
+              <w:rPr>
+                <w:i/>
+                <w:sz w:val="16"/>
+              </w:rPr>
+              <w:t>deletedList</w:t>
+            </w:r>
+            <w:proofErr w:type="spellEnd"/>
+            <w:r>
+              <w:rPr>
+                <w:sz w:val="16"/>
+              </w:rPr>
+              <w:t xml:space="preserve"> in </w:t>
+            </w:r>
+            <w:r>
+              <w:rPr>
+                <w:sz w:val="16"/>
+              </w:rPr>
+              <w:t>Logic</w:t>
+            </w:r>
+          </w:p>
+          <w:p>
+            <w:pPr>
+              <w:tabs>
+                <w:tab w:val="left" w:pos="6946"/>
+              </w:tabs>
+              <w:cnfStyle w:val="000000100000" w:firstRow="0" w:lastRow="0" w:firstColumn="0" w:lastColumn="0" w:oddVBand="0" w:evenVBand="0" w:oddHBand="1" w:evenHBand="0" w:firstRowFirstColumn="0" w:firstRowLastColumn="0" w:lastRowFirstColumn="0" w:lastRowLastColumn="0"/>
+              <w:rPr>
+                <w:sz w:val="16"/>
+              </w:rPr>
+            </w:pPr>
+          </w:p>
+          <w:p>
+            <w:pPr>
+              <w:tabs>
+                <w:tab w:val="left" w:pos="6946"/>
+              </w:tabs>
+              <w:cnfStyle w:val="000000100000" w:firstRow="0" w:lastRow="0" w:firstColumn="0" w:lastColumn="0" w:oddVBand="0" w:evenVBand="0" w:oddHBand="1" w:evenHBand="0" w:firstRowFirstColumn="0" w:firstRowLastColumn="0" w:lastRowFirstColumn="0" w:lastRowLastColumn="0"/>
+              <w:rPr>
+                <w:sz w:val="16"/>
+              </w:rPr>
+            </w:pPr>
+            <w:proofErr w:type="spellStart"/>
+            <w:r>
+              <w:rPr>
+                <w:b/>
+                <w:sz w:val="16"/>
+              </w:rPr>
+              <w:t>shouldShowAllCompleted</w:t>
+            </w:r>
+            <w:proofErr w:type="spellEnd"/>
+            <w:r>
+              <w:rPr>
+                <w:b/>
+                <w:sz w:val="16"/>
+              </w:rPr>
+              <w:t xml:space="preserve">: </w:t>
+            </w:r>
+            <w:r>
+              <w:rPr>
+                <w:i/>
+                <w:sz w:val="16"/>
+              </w:rPr>
+              <w:t>_</w:t>
+            </w:r>
+            <w:proofErr w:type="spellStart"/>
+            <w:r>
+              <w:rPr>
+                <w:i/>
+                <w:sz w:val="16"/>
+              </w:rPr>
+              <w:t>shouldShowAllCompleted</w:t>
+            </w:r>
+            <w:proofErr w:type="spellEnd"/>
             <w:r>
               <w:rPr>
                 <w:sz w:val="16"/>
@@ -14294,7 +14952,7 @@
         </w:tc>
         <w:tc>
           <w:tcPr>
-            <w:tcW w:w="3402" w:type="dxa"/>
+            <w:tcW w:w="3685" w:type="dxa"/>
           </w:tcPr>
           <w:p>
             <w:pPr>
@@ -14345,16 +15003,29 @@
             </w:pPr>
             <w:r>
               <w:rPr>
-                <w:b w:val="0"/>
-                <w:sz w:val="16"/>
-              </w:rPr>
-              <w:t xml:space="preserve">undo(StringBuilder: feedback) </w:t>
+                <w:sz w:val="16"/>
+              </w:rPr>
+              <w:t>undo(</w:t>
+            </w:r>
+            <w:proofErr w:type="spellStart"/>
+            <w:r>
+              <w:rPr>
+                <w:sz w:val="16"/>
+              </w:rPr>
+              <w:t>StringBuilder</w:t>
+            </w:r>
+            <w:proofErr w:type="spellEnd"/>
+            <w:r>
+              <w:rPr>
+                <w:sz w:val="16"/>
+              </w:rPr>
+              <w:t xml:space="preserve">: feedback) </w:t>
             </w:r>
           </w:p>
         </w:tc>
         <w:tc>
           <w:tcPr>
-            <w:tcW w:w="2976" w:type="dxa"/>
+            <w:tcW w:w="2693" w:type="dxa"/>
           </w:tcPr>
           <w:p>
             <w:pPr>
@@ -14367,6 +15038,7 @@
                 <w:sz w:val="16"/>
               </w:rPr>
             </w:pPr>
+            <w:proofErr w:type="gramStart"/>
             <w:r>
               <w:rPr>
                 <w:b/>
@@ -14374,17 +15046,39 @@
               </w:rPr>
               <w:t>feedback</w:t>
             </w:r>
-            <w:r>
-              <w:rPr>
-                <w:sz w:val="16"/>
-              </w:rPr>
-              <w:t>: the feedback to be displayed to the user after each operation. An empty StringBuilder should be passed in during each call of the method.</w:t>
+            <w:proofErr w:type="gramEnd"/>
+            <w:r>
+              <w:rPr>
+                <w:sz w:val="16"/>
+              </w:rPr>
+              <w:t xml:space="preserve">: the feedback to be displayed to the user after each operation. An empty </w:t>
+            </w:r>
+            <w:proofErr w:type="spellStart"/>
+            <w:r>
+              <w:rPr>
+                <w:sz w:val="16"/>
+              </w:rPr>
+              <w:t>StringBuilder</w:t>
+            </w:r>
+            <w:proofErr w:type="spellEnd"/>
+            <w:r>
+              <w:rPr>
+                <w:sz w:val="16"/>
+              </w:rPr>
+              <w:t xml:space="preserve"> </w:t>
+            </w:r>
+            <w:r>
+              <w:rPr>
+                <w:sz w:val="16"/>
+              </w:rPr>
+              <w:lastRenderedPageBreak/>
+              <w:t>should be passed in during each call of the method.</w:t>
             </w:r>
           </w:p>
         </w:tc>
         <w:tc>
           <w:tcPr>
-            <w:tcW w:w="3402" w:type="dxa"/>
+            <w:tcW w:w="3685" w:type="dxa"/>
           </w:tcPr>
           <w:p>
             <w:pPr>
@@ -14400,6 +15094,7 @@
               <w:rPr>
                 <w:sz w:val="16"/>
               </w:rPr>
+              <w:lastRenderedPageBreak/>
               <w:t xml:space="preserve">Set ups the previous state of </w:t>
             </w:r>
             <w:r>
@@ -14432,16 +15127,30 @@
             </w:pPr>
             <w:r>
               <w:rPr>
-                <w:b w:val="0"/>
-                <w:sz w:val="16"/>
-              </w:rPr>
-              <w:t>redo(StringBuilder: feedback)</w:t>
+                <w:sz w:val="16"/>
+              </w:rPr>
+              <w:lastRenderedPageBreak/>
+              <w:t>redo(</w:t>
+            </w:r>
+            <w:proofErr w:type="spellStart"/>
+            <w:r>
+              <w:rPr>
+                <w:sz w:val="16"/>
+              </w:rPr>
+              <w:t>StringBuilder</w:t>
+            </w:r>
+            <w:proofErr w:type="spellEnd"/>
+            <w:r>
+              <w:rPr>
+                <w:sz w:val="16"/>
+              </w:rPr>
+              <w:t>: feedback)</w:t>
             </w:r>
           </w:p>
         </w:tc>
         <w:tc>
           <w:tcPr>
-            <w:tcW w:w="2976" w:type="dxa"/>
+            <w:tcW w:w="2693" w:type="dxa"/>
           </w:tcPr>
           <w:p>
             <w:pPr>
@@ -14454,6 +15163,7 @@
                 <w:sz w:val="16"/>
               </w:rPr>
             </w:pPr>
+            <w:proofErr w:type="gramStart"/>
             <w:r>
               <w:rPr>
                 <w:b/>
@@ -14461,24 +15171,32 @@
               </w:rPr>
               <w:t>feedback</w:t>
             </w:r>
+            <w:proofErr w:type="gramEnd"/>
             <w:r>
               <w:rPr>
                 <w:sz w:val="16"/>
               </w:rPr>
               <w:t xml:space="preserve">: the feedback to be displayed to the user after each operation. An empty </w:t>
             </w:r>
-            <w:r>
-              <w:rPr>
-                <w:sz w:val="16"/>
-              </w:rPr>
-              <w:lastRenderedPageBreak/>
-              <w:t>StringBuilder should be passed in during each call of the method.</w:t>
+            <w:proofErr w:type="spellStart"/>
+            <w:r>
+              <w:rPr>
+                <w:sz w:val="16"/>
+              </w:rPr>
+              <w:t>StringBuilder</w:t>
+            </w:r>
+            <w:proofErr w:type="spellEnd"/>
+            <w:r>
+              <w:rPr>
+                <w:sz w:val="16"/>
+              </w:rPr>
+              <w:t xml:space="preserve"> should be passed in during each call of the method.</w:t>
             </w:r>
           </w:p>
         </w:tc>
         <w:tc>
           <w:tcPr>
-            <w:tcW w:w="3402" w:type="dxa"/>
+            <w:tcW w:w="3685" w:type="dxa"/>
           </w:tcPr>
           <w:p>
             <w:pPr>
@@ -14494,7 +15212,6 @@
               <w:rPr>
                 <w:sz w:val="16"/>
               </w:rPr>
-              <w:lastRenderedPageBreak/>
               <w:t xml:space="preserve">Sets ups the state of </w:t>
             </w:r>
             <w:r>
@@ -14528,19 +15245,25 @@
                 <w:sz w:val="16"/>
               </w:rPr>
             </w:pPr>
-            <w:r>
-              <w:rPr>
-                <w:b w:val="0"/>
-                <w:sz w:val="16"/>
-              </w:rPr>
-              <w:lastRenderedPageBreak/>
-              <w:t>getDisplayList(): LinkedList&lt;Task&gt;</w:t>
+            <w:proofErr w:type="spellStart"/>
+            <w:r>
+              <w:rPr>
+                <w:sz w:val="16"/>
+              </w:rPr>
+              <w:t>getDisplayList</w:t>
+            </w:r>
+            <w:proofErr w:type="spellEnd"/>
+            <w:r>
+              <w:rPr>
+                <w:sz w:val="16"/>
+              </w:rPr>
+              <w:t>(): LinkedList&lt;Task&gt;</w:t>
             </w:r>
           </w:p>
         </w:tc>
         <w:tc>
           <w:tcPr>
-            <w:tcW w:w="2976" w:type="dxa"/>
+            <w:tcW w:w="2693" w:type="dxa"/>
           </w:tcPr>
           <w:p>
             <w:pPr>
@@ -14557,7 +15280,7 @@
         </w:tc>
         <w:tc>
           <w:tcPr>
-            <w:tcW w:w="3402" w:type="dxa"/>
+            <w:tcW w:w="3685" w:type="dxa"/>
           </w:tcPr>
           <w:p>
             <w:pPr>
@@ -14581,11 +15304,19 @@
               </w:rPr>
               <w:t>_</w:t>
             </w:r>
-            <w:r>
-              <w:rPr>
-                <w:sz w:val="16"/>
-              </w:rPr>
-              <w:t xml:space="preserve">displayList in the previous state. </w:t>
+            <w:proofErr w:type="spellStart"/>
+            <w:r>
+              <w:rPr>
+                <w:sz w:val="16"/>
+              </w:rPr>
+              <w:t>displayList</w:t>
+            </w:r>
+            <w:proofErr w:type="spellEnd"/>
+            <w:r>
+              <w:rPr>
+                <w:sz w:val="16"/>
+              </w:rPr>
+              <w:t xml:space="preserve"> in the previous state. </w:t>
             </w:r>
           </w:p>
         </w:tc>
@@ -14609,32 +15340,37 @@
                 <w:sz w:val="16"/>
               </w:rPr>
             </w:pPr>
-            <w:r>
-              <w:rPr>
-                <w:b w:val="0"/>
+            <w:proofErr w:type="spellStart"/>
+            <w:r>
+              <w:rPr>
                 <w:sz w:val="16"/>
               </w:rPr>
               <w:t>get</w:t>
             </w:r>
             <w:r>
               <w:rPr>
-                <w:b w:val="0"/>
                 <w:sz w:val="16"/>
               </w:rPr>
               <w:t>Master</w:t>
             </w:r>
             <w:r>
               <w:rPr>
-                <w:b w:val="0"/>
-                <w:sz w:val="16"/>
-              </w:rPr>
-              <w:t>List(): LinkedList&lt;Task&gt;</w:t>
+                <w:sz w:val="16"/>
+              </w:rPr>
+              <w:t>List</w:t>
+            </w:r>
+            <w:proofErr w:type="spellEnd"/>
+            <w:r>
+              <w:rPr>
+                <w:sz w:val="16"/>
+              </w:rPr>
+              <w:t>(): LinkedList&lt;Task&gt;</w:t>
             </w:r>
           </w:p>
         </w:tc>
         <w:tc>
           <w:tcPr>
-            <w:tcW w:w="2976" w:type="dxa"/>
+            <w:tcW w:w="2693" w:type="dxa"/>
           </w:tcPr>
           <w:p>
             <w:pPr>
@@ -14651,7 +15387,7 @@
         </w:tc>
         <w:tc>
           <w:tcPr>
-            <w:tcW w:w="3402" w:type="dxa"/>
+            <w:tcW w:w="3685" w:type="dxa"/>
           </w:tcPr>
           <w:p>
             <w:pPr>
@@ -14675,11 +15411,19 @@
               </w:rPr>
               <w:t>_</w:t>
             </w:r>
-            <w:r>
-              <w:rPr>
-                <w:sz w:val="16"/>
-              </w:rPr>
-              <w:t xml:space="preserve">masterList in the previous state. </w:t>
+            <w:proofErr w:type="spellStart"/>
+            <w:r>
+              <w:rPr>
+                <w:sz w:val="16"/>
+              </w:rPr>
+              <w:t>masterList</w:t>
+            </w:r>
+            <w:proofErr w:type="spellEnd"/>
+            <w:r>
+              <w:rPr>
+                <w:sz w:val="16"/>
+              </w:rPr>
+              <w:t xml:space="preserve"> in the previous state. </w:t>
             </w:r>
           </w:p>
         </w:tc>
@@ -14700,18 +15444,25 @@
                 <w:sz w:val="16"/>
               </w:rPr>
             </w:pPr>
-            <w:r>
-              <w:rPr>
-                <w:b w:val="0"/>
-                <w:sz w:val="16"/>
-              </w:rPr>
-              <w:t>getDeletedList(): LinkedList&lt;String&gt;</w:t>
+            <w:proofErr w:type="spellStart"/>
+            <w:r>
+              <w:rPr>
+                <w:sz w:val="16"/>
+              </w:rPr>
+              <w:t>getDeletedList</w:t>
+            </w:r>
+            <w:proofErr w:type="spellEnd"/>
+            <w:r>
+              <w:rPr>
+                <w:sz w:val="16"/>
+              </w:rPr>
+              <w:t>(): LinkedList&lt;String&gt;</w:t>
             </w:r>
           </w:p>
         </w:tc>
         <w:tc>
           <w:tcPr>
-            <w:tcW w:w="2976" w:type="dxa"/>
+            <w:tcW w:w="2693" w:type="dxa"/>
           </w:tcPr>
           <w:p>
             <w:pPr>
@@ -14728,7 +15479,7 @@
         </w:tc>
         <w:tc>
           <w:tcPr>
-            <w:tcW w:w="3402" w:type="dxa"/>
+            <w:tcW w:w="3685" w:type="dxa"/>
           </w:tcPr>
           <w:p>
             <w:pPr>
@@ -14744,7 +15495,21 @@
               <w:rPr>
                 <w:sz w:val="16"/>
               </w:rPr>
-              <w:t>Returns the _deletedList in the previous state.</w:t>
+              <w:t>Returns the _</w:t>
+            </w:r>
+            <w:proofErr w:type="spellStart"/>
+            <w:r>
+              <w:rPr>
+                <w:sz w:val="16"/>
+              </w:rPr>
+              <w:t>deletedList</w:t>
+            </w:r>
+            <w:proofErr w:type="spellEnd"/>
+            <w:r>
+              <w:rPr>
+                <w:sz w:val="16"/>
+              </w:rPr>
+              <w:t xml:space="preserve"> in the previous state.</w:t>
             </w:r>
           </w:p>
         </w:tc>
@@ -14768,25 +15533,39 @@
                 <w:sz w:val="16"/>
               </w:rPr>
             </w:pPr>
-            <w:r>
-              <w:rPr>
-                <w:b w:val="0"/>
+            <w:proofErr w:type="spellStart"/>
+            <w:r>
+              <w:rPr>
                 <w:sz w:val="16"/>
               </w:rPr>
               <w:t>getS</w:t>
             </w:r>
             <w:r>
               <w:rPr>
-                <w:b w:val="0"/>
-                <w:sz w:val="16"/>
-              </w:rPr>
-              <w:t>houldShowAllCompleted(): boolean</w:t>
-            </w:r>
+                <w:sz w:val="16"/>
+              </w:rPr>
+              <w:t>houldShowAllCompleted</w:t>
+            </w:r>
+            <w:proofErr w:type="spellEnd"/>
+            <w:r>
+              <w:rPr>
+                <w:sz w:val="16"/>
+              </w:rPr>
+              <w:t xml:space="preserve">(): </w:t>
+            </w:r>
+            <w:proofErr w:type="spellStart"/>
+            <w:r>
+              <w:rPr>
+                <w:sz w:val="16"/>
+              </w:rPr>
+              <w:t>boolean</w:t>
+            </w:r>
+            <w:proofErr w:type="spellEnd"/>
           </w:p>
         </w:tc>
         <w:tc>
           <w:tcPr>
-            <w:tcW w:w="2976" w:type="dxa"/>
+            <w:tcW w:w="2693" w:type="dxa"/>
           </w:tcPr>
           <w:p>
             <w:pPr>
@@ -14803,7 +15582,7 @@
         </w:tc>
         <w:tc>
           <w:tcPr>
-            <w:tcW w:w="3402" w:type="dxa"/>
+            <w:tcW w:w="3685" w:type="dxa"/>
           </w:tcPr>
           <w:p>
             <w:pPr>
@@ -14825,7 +15604,21 @@
               <w:rPr>
                 <w:sz w:val="16"/>
               </w:rPr>
-              <w:t>_shouldShowAllCompleted status in the previous state.</w:t>
+              <w:t>_</w:t>
+            </w:r>
+            <w:proofErr w:type="spellStart"/>
+            <w:r>
+              <w:rPr>
+                <w:sz w:val="16"/>
+              </w:rPr>
+              <w:t>shouldShowAllCompleted</w:t>
+            </w:r>
+            <w:proofErr w:type="spellEnd"/>
+            <w:r>
+              <w:rPr>
+                <w:sz w:val="16"/>
+              </w:rPr>
+              <w:t xml:space="preserve"> status in the previous state.</w:t>
             </w:r>
           </w:p>
         </w:tc>
@@ -14856,12 +15649,21 @@
         </w:rPr>
         <w:t xml:space="preserve"> </w:t>
       </w:r>
-      <w:r>
-        <w:rPr>
-          <w:i/>
-          <w:sz w:val="20"/>
-        </w:rPr>
-        <w:t>HistoryManager class API</w:t>
+      <w:proofErr w:type="spellStart"/>
+      <w:r>
+        <w:rPr>
+          <w:i/>
+          <w:sz w:val="20"/>
+        </w:rPr>
+        <w:t>HistoryManager</w:t>
+      </w:r>
+      <w:proofErr w:type="spellEnd"/>
+      <w:r>
+        <w:rPr>
+          <w:i/>
+          <w:sz w:val="20"/>
+        </w:rPr>
+        <w:t xml:space="preserve"> class API</w:t>
       </w:r>
     </w:p>
     <w:p>
@@ -14892,7 +15694,35 @@
         <w:rPr>
           <w:sz w:val="20"/>
         </w:rPr>
-        <w:t xml:space="preserve"> Action Generator sub-component parses commands and generates the appropriate Action Class. It is made up of the CommandParser, FieldParser and DateParser class. </w:t>
+        <w:t xml:space="preserve"> Action Generator sub-component parses commands and generates the appropriate Action Class. It is made up of the CommandParser, </w:t>
+      </w:r>
+      <w:proofErr w:type="spellStart"/>
+      <w:r>
+        <w:rPr>
+          <w:sz w:val="20"/>
+        </w:rPr>
+        <w:t>FieldParser</w:t>
+      </w:r>
+      <w:proofErr w:type="spellEnd"/>
+      <w:r>
+        <w:rPr>
+          <w:sz w:val="20"/>
+        </w:rPr>
+        <w:t xml:space="preserve"> and </w:t>
+      </w:r>
+      <w:proofErr w:type="spellStart"/>
+      <w:r>
+        <w:rPr>
+          <w:sz w:val="20"/>
+        </w:rPr>
+        <w:t>DateParser</w:t>
+      </w:r>
+      <w:proofErr w:type="spellEnd"/>
+      <w:r>
+        <w:rPr>
+          <w:sz w:val="20"/>
+        </w:rPr>
+        <w:t xml:space="preserve"> class. </w:t>
       </w:r>
     </w:p>
     <w:p>
@@ -14939,7 +15769,21 @@
         <w:rPr>
           <w:sz w:val="20"/>
         </w:rPr>
-        <w:t xml:space="preserve"> Depending on the nature of the command, FieldParser and Date Parser objects may be created to aid the parsing process. </w:t>
+        <w:t xml:space="preserve"> Depending on the nature of the command, </w:t>
+      </w:r>
+      <w:proofErr w:type="spellStart"/>
+      <w:r>
+        <w:rPr>
+          <w:sz w:val="20"/>
+        </w:rPr>
+        <w:t>FieldParser</w:t>
+      </w:r>
+      <w:proofErr w:type="spellEnd"/>
+      <w:r>
+        <w:rPr>
+          <w:sz w:val="20"/>
+        </w:rPr>
+        <w:t xml:space="preserve"> and Date Parser objects may be created to aid the parsing process. </w:t>
       </w:r>
       <w:r>
         <w:rPr>
@@ -15007,10 +15851,10 @@
           <w:sz w:val="20"/>
         </w:rPr>
         <w:object w:dxaOrig="11595" w:dyaOrig="9120">
-          <v:shape id="_x0000_i1028" type="#_x0000_t75" style="width:443.35pt;height:348.65pt" o:ole="">
+          <v:shape id="_x0000_i1028" type="#_x0000_t75" style="width:443.25pt;height:348.75pt" o:ole="">
             <v:imagedata r:id="rId31" o:title=""/>
           </v:shape>
-          <o:OLEObject Type="Embed" ProgID="Visio.Drawing.15" ShapeID="_x0000_i1028" DrawAspect="Content" ObjectID="_1490404032" r:id="rId32"/>
+          <o:OLEObject Type="Embed" ProgID="Visio.Drawing.15" ShapeID="_x0000_i1028" DrawAspect="Content" ObjectID="_1490423727" r:id="rId32"/>
         </w:object>
       </w:r>
     </w:p>
@@ -15059,17 +15903,6 @@
         </w:rPr>
         <w:br w:type="page"/>
       </w:r>
-    </w:p>
-    <w:p>
-      <w:pPr>
-        <w:tabs>
-          <w:tab w:val="left" w:pos="6946"/>
-        </w:tabs>
-        <w:jc w:val="both"/>
-        <w:rPr>
-          <w:sz w:val="20"/>
-        </w:rPr>
-      </w:pPr>
       <w:r>
         <w:rPr>
           <w:sz w:val="20"/>
@@ -15081,7 +15914,35 @@
         <w:rPr>
           <w:sz w:val="20"/>
         </w:rPr>
-        <w:t xml:space="preserve"> of the CommandParser, FieldParser and DateParser classes </w:t>
+        <w:t xml:space="preserve"> of the CommandParser, </w:t>
+      </w:r>
+      <w:proofErr w:type="spellStart"/>
+      <w:r>
+        <w:rPr>
+          <w:sz w:val="20"/>
+        </w:rPr>
+        <w:t>FieldParser</w:t>
+      </w:r>
+      <w:proofErr w:type="spellEnd"/>
+      <w:r>
+        <w:rPr>
+          <w:sz w:val="20"/>
+        </w:rPr>
+        <w:t xml:space="preserve"> and </w:t>
+      </w:r>
+      <w:proofErr w:type="spellStart"/>
+      <w:r>
+        <w:rPr>
+          <w:sz w:val="20"/>
+        </w:rPr>
+        <w:t>DateParser</w:t>
+      </w:r>
+      <w:proofErr w:type="spellEnd"/>
+      <w:r>
+        <w:rPr>
+          <w:sz w:val="20"/>
+        </w:rPr>
+        <w:t xml:space="preserve"> classes </w:t>
       </w:r>
       <w:r>
         <w:rPr>
@@ -15246,12 +16107,19 @@
                 <w:sz w:val="16"/>
               </w:rPr>
             </w:pPr>
-            <w:r>
-              <w:rPr>
-                <w:b w:val="0"/>
-                <w:sz w:val="16"/>
-              </w:rPr>
-              <w:t>getAction(): Action</w:t>
+            <w:proofErr w:type="spellStart"/>
+            <w:r>
+              <w:rPr>
+                <w:sz w:val="16"/>
+              </w:rPr>
+              <w:t>getAction</w:t>
+            </w:r>
+            <w:proofErr w:type="spellEnd"/>
+            <w:r>
+              <w:rPr>
+                <w:sz w:val="16"/>
+              </w:rPr>
+              <w:t>(): Action</w:t>
             </w:r>
           </w:p>
         </w:tc>
@@ -15313,13 +16181,28 @@
                 <w:sz w:val="16"/>
               </w:rPr>
             </w:pPr>
-            <w:r>
-              <w:rPr>
-                <w:b w:val="0"/>
-                <w:sz w:val="16"/>
-              </w:rPr>
-              <w:t>getFeedback(): StringBuilder</w:t>
-            </w:r>
+            <w:proofErr w:type="spellStart"/>
+            <w:r>
+              <w:rPr>
+                <w:sz w:val="16"/>
+              </w:rPr>
+              <w:t>getFeedback</w:t>
+            </w:r>
+            <w:proofErr w:type="spellEnd"/>
+            <w:r>
+              <w:rPr>
+                <w:sz w:val="16"/>
+              </w:rPr>
+              <w:t xml:space="preserve">(): </w:t>
+            </w:r>
+            <w:proofErr w:type="spellStart"/>
+            <w:r>
+              <w:rPr>
+                <w:sz w:val="16"/>
+              </w:rPr>
+              <w:t>StringBuilder</w:t>
+            </w:r>
+            <w:proofErr w:type="spellEnd"/>
           </w:p>
         </w:tc>
         <w:tc>
@@ -15415,7 +16298,7 @@
                 <w:sz w:val="16"/>
               </w:rPr>
             </w:pPr>
-            <w:bookmarkStart w:id="26" w:name="_Toc414217616"/>
+            <w:bookmarkStart w:id="25" w:name="_Toc414217616"/>
             <w:r>
               <w:rPr>
                 <w:sz w:val="16"/>
@@ -15479,12 +16362,19 @@
                 <w:sz w:val="16"/>
               </w:rPr>
             </w:pPr>
-            <w:r>
-              <w:rPr>
-                <w:b w:val="0"/>
-                <w:sz w:val="16"/>
-              </w:rPr>
-              <w:t>getField(): Field</w:t>
+            <w:proofErr w:type="spellStart"/>
+            <w:r>
+              <w:rPr>
+                <w:sz w:val="16"/>
+              </w:rPr>
+              <w:t>getField</w:t>
+            </w:r>
+            <w:proofErr w:type="spellEnd"/>
+            <w:r>
+              <w:rPr>
+                <w:sz w:val="16"/>
+              </w:rPr>
+              <w:t>(): Field</w:t>
             </w:r>
           </w:p>
         </w:tc>
@@ -15534,13 +16424,28 @@
                 <w:sz w:val="16"/>
               </w:rPr>
             </w:pPr>
-            <w:r>
-              <w:rPr>
-                <w:b w:val="0"/>
-                <w:sz w:val="16"/>
-              </w:rPr>
-              <w:t>getFeedback(): StringBuilder</w:t>
-            </w:r>
+            <w:proofErr w:type="spellStart"/>
+            <w:r>
+              <w:rPr>
+                <w:sz w:val="16"/>
+              </w:rPr>
+              <w:t>getFeedback</w:t>
+            </w:r>
+            <w:proofErr w:type="spellEnd"/>
+            <w:r>
+              <w:rPr>
+                <w:sz w:val="16"/>
+              </w:rPr>
+              <w:t xml:space="preserve">(): </w:t>
+            </w:r>
+            <w:proofErr w:type="spellStart"/>
+            <w:r>
+              <w:rPr>
+                <w:sz w:val="16"/>
+              </w:rPr>
+              <w:t>StringBuilder</w:t>
+            </w:r>
+            <w:proofErr w:type="spellEnd"/>
           </w:p>
         </w:tc>
         <w:tc>
@@ -15609,6 +16514,7 @@
         </w:rPr>
         <w:t xml:space="preserve">. </w:t>
       </w:r>
+      <w:proofErr w:type="spellStart"/>
       <w:r>
         <w:rPr>
           <w:i/>
@@ -15616,6 +16522,7 @@
         </w:rPr>
         <w:t>FieldParser</w:t>
       </w:r>
+      <w:proofErr w:type="spellEnd"/>
       <w:r>
         <w:rPr>
           <w:i/>
@@ -15713,12 +16620,19 @@
                 <w:sz w:val="16"/>
               </w:rPr>
             </w:pPr>
-            <w:r>
-              <w:rPr>
-                <w:b w:val="0"/>
-                <w:sz w:val="16"/>
-              </w:rPr>
-              <w:t>getDateTime(): Calendar</w:t>
+            <w:proofErr w:type="spellStart"/>
+            <w:r>
+              <w:rPr>
+                <w:sz w:val="16"/>
+              </w:rPr>
+              <w:t>getDateTime</w:t>
+            </w:r>
+            <w:proofErr w:type="spellEnd"/>
+            <w:r>
+              <w:rPr>
+                <w:sz w:val="16"/>
+              </w:rPr>
+              <w:t>(): Calendar</w:t>
             </w:r>
           </w:p>
         </w:tc>
@@ -15768,13 +16682,28 @@
                 <w:sz w:val="16"/>
               </w:rPr>
             </w:pPr>
-            <w:r>
-              <w:rPr>
-                <w:b w:val="0"/>
-                <w:sz w:val="16"/>
-              </w:rPr>
-              <w:t>getFeedback(): StringBuilder</w:t>
-            </w:r>
+            <w:proofErr w:type="spellStart"/>
+            <w:r>
+              <w:rPr>
+                <w:sz w:val="16"/>
+              </w:rPr>
+              <w:t>getFeedback</w:t>
+            </w:r>
+            <w:proofErr w:type="spellEnd"/>
+            <w:r>
+              <w:rPr>
+                <w:sz w:val="16"/>
+              </w:rPr>
+              <w:t xml:space="preserve">(): </w:t>
+            </w:r>
+            <w:proofErr w:type="spellStart"/>
+            <w:r>
+              <w:rPr>
+                <w:sz w:val="16"/>
+              </w:rPr>
+              <w:t>StringBuilder</w:t>
+            </w:r>
+            <w:proofErr w:type="spellEnd"/>
           </w:p>
         </w:tc>
         <w:tc>
@@ -15843,6 +16772,7 @@
         </w:rPr>
         <w:t xml:space="preserve">. </w:t>
       </w:r>
+      <w:proofErr w:type="spellStart"/>
       <w:r>
         <w:rPr>
           <w:i/>
@@ -15850,6 +16780,7 @@
         </w:rPr>
         <w:t>DateParser</w:t>
       </w:r>
+      <w:proofErr w:type="spellEnd"/>
       <w:r>
         <w:rPr>
           <w:i/>
@@ -15862,11 +16793,11 @@
       <w:pPr>
         <w:pStyle w:val="Heading3"/>
       </w:pPr>
-      <w:bookmarkStart w:id="27" w:name="_Toc416657981"/>
+      <w:bookmarkStart w:id="26" w:name="_Toc416657981"/>
       <w:r>
         <w:t>The Actions</w:t>
       </w:r>
-      <w:bookmarkEnd w:id="27"/>
+      <w:bookmarkEnd w:id="26"/>
     </w:p>
     <w:p>
       <w:pPr>
@@ -16099,6 +17030,7 @@
         </w:rPr>
         <w:t xml:space="preserve"> of the </w:t>
       </w:r>
+      <w:proofErr w:type="spellStart"/>
       <w:r>
         <w:rPr>
           <w:sz w:val="20"/>
@@ -16109,7 +17041,14 @@
         <w:rPr>
           <w:sz w:val="20"/>
         </w:rPr>
-        <w:t>Action can be found in Appendi</w:t>
+        <w:t>Action</w:t>
+      </w:r>
+      <w:proofErr w:type="spellEnd"/>
+      <w:r>
+        <w:rPr>
+          <w:sz w:val="20"/>
+        </w:rPr>
+        <w:t xml:space="preserve"> can be found in Appendi</w:t>
       </w:r>
       <w:r>
         <w:rPr>
@@ -16124,8 +17063,8 @@
         <w:t>.</w:t>
       </w:r>
     </w:p>
-    <w:bookmarkStart w:id="28" w:name="_Toc414217622"/>
-    <w:bookmarkEnd w:id="26"/>
+    <w:bookmarkStart w:id="27" w:name="_Toc414217622"/>
+    <w:bookmarkEnd w:id="25"/>
     <w:p>
       <w:pPr>
         <w:tabs>
@@ -16135,10 +17074,10 @@
       </w:pPr>
       <w:r>
         <w:object w:dxaOrig="11161" w:dyaOrig="5700">
-          <v:shape id="_x0000_i1029" type="#_x0000_t75" style="width:384.65pt;height:196.65pt" o:ole="">
+          <v:shape id="_x0000_i1029" type="#_x0000_t75" style="width:444pt;height:227.25pt" o:ole="">
             <v:imagedata r:id="rId33" o:title=""/>
           </v:shape>
-          <o:OLEObject Type="Embed" ProgID="Visio.Drawing.15" ShapeID="_x0000_i1029" DrawAspect="Content" ObjectID="_1490404033" r:id="rId34"/>
+          <o:OLEObject Type="Embed" ProgID="Visio.Drawing.15" ShapeID="_x0000_i1029" DrawAspect="Content" ObjectID="_1490423728" r:id="rId34"/>
         </w:object>
       </w:r>
     </w:p>
@@ -16204,12 +17143,12 @@
       <w:pPr>
         <w:pStyle w:val="Heading3"/>
       </w:pPr>
-      <w:bookmarkStart w:id="29" w:name="_Toc416657982"/>
+      <w:bookmarkStart w:id="28" w:name="_Toc416657982"/>
       <w:r>
         <w:lastRenderedPageBreak/>
         <w:t>Interactions within the logic component</w:t>
       </w:r>
-      <w:bookmarkEnd w:id="29"/>
+      <w:bookmarkEnd w:id="28"/>
     </w:p>
     <w:p>
       <w:pPr>
@@ -16275,7 +17214,7 @@
         </w:rPr>
         <w:t xml:space="preserve"> a sequence diagram depicting a typical add </w:t>
       </w:r>
-      <w:bookmarkStart w:id="30" w:name="_Toc414217618"/>
+      <w:bookmarkStart w:id="29" w:name="_Toc414217618"/>
       <w:r>
         <w:rPr>
           <w:sz w:val="20"/>
@@ -16296,23 +17235,12 @@
           <w:sz w:val="28"/>
         </w:rPr>
       </w:pPr>
-      <w:bookmarkStart w:id="31" w:name="_Toc416655127"/>
-      <w:bookmarkStart w:id="32" w:name="_Toc416655436"/>
-      <w:bookmarkStart w:id="33" w:name="_Toc416657983"/>
-      <w:r>
-        <w:rPr>
-          <w:noProof/>
-        </w:rPr>
-        <w:object w:dxaOrig="1440" w:dyaOrig="1440">
-          <v:shape id="_x0000_s1056" type="#_x0000_t75" style="position:absolute;left:0;text-align:left;margin-left:-30.6pt;margin-top:4.8pt;width:509.1pt;height:319.75pt;z-index:-251642880;mso-position-horizontal-relative:text;mso-position-vertical-relative:text">
-            <v:imagedata r:id="rId35" o:title=""/>
-          </v:shape>
-          <o:OLEObject Type="Embed" ProgID="Visio.Drawing.15" ShapeID="_x0000_s1056" DrawAspect="Content" ObjectID="_1490404043" r:id="rId36"/>
-        </w:object>
-      </w:r>
+      <w:bookmarkStart w:id="30" w:name="_Toc416655127"/>
+      <w:bookmarkStart w:id="31" w:name="_Toc416655436"/>
+      <w:bookmarkStart w:id="32" w:name="_Toc416657983"/>
+      <w:bookmarkEnd w:id="30"/>
       <w:bookmarkEnd w:id="31"/>
       <w:bookmarkEnd w:id="32"/>
-      <w:bookmarkEnd w:id="33"/>
     </w:p>
     <w:p>
       <w:pPr>
@@ -16327,6 +17255,17 @@
           <w:sz w:val="28"/>
         </w:rPr>
       </w:pPr>
+      <w:r>
+        <w:rPr>
+          <w:noProof/>
+        </w:rPr>
+        <w:object w:dxaOrig="1440" w:dyaOrig="1440">
+          <v:shape id="_x0000_s1056" type="#_x0000_t75" style="position:absolute;left:0;text-align:left;margin-left:-56.3pt;margin-top:6.7pt;width:562.4pt;height:353.3pt;z-index:-251642880">
+            <v:imagedata r:id="rId35" o:title=""/>
+          </v:shape>
+          <o:OLEObject Type="Embed" ProgID="Visio.Drawing.15" ShapeID="_x0000_s1056" DrawAspect="Content" ObjectID="_1490423737" r:id="rId36"/>
+        </w:object>
+      </w:r>
     </w:p>
     <w:p>
       <w:pPr>
@@ -16387,6 +17326,41 @@
           <w:sz w:val="20"/>
         </w:rPr>
       </w:pPr>
+    </w:p>
+    <w:p>
+      <w:pPr>
+        <w:tabs>
+          <w:tab w:val="left" w:pos="6946"/>
+        </w:tabs>
+        <w:rPr>
+          <w:i/>
+          <w:sz w:val="20"/>
+        </w:rPr>
+      </w:pPr>
+    </w:p>
+    <w:p>
+      <w:pPr>
+        <w:tabs>
+          <w:tab w:val="left" w:pos="6946"/>
+        </w:tabs>
+        <w:jc w:val="center"/>
+        <w:rPr>
+          <w:i/>
+          <w:sz w:val="20"/>
+        </w:rPr>
+      </w:pPr>
+    </w:p>
+    <w:p>
+      <w:pPr>
+        <w:tabs>
+          <w:tab w:val="left" w:pos="6946"/>
+        </w:tabs>
+        <w:jc w:val="center"/>
+        <w:rPr>
+          <w:i/>
+          <w:sz w:val="20"/>
+        </w:rPr>
+      </w:pPr>
       <w:r>
         <w:rPr>
           <w:i/>
@@ -16447,7 +17421,7 @@
       <w:pPr>
         <w:pStyle w:val="Heading2"/>
       </w:pPr>
-      <w:bookmarkStart w:id="34" w:name="_Toc416657984"/>
+      <w:bookmarkStart w:id="33" w:name="_Toc416657984"/>
       <w:r>
         <w:lastRenderedPageBreak/>
         <w:t>Storage</w:t>
@@ -16461,8 +17435,8 @@
       <w:r>
         <w:t>Component</w:t>
       </w:r>
-      <w:bookmarkEnd w:id="30"/>
-      <w:bookmarkEnd w:id="34"/>
+      <w:bookmarkEnd w:id="29"/>
+      <w:bookmarkEnd w:id="33"/>
     </w:p>
     <w:p>
       <w:pPr>
@@ -16490,7 +17464,21 @@
         <w:rPr>
           <w:sz w:val="20"/>
         </w:rPr>
-        <w:t xml:space="preserve"> pattern to ensure there is only one instance of the component. It maintain the persistency of the user data between sessions by utilizing the physical storage. The data stored into the medium is encoded in JSON by utilizing the Gson library. The class diagram in </w:t>
+        <w:t xml:space="preserve"> pattern to ensure there is only one instance of the component. It maintain the persistency of the user data between sessions by utilizing the physical storage. The data stored into the medium is encoded in JSON by utilizing the </w:t>
+      </w:r>
+      <w:proofErr w:type="spellStart"/>
+      <w:r>
+        <w:rPr>
+          <w:sz w:val="20"/>
+        </w:rPr>
+        <w:t>Gson</w:t>
+      </w:r>
+      <w:proofErr w:type="spellEnd"/>
+      <w:r>
+        <w:rPr>
+          <w:sz w:val="20"/>
+        </w:rPr>
+        <w:t xml:space="preserve"> library. The class diagram in </w:t>
       </w:r>
       <w:r>
         <w:rPr>
@@ -16525,10 +17513,10 @@
       </w:pPr>
       <w:r>
         <w:object w:dxaOrig="11311" w:dyaOrig="5221">
-          <v:shape id="_x0000_i1030" type="#_x0000_t75" style="width:428.65pt;height:198pt" o:ole="">
+          <v:shape id="_x0000_i1030" type="#_x0000_t75" style="width:429pt;height:198pt" o:ole="">
             <v:imagedata r:id="rId37" o:title=""/>
           </v:shape>
-          <o:OLEObject Type="Embed" ProgID="Visio.Drawing.15" ShapeID="_x0000_i1030" DrawAspect="Content" ObjectID="_1490404034" r:id="rId38"/>
+          <o:OLEObject Type="Embed" ProgID="Visio.Drawing.15" ShapeID="_x0000_i1030" DrawAspect="Content" ObjectID="_1490423729" r:id="rId38"/>
         </w:object>
       </w:r>
     </w:p>
@@ -16692,13 +17680,42 @@
                 <w:sz w:val="16"/>
               </w:rPr>
             </w:pPr>
-            <w:r>
-              <w:rPr>
-                <w:b w:val="0"/>
-                <w:sz w:val="16"/>
-              </w:rPr>
-              <w:t>isValidFile(String filePath): boolean</w:t>
-            </w:r>
+            <w:proofErr w:type="spellStart"/>
+            <w:r>
+              <w:rPr>
+                <w:sz w:val="16"/>
+              </w:rPr>
+              <w:t>isValidFile</w:t>
+            </w:r>
+            <w:proofErr w:type="spellEnd"/>
+            <w:r>
+              <w:rPr>
+                <w:sz w:val="16"/>
+              </w:rPr>
+              <w:t xml:space="preserve">(String </w:t>
+            </w:r>
+            <w:proofErr w:type="spellStart"/>
+            <w:r>
+              <w:rPr>
+                <w:sz w:val="16"/>
+              </w:rPr>
+              <w:t>filePath</w:t>
+            </w:r>
+            <w:proofErr w:type="spellEnd"/>
+            <w:r>
+              <w:rPr>
+                <w:sz w:val="16"/>
+              </w:rPr>
+              <w:t xml:space="preserve">): </w:t>
+            </w:r>
+            <w:proofErr w:type="spellStart"/>
+            <w:r>
+              <w:rPr>
+                <w:sz w:val="16"/>
+              </w:rPr>
+              <w:t>boolean</w:t>
+            </w:r>
+            <w:proofErr w:type="spellEnd"/>
           </w:p>
         </w:tc>
         <w:tc>
@@ -16715,6 +17732,8 @@
                 <w:sz w:val="16"/>
               </w:rPr>
             </w:pPr>
+            <w:proofErr w:type="spellStart"/>
+            <w:proofErr w:type="gramStart"/>
             <w:r>
               <w:rPr>
                 <w:b/>
@@ -16722,6 +17741,8 @@
               </w:rPr>
               <w:t>filePath</w:t>
             </w:r>
+            <w:proofErr w:type="spellEnd"/>
+            <w:proofErr w:type="gramEnd"/>
             <w:r>
               <w:rPr>
                 <w:sz w:val="16"/>
@@ -16748,7 +17769,49 @@
               <w:rPr>
                 <w:sz w:val="16"/>
               </w:rPr>
-              <w:t>Returns if the filePath is valid to be used. Does not guarantee the success of saveFile and loadFile.</w:t>
+              <w:t xml:space="preserve">Returns if the </w:t>
+            </w:r>
+            <w:proofErr w:type="spellStart"/>
+            <w:r>
+              <w:rPr>
+                <w:sz w:val="16"/>
+              </w:rPr>
+              <w:t>filePath</w:t>
+            </w:r>
+            <w:proofErr w:type="spellEnd"/>
+            <w:r>
+              <w:rPr>
+                <w:sz w:val="16"/>
+              </w:rPr>
+              <w:t xml:space="preserve"> is valid to be used. Does not guarantee the success of </w:t>
+            </w:r>
+            <w:proofErr w:type="spellStart"/>
+            <w:r>
+              <w:rPr>
+                <w:sz w:val="16"/>
+              </w:rPr>
+              <w:t>saveFile</w:t>
+            </w:r>
+            <w:proofErr w:type="spellEnd"/>
+            <w:r>
+              <w:rPr>
+                <w:sz w:val="16"/>
+              </w:rPr>
+              <w:t xml:space="preserve"> and </w:t>
+            </w:r>
+            <w:proofErr w:type="spellStart"/>
+            <w:r>
+              <w:rPr>
+                <w:sz w:val="16"/>
+              </w:rPr>
+              <w:t>loadFile</w:t>
+            </w:r>
+            <w:proofErr w:type="spellEnd"/>
+            <w:r>
+              <w:rPr>
+                <w:sz w:val="16"/>
+              </w:rPr>
+              <w:t>.</w:t>
             </w:r>
           </w:p>
         </w:tc>
@@ -16769,12 +17832,61 @@
                 <w:sz w:val="16"/>
               </w:rPr>
             </w:pPr>
-            <w:r>
-              <w:rPr>
-                <w:b w:val="0"/>
-                <w:sz w:val="16"/>
-              </w:rPr>
-              <w:t>saveFile(List&lt;Task&gt; taskList, List&lt;String&gt; deletedIDs, String filePath): void</w:t>
+            <w:proofErr w:type="spellStart"/>
+            <w:r>
+              <w:rPr>
+                <w:sz w:val="16"/>
+              </w:rPr>
+              <w:t>saveFile</w:t>
+            </w:r>
+            <w:proofErr w:type="spellEnd"/>
+            <w:r>
+              <w:rPr>
+                <w:sz w:val="16"/>
+              </w:rPr>
+              <w:t xml:space="preserve">(List&lt;Task&gt; </w:t>
+            </w:r>
+            <w:proofErr w:type="spellStart"/>
+            <w:r>
+              <w:rPr>
+                <w:sz w:val="16"/>
+              </w:rPr>
+              <w:t>taskList</w:t>
+            </w:r>
+            <w:proofErr w:type="spellEnd"/>
+            <w:r>
+              <w:rPr>
+                <w:sz w:val="16"/>
+              </w:rPr>
+              <w:t xml:space="preserve">, List&lt;String&gt; </w:t>
+            </w:r>
+            <w:proofErr w:type="spellStart"/>
+            <w:r>
+              <w:rPr>
+                <w:sz w:val="16"/>
+              </w:rPr>
+              <w:t>deletedIDs</w:t>
+            </w:r>
+            <w:proofErr w:type="spellEnd"/>
+            <w:r>
+              <w:rPr>
+                <w:sz w:val="16"/>
+              </w:rPr>
+              <w:t xml:space="preserve">, String </w:t>
+            </w:r>
+            <w:proofErr w:type="spellStart"/>
+            <w:r>
+              <w:rPr>
+                <w:sz w:val="16"/>
+              </w:rPr>
+              <w:t>filePath</w:t>
+            </w:r>
+            <w:proofErr w:type="spellEnd"/>
+            <w:r>
+              <w:rPr>
+                <w:sz w:val="16"/>
+              </w:rPr>
+              <w:t>): void</w:t>
             </w:r>
           </w:p>
         </w:tc>
@@ -16792,6 +17904,7 @@
                 <w:sz w:val="16"/>
               </w:rPr>
             </w:pPr>
+            <w:proofErr w:type="spellStart"/>
             <w:r>
               <w:rPr>
                 <w:b/>
@@ -16799,6 +17912,7 @@
               </w:rPr>
               <w:t>taskList</w:t>
             </w:r>
+            <w:proofErr w:type="spellEnd"/>
             <w:r>
               <w:rPr>
                 <w:sz w:val="16"/>
@@ -16827,6 +17941,7 @@
                 <w:sz w:val="16"/>
               </w:rPr>
             </w:pPr>
+            <w:proofErr w:type="spellStart"/>
             <w:r>
               <w:rPr>
                 <w:b/>
@@ -16834,6 +17949,7 @@
               </w:rPr>
               <w:t>deletedIDs</w:t>
             </w:r>
+            <w:proofErr w:type="spellEnd"/>
             <w:r>
               <w:rPr>
                 <w:sz w:val="16"/>
@@ -16857,6 +17973,7 @@
               </w:rPr>
               <w:br/>
             </w:r>
+            <w:proofErr w:type="spellStart"/>
             <w:r>
               <w:rPr>
                 <w:b/>
@@ -16864,6 +17981,7 @@
               </w:rPr>
               <w:t>filePath</w:t>
             </w:r>
+            <w:proofErr w:type="spellEnd"/>
             <w:r>
               <w:rPr>
                 <w:sz w:val="16"/>
@@ -16890,7 +18008,35 @@
               <w:rPr>
                 <w:sz w:val="16"/>
               </w:rPr>
-              <w:t>Encodes taskList and deletedIDs into JSON and write it into the specified file. Throws Error when fail.</w:t>
+              <w:t xml:space="preserve">Encodes </w:t>
+            </w:r>
+            <w:proofErr w:type="spellStart"/>
+            <w:r>
+              <w:rPr>
+                <w:sz w:val="16"/>
+              </w:rPr>
+              <w:t>taskList</w:t>
+            </w:r>
+            <w:proofErr w:type="spellEnd"/>
+            <w:r>
+              <w:rPr>
+                <w:sz w:val="16"/>
+              </w:rPr>
+              <w:t xml:space="preserve"> and </w:t>
+            </w:r>
+            <w:proofErr w:type="spellStart"/>
+            <w:r>
+              <w:rPr>
+                <w:sz w:val="16"/>
+              </w:rPr>
+              <w:t>deletedIDs</w:t>
+            </w:r>
+            <w:proofErr w:type="spellEnd"/>
+            <w:r>
+              <w:rPr>
+                <w:sz w:val="16"/>
+              </w:rPr>
+              <w:t xml:space="preserve"> into JSON and write it into the specified file. Throws Error when fail.</w:t>
             </w:r>
           </w:p>
         </w:tc>
@@ -16914,12 +18060,61 @@
                 <w:sz w:val="16"/>
               </w:rPr>
             </w:pPr>
-            <w:r>
-              <w:rPr>
-                <w:b w:val="0"/>
-                <w:sz w:val="16"/>
-              </w:rPr>
-              <w:t>loadFile(List&lt;Task&gt; taskList, List&lt;String&gt; deletedIDs, String filePath): void</w:t>
+            <w:proofErr w:type="spellStart"/>
+            <w:r>
+              <w:rPr>
+                <w:sz w:val="16"/>
+              </w:rPr>
+              <w:t>loadFile</w:t>
+            </w:r>
+            <w:proofErr w:type="spellEnd"/>
+            <w:r>
+              <w:rPr>
+                <w:sz w:val="16"/>
+              </w:rPr>
+              <w:t xml:space="preserve">(List&lt;Task&gt; </w:t>
+            </w:r>
+            <w:proofErr w:type="spellStart"/>
+            <w:r>
+              <w:rPr>
+                <w:sz w:val="16"/>
+              </w:rPr>
+              <w:t>taskList</w:t>
+            </w:r>
+            <w:proofErr w:type="spellEnd"/>
+            <w:r>
+              <w:rPr>
+                <w:sz w:val="16"/>
+              </w:rPr>
+              <w:t xml:space="preserve">, List&lt;String&gt; </w:t>
+            </w:r>
+            <w:proofErr w:type="spellStart"/>
+            <w:r>
+              <w:rPr>
+                <w:sz w:val="16"/>
+              </w:rPr>
+              <w:t>deletedIDs</w:t>
+            </w:r>
+            <w:proofErr w:type="spellEnd"/>
+            <w:r>
+              <w:rPr>
+                <w:sz w:val="16"/>
+              </w:rPr>
+              <w:t xml:space="preserve">, String </w:t>
+            </w:r>
+            <w:proofErr w:type="spellStart"/>
+            <w:r>
+              <w:rPr>
+                <w:sz w:val="16"/>
+              </w:rPr>
+              <w:t>filePath</w:t>
+            </w:r>
+            <w:proofErr w:type="spellEnd"/>
+            <w:r>
+              <w:rPr>
+                <w:sz w:val="16"/>
+              </w:rPr>
+              <w:t>): void</w:t>
             </w:r>
           </w:p>
         </w:tc>
@@ -16937,6 +18132,7 @@
                 <w:sz w:val="16"/>
               </w:rPr>
             </w:pPr>
+            <w:proofErr w:type="spellStart"/>
             <w:r>
               <w:rPr>
                 <w:b/>
@@ -16944,6 +18140,7 @@
               </w:rPr>
               <w:t>taskList</w:t>
             </w:r>
+            <w:proofErr w:type="spellEnd"/>
             <w:r>
               <w:rPr>
                 <w:sz w:val="16"/>
@@ -16972,6 +18169,7 @@
                 <w:sz w:val="16"/>
               </w:rPr>
             </w:pPr>
+            <w:proofErr w:type="spellStart"/>
             <w:r>
               <w:rPr>
                 <w:b/>
@@ -16979,6 +18177,7 @@
               </w:rPr>
               <w:t>deletedIDs</w:t>
             </w:r>
+            <w:proofErr w:type="spellEnd"/>
             <w:r>
               <w:rPr>
                 <w:sz w:val="16"/>
@@ -17002,6 +18201,7 @@
               </w:rPr>
               <w:br/>
             </w:r>
+            <w:proofErr w:type="spellStart"/>
             <w:r>
               <w:rPr>
                 <w:b/>
@@ -17009,6 +18209,7 @@
               </w:rPr>
               <w:t>filePath</w:t>
             </w:r>
+            <w:proofErr w:type="spellEnd"/>
             <w:r>
               <w:rPr>
                 <w:sz w:val="16"/>
@@ -17035,7 +18236,35 @@
               <w:rPr>
                 <w:sz w:val="16"/>
               </w:rPr>
-              <w:t>Decode JSON from the specified file. The decoded objects will be stored into taskList and deletedIDs respectively. Throws Error when fail.</w:t>
+              <w:t xml:space="preserve">Decode JSON from the specified file. The decoded objects will be stored into </w:t>
+            </w:r>
+            <w:proofErr w:type="spellStart"/>
+            <w:r>
+              <w:rPr>
+                <w:sz w:val="16"/>
+              </w:rPr>
+              <w:t>taskList</w:t>
+            </w:r>
+            <w:proofErr w:type="spellEnd"/>
+            <w:r>
+              <w:rPr>
+                <w:sz w:val="16"/>
+              </w:rPr>
+              <w:t xml:space="preserve"> and </w:t>
+            </w:r>
+            <w:proofErr w:type="spellStart"/>
+            <w:r>
+              <w:rPr>
+                <w:sz w:val="16"/>
+              </w:rPr>
+              <w:t>deletedIDs</w:t>
+            </w:r>
+            <w:proofErr w:type="spellEnd"/>
+            <w:r>
+              <w:rPr>
+                <w:sz w:val="16"/>
+              </w:rPr>
+              <w:t xml:space="preserve"> respectively. Throws Error when fail.</w:t>
             </w:r>
           </w:p>
         </w:tc>
@@ -17097,7 +18326,7 @@
           <w:szCs w:val="32"/>
         </w:rPr>
       </w:pPr>
-      <w:bookmarkStart w:id="35" w:name="_Toc414217620"/>
+      <w:bookmarkStart w:id="34" w:name="_Toc414217620"/>
       <w:r>
         <w:rPr>
           <w:sz w:val="28"/>
@@ -17109,7 +18338,7 @@
       <w:pPr>
         <w:pStyle w:val="Heading2"/>
       </w:pPr>
-      <w:bookmarkStart w:id="36" w:name="_Toc416657985"/>
+      <w:bookmarkStart w:id="35" w:name="_Toc416657985"/>
       <w:r>
         <w:lastRenderedPageBreak/>
         <w:t xml:space="preserve">Google </w:t>
@@ -17120,8 +18349,8 @@
       <w:r>
         <w:t xml:space="preserve"> Component</w:t>
       </w:r>
+      <w:bookmarkEnd w:id="34"/>
       <w:bookmarkEnd w:id="35"/>
-      <w:bookmarkEnd w:id="36"/>
     </w:p>
     <w:p>
       <w:pPr>
@@ -17149,7 +18378,21 @@
         <w:rPr>
           <w:sz w:val="20"/>
         </w:rPr>
-        <w:t xml:space="preserve"> pattern. GoogleIntegration abstracts the internal details from other components to reduce coupling with the internal components. It handles the synchronisation of local data and data from the Google Calendar and Tasks web service. The class diagram in </w:t>
+        <w:t xml:space="preserve"> pattern. </w:t>
+      </w:r>
+      <w:proofErr w:type="spellStart"/>
+      <w:r>
+        <w:rPr>
+          <w:sz w:val="20"/>
+        </w:rPr>
+        <w:t>GoogleIntegration</w:t>
+      </w:r>
+      <w:proofErr w:type="spellEnd"/>
+      <w:r>
+        <w:rPr>
+          <w:sz w:val="20"/>
+        </w:rPr>
+        <w:t xml:space="preserve"> abstracts the internal details from other components to reduce coupling with the internal components. It handles the synchronisation of local data and data from the Google Calendar and Tasks web service. The class diagram in </w:t>
       </w:r>
       <w:r>
         <w:rPr>
@@ -17184,10 +18427,10 @@
       </w:pPr>
       <w:r>
         <w:object w:dxaOrig="10831" w:dyaOrig="7891">
-          <v:shape id="_x0000_i1031" type="#_x0000_t75" style="width:426.65pt;height:310.65pt" o:ole="">
+          <v:shape id="_x0000_i1031" type="#_x0000_t75" style="width:426.75pt;height:310.5pt" o:ole="">
             <v:imagedata r:id="rId39" o:title=""/>
           </v:shape>
-          <o:OLEObject Type="Embed" ProgID="Visio.Drawing.15" ShapeID="_x0000_i1031" DrawAspect="Content" ObjectID="_1490404035" r:id="rId40"/>
+          <o:OLEObject Type="Embed" ProgID="Visio.Drawing.15" ShapeID="_x0000_i1031" DrawAspect="Content" ObjectID="_1490423730" r:id="rId40"/>
         </w:object>
       </w:r>
     </w:p>
@@ -17251,7 +18494,21 @@
         <w:rPr>
           <w:sz w:val="20"/>
         </w:rPr>
-        <w:t xml:space="preserve"> shows some of the notable API of the GoogleIntegration component.</w:t>
+        <w:t xml:space="preserve"> shows some of the notable API of the </w:t>
+      </w:r>
+      <w:proofErr w:type="spellStart"/>
+      <w:r>
+        <w:rPr>
+          <w:sz w:val="20"/>
+        </w:rPr>
+        <w:t>GoogleIntegration</w:t>
+      </w:r>
+      <w:proofErr w:type="spellEnd"/>
+      <w:r>
+        <w:rPr>
+          <w:sz w:val="20"/>
+        </w:rPr>
+        <w:t xml:space="preserve"> component.</w:t>
       </w:r>
     </w:p>
     <w:tbl>
@@ -17367,11 +18624,42 @@
             </w:pPr>
             <w:r>
               <w:rPr>
-                <w:b w:val="0"/>
                 <w:sz w:val="16"/>
                 <w:szCs w:val="16"/>
               </w:rPr>
-              <w:t>sync(List&lt;Task&gt; taskList, List&lt;String&gt; deletedIDs): void</w:t>
+              <w:t xml:space="preserve">sync(List&lt;Task&gt; </w:t>
+            </w:r>
+            <w:proofErr w:type="spellStart"/>
+            <w:r>
+              <w:rPr>
+                <w:sz w:val="16"/>
+                <w:szCs w:val="16"/>
+              </w:rPr>
+              <w:t>taskList</w:t>
+            </w:r>
+            <w:proofErr w:type="spellEnd"/>
+            <w:r>
+              <w:rPr>
+                <w:sz w:val="16"/>
+                <w:szCs w:val="16"/>
+              </w:rPr>
+              <w:t xml:space="preserve">, List&lt;String&gt; </w:t>
+            </w:r>
+            <w:proofErr w:type="spellStart"/>
+            <w:r>
+              <w:rPr>
+                <w:sz w:val="16"/>
+                <w:szCs w:val="16"/>
+              </w:rPr>
+              <w:t>deletedIDs</w:t>
+            </w:r>
+            <w:proofErr w:type="spellEnd"/>
+            <w:r>
+              <w:rPr>
+                <w:sz w:val="16"/>
+                <w:szCs w:val="16"/>
+              </w:rPr>
+              <w:t>): void</w:t>
             </w:r>
           </w:p>
         </w:tc>
@@ -17390,6 +18678,7 @@
                 <w:szCs w:val="16"/>
               </w:rPr>
             </w:pPr>
+            <w:proofErr w:type="spellStart"/>
             <w:r>
               <w:rPr>
                 <w:b/>
@@ -17398,6 +18687,7 @@
               </w:rPr>
               <w:t>taskList</w:t>
             </w:r>
+            <w:proofErr w:type="spellEnd"/>
             <w:r>
               <w:rPr>
                 <w:sz w:val="16"/>
@@ -17429,6 +18719,7 @@
                 <w:szCs w:val="16"/>
               </w:rPr>
             </w:pPr>
+            <w:proofErr w:type="spellStart"/>
             <w:r>
               <w:rPr>
                 <w:b/>
@@ -17437,6 +18728,7 @@
               </w:rPr>
               <w:t>deletedIDs</w:t>
             </w:r>
+            <w:proofErr w:type="spellEnd"/>
             <w:r>
               <w:rPr>
                 <w:sz w:val="16"/>
@@ -17512,12 +18804,20 @@
             </w:pPr>
             <w:r>
               <w:rPr>
-                <w:b w:val="0"/>
                 <w:sz w:val="16"/>
                 <w:szCs w:val="16"/>
               </w:rPr>
-              <w:t>logout(): boolean</w:t>
-            </w:r>
+              <w:t xml:space="preserve">logout(): </w:t>
+            </w:r>
+            <w:proofErr w:type="spellStart"/>
+            <w:r>
+              <w:rPr>
+                <w:sz w:val="16"/>
+                <w:szCs w:val="16"/>
+              </w:rPr>
+              <w:t>boolean</w:t>
+            </w:r>
+            <w:proofErr w:type="spellEnd"/>
           </w:p>
         </w:tc>
         <w:tc>
@@ -17593,7 +18893,23 @@
           <w:i/>
           <w:sz w:val="20"/>
         </w:rPr>
-        <w:t xml:space="preserve">. GoogleIntegration </w:t>
+        <w:t xml:space="preserve">. </w:t>
+      </w:r>
+      <w:proofErr w:type="spellStart"/>
+      <w:r>
+        <w:rPr>
+          <w:i/>
+          <w:sz w:val="20"/>
+        </w:rPr>
+        <w:t>GoogleIntegration</w:t>
+      </w:r>
+      <w:proofErr w:type="spellEnd"/>
+      <w:r>
+        <w:rPr>
+          <w:i/>
+          <w:sz w:val="20"/>
+        </w:rPr>
+        <w:t xml:space="preserve"> </w:t>
       </w:r>
       <w:r>
         <w:rPr>
@@ -17659,10 +18975,10 @@
           <w:sz w:val="20"/>
         </w:rPr>
         <w:object w:dxaOrig="11220" w:dyaOrig="8595">
-          <v:shape id="_x0000_i1032" type="#_x0000_t75" style="width:341.35pt;height:260.65pt" o:ole="">
+          <v:shape id="_x0000_i1032" type="#_x0000_t75" style="width:388.5pt;height:297pt" o:ole="">
             <v:imagedata r:id="rId41" o:title=""/>
           </v:shape>
-          <o:OLEObject Type="Embed" ProgID="Visio.Drawing.15" ShapeID="_x0000_i1032" DrawAspect="Content" ObjectID="_1490404036" r:id="rId42"/>
+          <o:OLEObject Type="Embed" ProgID="Visio.Drawing.15" ShapeID="_x0000_i1032" DrawAspect="Content" ObjectID="_1490423731" r:id="rId42"/>
         </w:object>
       </w:r>
     </w:p>
@@ -17703,14 +19019,14 @@
       <w:pPr>
         <w:pStyle w:val="Heading2"/>
       </w:pPr>
-      <w:bookmarkStart w:id="37" w:name="_Toc416657986"/>
+      <w:bookmarkStart w:id="36" w:name="_Toc416657986"/>
       <w:r>
         <w:t xml:space="preserve">Settings </w:t>
       </w:r>
       <w:r>
         <w:t>Component</w:t>
       </w:r>
-      <w:bookmarkEnd w:id="37"/>
+      <w:bookmarkEnd w:id="36"/>
     </w:p>
     <w:p>
       <w:pPr>
@@ -17765,10 +19081,10 @@
       </w:pPr>
       <w:r>
         <w:object w:dxaOrig="10650" w:dyaOrig="2611">
-          <v:shape id="_x0000_i1033" type="#_x0000_t75" style="width:451.35pt;height:110.65pt" o:ole="">
+          <v:shape id="_x0000_i1033" type="#_x0000_t75" style="width:463.5pt;height:113.25pt" o:ole="">
             <v:imagedata r:id="rId43" o:title=""/>
           </v:shape>
-          <o:OLEObject Type="Embed" ProgID="Visio.Drawing.15" ShapeID="_x0000_i1033" DrawAspect="Content" ObjectID="_1490404037" r:id="rId44"/>
+          <o:OLEObject Type="Embed" ProgID="Visio.Drawing.15" ShapeID="_x0000_i1033" DrawAspect="Content" ObjectID="_1490423732" r:id="rId44"/>
         </w:object>
       </w:r>
     </w:p>
@@ -17805,7 +19121,7 @@
         <w:t xml:space="preserve"> Settings component class diagram</w:t>
       </w:r>
     </w:p>
-    <w:bookmarkEnd w:id="28"/>
+    <w:bookmarkEnd w:id="27"/>
     <w:p>
       <w:pPr>
         <w:rPr>
@@ -17830,7 +19146,7 @@
           <w:lang w:val="en-US"/>
         </w:rPr>
       </w:pPr>
-      <w:bookmarkStart w:id="38" w:name="_Toc416657987"/>
+      <w:bookmarkStart w:id="37" w:name="_Toc416657987"/>
       <w:r>
         <w:rPr>
           <w:lang w:val="en-US"/>
@@ -17838,19 +19154,33 @@
         <w:lastRenderedPageBreak/>
         <w:t>Testing Framework</w:t>
       </w:r>
-      <w:bookmarkEnd w:id="38"/>
-    </w:p>
-    <w:p>
-      <w:pPr>
-        <w:rPr>
-          <w:sz w:val="20"/>
-        </w:rPr>
-      </w:pPr>
-      <w:r>
-        <w:rPr>
-          <w:sz w:val="20"/>
-        </w:rPr>
-        <w:t>Quicklyst uses jUnit framework to develop unit test for all its c</w:t>
+      <w:bookmarkEnd w:id="37"/>
+    </w:p>
+    <w:p>
+      <w:pPr>
+        <w:rPr>
+          <w:sz w:val="20"/>
+        </w:rPr>
+      </w:pPr>
+      <w:r>
+        <w:rPr>
+          <w:sz w:val="20"/>
+        </w:rPr>
+        <w:t xml:space="preserve">Quicklyst uses </w:t>
+      </w:r>
+      <w:proofErr w:type="spellStart"/>
+      <w:r>
+        <w:rPr>
+          <w:sz w:val="20"/>
+        </w:rPr>
+        <w:t>jUnit</w:t>
+      </w:r>
+      <w:proofErr w:type="spellEnd"/>
+      <w:r>
+        <w:rPr>
+          <w:sz w:val="20"/>
+        </w:rPr>
+        <w:t xml:space="preserve"> framework to develop unit test for all its c</w:t>
       </w:r>
       <w:r>
         <w:rPr>
@@ -18029,7 +19359,21 @@
         <w:rPr>
           <w:sz w:val="20"/>
         </w:rPr>
-        <w:t xml:space="preserve">To run unit test on a particular class, choose &lt;Classname&gt;Test.java files. To test a particular component, choose &lt;Component name&gt;Test(s).java files. To run all available unit test, choose QuicklystTests.java. </w:t>
+        <w:t>To run unit test on a particular class, choose &lt;</w:t>
+      </w:r>
+      <w:proofErr w:type="spellStart"/>
+      <w:r>
+        <w:rPr>
+          <w:sz w:val="20"/>
+        </w:rPr>
+        <w:t>Classname</w:t>
+      </w:r>
+      <w:proofErr w:type="spellEnd"/>
+      <w:r>
+        <w:rPr>
+          <w:sz w:val="20"/>
+        </w:rPr>
+        <w:t xml:space="preserve">&gt;Test.java files. To test a particular component, choose &lt;Component name&gt;Test(s).java files. To run all available unit test, choose QuicklystTests.java. </w:t>
       </w:r>
       <w:r>
         <w:rPr>
@@ -18330,8 +19674,8 @@
       <w:pPr>
         <w:pStyle w:val="Heading2"/>
       </w:pPr>
-      <w:bookmarkStart w:id="39" w:name="_Toc414217617"/>
-      <w:bookmarkStart w:id="40" w:name="_Toc416657988"/>
+      <w:bookmarkStart w:id="38" w:name="_Toc414217617"/>
+      <w:bookmarkStart w:id="39" w:name="_Toc416657988"/>
       <w:r>
         <w:lastRenderedPageBreak/>
         <w:t xml:space="preserve">Appendix A - </w:t>
@@ -18339,8 +19683,8 @@
       <w:r>
         <w:t>Notable Algorithms</w:t>
       </w:r>
+      <w:bookmarkEnd w:id="38"/>
       <w:bookmarkEnd w:id="39"/>
-      <w:bookmarkEnd w:id="40"/>
     </w:p>
     <w:p>
       <w:pPr>
@@ -18350,11 +19694,13 @@
           <w:szCs w:val="32"/>
         </w:rPr>
       </w:pPr>
-      <w:bookmarkStart w:id="41" w:name="_Toc416657989"/>
+      <w:bookmarkStart w:id="40" w:name="_Toc416657989"/>
+      <w:proofErr w:type="spellStart"/>
       <w:r>
         <w:t>FindAction</w:t>
       </w:r>
-      <w:bookmarkEnd w:id="41"/>
+      <w:bookmarkEnd w:id="40"/>
+      <w:proofErr w:type="spellEnd"/>
     </w:p>
     <w:p>
       <w:pPr>
@@ -18440,7 +19786,7 @@
           <w:sz w:val="20"/>
           <w:szCs w:val="20"/>
         </w:rPr>
-        <w:t>Figure 6</w:t>
+        <w:t>Figure A</w:t>
       </w:r>
       <w:r>
         <w:rPr>
@@ -18504,8 +19850,8 @@
         </w:rPr>
         <w:drawing>
           <wp:inline distT="0" distB="0" distL="0" distR="0" wp14:anchorId="5404E7D2" wp14:editId="5B3E3BB4">
-            <wp:extent cx="4057650" cy="1880638"/>
-            <wp:effectExtent l="0" t="0" r="0" b="5715"/>
+            <wp:extent cx="5713197" cy="2647950"/>
+            <wp:effectExtent l="0" t="0" r="1905" b="0"/>
             <wp:docPr id="28" name="Picture 28"/>
             <wp:cNvGraphicFramePr>
               <a:graphicFrameLocks xmlns:a="http://schemas.openxmlformats.org/drawingml/2006/main" noChangeAspect="1"/>
@@ -18535,7 +19881,7 @@
                   <pic:spPr bwMode="auto">
                     <a:xfrm>
                       <a:off x="0" y="0"/>
-                      <a:ext cx="4090083" cy="1895670"/>
+                      <a:ext cx="5764275" cy="2671624"/>
                     </a:xfrm>
                     <a:prstGeom prst="rect">
                       <a:avLst/>
@@ -18565,7 +19911,7 @@
           <w:sz w:val="20"/>
           <w:szCs w:val="20"/>
         </w:rPr>
-        <w:t xml:space="preserve">Figure 6. Finding tasks </w:t>
+        <w:t>Figure A</w:t>
       </w:r>
       <w:r>
         <w:rPr>
@@ -18573,8 +19919,18 @@
           <w:sz w:val="20"/>
           <w:szCs w:val="20"/>
         </w:rPr>
+        <w:t xml:space="preserve">. Finding tasks </w:t>
+      </w:r>
+      <w:r>
+        <w:rPr>
+          <w:i/>
+          <w:sz w:val="20"/>
+          <w:szCs w:val="20"/>
+        </w:rPr>
         <w:t>example</w:t>
       </w:r>
+      <w:bookmarkStart w:id="41" w:name="_GoBack"/>
+      <w:bookmarkEnd w:id="41"/>
     </w:p>
     <w:p>
       <w:pPr>
@@ -18635,14 +19991,39 @@
           <w:sz w:val="20"/>
           <w:szCs w:val="20"/>
         </w:rPr>
-        <w:t xml:space="preserve"> will call updateUndoStack() and the new “state” will be cloned and pushed onto </w:t>
-      </w:r>
-      <w:r>
-        <w:rPr>
-          <w:i/>
+        <w:t xml:space="preserve"> will call </w:t>
+      </w:r>
+      <w:proofErr w:type="spellStart"/>
+      <w:proofErr w:type="gramStart"/>
+      <w:r>
+        <w:rPr>
           <w:sz w:val="20"/>
           <w:szCs w:val="20"/>
         </w:rPr>
+        <w:t>updateUndoStack</w:t>
+      </w:r>
+      <w:proofErr w:type="spellEnd"/>
+      <w:r>
+        <w:rPr>
+          <w:sz w:val="20"/>
+          <w:szCs w:val="20"/>
+        </w:rPr>
+        <w:t>(</w:t>
+      </w:r>
+      <w:proofErr w:type="gramEnd"/>
+      <w:r>
+        <w:rPr>
+          <w:sz w:val="20"/>
+          <w:szCs w:val="20"/>
+        </w:rPr>
+        <w:t xml:space="preserve">) and the new “state” will be cloned and pushed onto </w:t>
+      </w:r>
+      <w:r>
+        <w:rPr>
+          <w:i/>
+          <w:sz w:val="20"/>
+          <w:szCs w:val="20"/>
+        </w:rPr>
         <w:t xml:space="preserve">_undoStack </w:t>
       </w:r>
       <w:r>
@@ -18650,15 +20031,31 @@
           <w:sz w:val="20"/>
           <w:szCs w:val="20"/>
         </w:rPr>
-        <w:t xml:space="preserve">as a “snapshot” of the state of the lists. When cloning the Task lists, new Tasks objects are created with identical attributes so that they do not get affected by edit functions when they are in the stack. This is achieved using the clone() method in Task Class. </w:t>
-      </w:r>
-      <w:r>
-        <w:rPr>
-          <w:i/>
+        <w:t xml:space="preserve">as a “snapshot” of the state of the lists. When cloning the Task lists, new Tasks objects are created with identical attributes so that they do not get affected by edit functions when they are in the stack. This is achieved using the </w:t>
+      </w:r>
+      <w:proofErr w:type="gramStart"/>
+      <w:r>
+        <w:rPr>
           <w:sz w:val="20"/>
           <w:szCs w:val="20"/>
         </w:rPr>
-        <w:t>Figure 8</w:t>
+        <w:t>clone(</w:t>
+      </w:r>
+      <w:proofErr w:type="gramEnd"/>
+      <w:r>
+        <w:rPr>
+          <w:sz w:val="20"/>
+          <w:szCs w:val="20"/>
+        </w:rPr>
+        <w:t xml:space="preserve">) method in Task Class. </w:t>
+      </w:r>
+      <w:r>
+        <w:rPr>
+          <w:i/>
+          <w:sz w:val="20"/>
+          <w:szCs w:val="20"/>
+        </w:rPr>
+        <w:t>Figure B</w:t>
       </w:r>
       <w:r>
         <w:rPr>
@@ -18685,10 +20082,10 @@
           <w:szCs w:val="20"/>
         </w:rPr>
         <w:object w:dxaOrig="6885" w:dyaOrig="3226">
-          <v:shape id="_x0000_i1034" type="#_x0000_t75" style="width:278.65pt;height:130.65pt" o:ole="">
+          <v:shape id="_x0000_i1034" type="#_x0000_t75" style="width:312pt;height:146.25pt" o:ole="">
             <v:imagedata r:id="rId47" o:title=""/>
           </v:shape>
-          <o:OLEObject Type="Embed" ProgID="Visio.Drawing.15" ShapeID="_x0000_i1034" DrawAspect="Content" ObjectID="_1490404038" r:id="rId48"/>
+          <o:OLEObject Type="Embed" ProgID="Visio.Drawing.15" ShapeID="_x0000_i1034" DrawAspect="Content" ObjectID="_1490423733" r:id="rId48"/>
         </w:object>
       </w:r>
     </w:p>
@@ -18710,7 +20107,15 @@
           <w:sz w:val="20"/>
           <w:szCs w:val="20"/>
         </w:rPr>
-        <w:t>Figure 8. Updating of undoStack after executing a command</w:t>
+        <w:t>Figure B</w:t>
+      </w:r>
+      <w:r>
+        <w:rPr>
+          <w:i/>
+          <w:sz w:val="20"/>
+          <w:szCs w:val="20"/>
+        </w:rPr>
+        <w:t>. Updating of undoStack after executing a command</w:t>
       </w:r>
     </w:p>
     <w:p>
@@ -18868,7 +20273,7 @@
           <w:sz w:val="20"/>
           <w:szCs w:val="20"/>
         </w:rPr>
-        <w:t>Figure 9</w:t>
+        <w:t>Figure C</w:t>
       </w:r>
       <w:r>
         <w:rPr>
@@ -18895,10 +20300,119 @@
           <w:sz w:val="20"/>
           <w:szCs w:val="20"/>
         </w:rPr>
+        <w:object w:dxaOrig="1440" w:dyaOrig="1440">
+          <v:shape id="_x0000_s1084" type="#_x0000_t75" style="position:absolute;left:0;text-align:left;margin-left:-43.8pt;margin-top:12.4pt;width:555pt;height:156.15pt;z-index:251699200;mso-position-horizontal-relative:text;mso-position-vertical-relative:text">
+            <v:imagedata r:id="rId49" o:title=""/>
+          </v:shape>
+          <o:OLEObject Type="Embed" ProgID="Visio.Drawing.15" ShapeID="_x0000_s1084" DrawAspect="Content" ObjectID="_1490423738" r:id="rId50"/>
+        </w:object>
+      </w:r>
+    </w:p>
+    <w:p>
+      <w:pPr>
+        <w:tabs>
+          <w:tab w:val="left" w:pos="6946"/>
+        </w:tabs>
+        <w:jc w:val="both"/>
+        <w:rPr>
+          <w:sz w:val="20"/>
+          <w:szCs w:val="20"/>
+        </w:rPr>
+      </w:pPr>
+    </w:p>
+    <w:p>
+      <w:pPr>
+        <w:tabs>
+          <w:tab w:val="left" w:pos="6946"/>
+        </w:tabs>
+        <w:jc w:val="both"/>
+        <w:rPr>
+          <w:sz w:val="20"/>
+          <w:szCs w:val="20"/>
+        </w:rPr>
+      </w:pPr>
+    </w:p>
+    <w:p>
+      <w:pPr>
+        <w:tabs>
+          <w:tab w:val="left" w:pos="6946"/>
+        </w:tabs>
+        <w:jc w:val="both"/>
+        <w:rPr>
+          <w:sz w:val="20"/>
+          <w:szCs w:val="20"/>
+        </w:rPr>
+      </w:pPr>
+    </w:p>
+    <w:p>
+      <w:pPr>
+        <w:tabs>
+          <w:tab w:val="left" w:pos="6946"/>
+        </w:tabs>
+        <w:jc w:val="both"/>
+        <w:rPr>
+          <w:sz w:val="20"/>
+          <w:szCs w:val="20"/>
+        </w:rPr>
+      </w:pPr>
+    </w:p>
+    <w:p>
+      <w:pPr>
+        <w:tabs>
+          <w:tab w:val="left" w:pos="6946"/>
+        </w:tabs>
+        <w:jc w:val="both"/>
+        <w:rPr>
+          <w:sz w:val="20"/>
+          <w:szCs w:val="20"/>
+        </w:rPr>
+      </w:pPr>
+    </w:p>
+    <w:p>
+      <w:pPr>
+        <w:tabs>
+          <w:tab w:val="left" w:pos="6946"/>
+        </w:tabs>
+        <w:jc w:val="both"/>
+        <w:rPr>
+          <w:sz w:val="20"/>
+          <w:szCs w:val="20"/>
+        </w:rPr>
+      </w:pPr>
+    </w:p>
+    <w:p>
+      <w:pPr>
+        <w:tabs>
+          <w:tab w:val="left" w:pos="6946"/>
+        </w:tabs>
+        <w:jc w:val="both"/>
+        <w:rPr>
+          <w:sz w:val="20"/>
+          <w:szCs w:val="20"/>
+        </w:rPr>
+      </w:pPr>
+    </w:p>
+    <w:p>
+      <w:pPr>
+        <w:tabs>
+          <w:tab w:val="left" w:pos="6946"/>
+        </w:tabs>
+        <w:jc w:val="both"/>
+        <w:rPr>
+          <w:sz w:val="20"/>
+          <w:szCs w:val="20"/>
+        </w:rPr>
+      </w:pPr>
+      <w:r>
+        <w:rPr>
+          <w:noProof/>
+          <w:sz w:val="20"/>
+          <w:szCs w:val="20"/>
+        </w:rPr>
         <mc:AlternateContent>
           <mc:Choice Requires="wps">
             <w:drawing>
-              <wp:anchor distT="45720" distB="45720" distL="114300" distR="114300" simplePos="0" relativeHeight="251669504" behindDoc="0" locked="0" layoutInCell="1" allowOverlap="1" wp14:anchorId="0FACE833" wp14:editId="7754AEFC">
+              <wp:anchor distT="45720" distB="45720" distL="114300" distR="114300" simplePos="0" relativeHeight="251669504" behindDoc="0" locked="0" layoutInCell="1" allowOverlap="1" wp14:anchorId="2E67D2EB" wp14:editId="60133D63">
                 <wp:simplePos x="0" y="0"/>
                 <wp:positionH relativeFrom="margin">
                   <wp:posOffset>4300855</wp:posOffset>
@@ -18947,7 +20461,13 @@
                               <w:rPr>
                                 <w:i/>
                               </w:rPr>
-                              <w:t>Redo operation</w:t>
+                              <w:t>Un</w:t>
+                            </w:r>
+                            <w:r>
+                              <w:rPr>
+                                <w:i/>
+                              </w:rPr>
+                              <w:t>do operation</w:t>
                             </w:r>
                           </w:p>
                         </w:txbxContent>
@@ -18969,7 +20489,7 @@
           </mc:Choice>
           <mc:Fallback>
             <w:pict>
-              <v:shape w14:anchorId="0FACE833" id="Text Box 2" o:spid="_x0000_s1050" type="#_x0000_t202" style="position:absolute;left:0;text-align:left;margin-left:338.65pt;margin-top:.55pt;width:92.95pt;height:22.05pt;z-index:251669504;visibility:visible;mso-wrap-style:square;mso-width-percent:0;mso-height-percent:0;mso-wrap-distance-left:9pt;mso-wrap-distance-top:3.6pt;mso-wrap-distance-right:9pt;mso-wrap-distance-bottom:3.6pt;mso-position-horizontal:absolute;mso-position-horizontal-relative:margin;mso-position-vertical:absolute;mso-position-vertical-relative:text;mso-width-percent:0;mso-height-percent:0;mso-width-relative:margin;mso-height-relative:margin;v-text-anchor:top" o:gfxdata="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" filled="f" stroked="f">
+              <v:shape w14:anchorId="2E67D2EB" id="_x0000_s1051" type="#_x0000_t202" style="position:absolute;left:0;text-align:left;margin-left:338.65pt;margin-top:.55pt;width:92.95pt;height:22.05pt;z-index:251669504;visibility:visible;mso-wrap-style:square;mso-width-percent:0;mso-height-percent:0;mso-wrap-distance-left:9pt;mso-wrap-distance-top:3.6pt;mso-wrap-distance-right:9pt;mso-wrap-distance-bottom:3.6pt;mso-position-horizontal:absolute;mso-position-horizontal-relative:margin;mso-position-vertical:absolute;mso-position-vertical-relative:text;mso-width-percent:0;mso-height-percent:0;mso-width-relative:margin;mso-height-relative:margin;v-text-anchor:top" o:gfxdata="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" filled="f" stroked="f">
                 <v:textbox>
                   <w:txbxContent>
                     <w:p>
@@ -18982,7 +20502,13 @@
                         <w:rPr>
                           <w:i/>
                         </w:rPr>
-                        <w:t>Redo operation</w:t>
+                        <w:t>Un</w:t>
+                      </w:r>
+                      <w:r>
+                        <w:rPr>
+                          <w:i/>
+                        </w:rPr>
+                        <w:t>do operation</w:t>
                       </w:r>
                     </w:p>
                   </w:txbxContent>
@@ -19002,7 +20528,7 @@
         <mc:AlternateContent>
           <mc:Choice Requires="wps">
             <w:drawing>
-              <wp:anchor distT="45720" distB="45720" distL="114300" distR="114300" simplePos="0" relativeHeight="251668480" behindDoc="0" locked="0" layoutInCell="1" allowOverlap="1" wp14:anchorId="06C9FE2C" wp14:editId="0E28A4F2">
+              <wp:anchor distT="45720" distB="45720" distL="114300" distR="114300" simplePos="0" relativeHeight="251668480" behindDoc="0" locked="0" layoutInCell="1" allowOverlap="1" wp14:anchorId="5D26EBC2" wp14:editId="392F67CA">
                 <wp:simplePos x="0" y="0"/>
                 <wp:positionH relativeFrom="margin">
                   <wp:posOffset>701675</wp:posOffset>
@@ -19051,7 +20577,13 @@
                               <w:rPr>
                                 <w:i/>
                               </w:rPr>
-                              <w:t>Undo operation</w:t>
+                              <w:t>Re</w:t>
+                            </w:r>
+                            <w:r>
+                              <w:rPr>
+                                <w:i/>
+                              </w:rPr>
+                              <w:t>do operation</w:t>
                             </w:r>
                           </w:p>
                         </w:txbxContent>
@@ -19073,7 +20605,7 @@
           </mc:Choice>
           <mc:Fallback>
             <w:pict>
-              <v:shape w14:anchorId="06C9FE2C" id="_x0000_s1051" type="#_x0000_t202" style="position:absolute;left:0;text-align:left;margin-left:55.25pt;margin-top:.65pt;width:92.95pt;height:19.35pt;z-index:251668480;visibility:visible;mso-wrap-style:square;mso-width-percent:0;mso-height-percent:0;mso-wrap-distance-left:9pt;mso-wrap-distance-top:3.6pt;mso-wrap-distance-right:9pt;mso-wrap-distance-bottom:3.6pt;mso-position-horizontal:absolute;mso-position-horizontal-relative:margin;mso-position-vertical:absolute;mso-position-vertical-relative:text;mso-width-percent:0;mso-height-percent:0;mso-width-relative:margin;mso-height-relative:margin;v-text-anchor:top" o:gfxdata="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" filled="f" stroked="f">
+              <v:shape w14:anchorId="5D26EBC2" id="_x0000_s1052" type="#_x0000_t202" style="position:absolute;left:0;text-align:left;margin-left:55.25pt;margin-top:.65pt;width:92.95pt;height:19.35pt;z-index:251668480;visibility:visible;mso-wrap-style:square;mso-width-percent:0;mso-height-percent:0;mso-wrap-distance-left:9pt;mso-wrap-distance-top:3.6pt;mso-wrap-distance-right:9pt;mso-wrap-distance-bottom:3.6pt;mso-position-horizontal:absolute;mso-position-horizontal-relative:margin;mso-position-vertical:absolute;mso-position-vertical-relative:text;mso-width-percent:0;mso-height-percent:0;mso-width-relative:margin;mso-height-relative:margin;v-text-anchor:top" o:gfxdata="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" filled="f" stroked="f">
                 <v:textbox>
                   <w:txbxContent>
                     <w:p>
@@ -19086,7 +20618,13 @@
                         <w:rPr>
                           <w:i/>
                         </w:rPr>
-                        <w:t>Undo operation</w:t>
+                        <w:t>Re</w:t>
+                      </w:r>
+                      <w:r>
+                        <w:rPr>
+                          <w:i/>
+                        </w:rPr>
+                        <w:t>do operation</w:t>
                       </w:r>
                     </w:p>
                   </w:txbxContent>
@@ -19105,22 +20643,11 @@
         </w:tabs>
         <w:jc w:val="center"/>
         <w:rPr>
+          <w:i/>
           <w:sz w:val="20"/>
           <w:szCs w:val="20"/>
         </w:rPr>
       </w:pPr>
-      <w:r>
-        <w:rPr>
-          <w:sz w:val="20"/>
-          <w:szCs w:val="20"/>
-        </w:rPr>
-        <w:object w:dxaOrig="13590" w:dyaOrig="3811">
-          <v:shape id="_x0000_i1035" type="#_x0000_t75" style="width:451.35pt;height:126.65pt" o:ole="">
-            <v:imagedata r:id="rId49" o:title=""/>
-          </v:shape>
-          <o:OLEObject Type="Embed" ProgID="Visio.Drawing.15" ShapeID="_x0000_i1035" DrawAspect="Content" ObjectID="_1490404039" r:id="rId50"/>
-        </w:object>
-      </w:r>
     </w:p>
     <w:p>
       <w:pPr>
@@ -19138,7 +20665,7 @@
           <w:sz w:val="20"/>
           <w:szCs w:val="20"/>
         </w:rPr>
-        <w:t>Figure 9. Behaviour</w:t>
+        <w:t>Figure C</w:t>
       </w:r>
       <w:r>
         <w:rPr>
@@ -19146,7 +20673,23 @@
           <w:sz w:val="20"/>
           <w:szCs w:val="20"/>
         </w:rPr>
+        <w:t>. Behaviour</w:t>
+      </w:r>
+      <w:r>
+        <w:rPr>
+          <w:i/>
+          <w:sz w:val="20"/>
+          <w:szCs w:val="20"/>
+        </w:rPr>
         <w:t xml:space="preserve"> of stacks during undo and red</w:t>
+      </w:r>
+      <w:r>
+        <w:rPr>
+          <w:i/>
+          <w:sz w:val="20"/>
+          <w:szCs w:val="20"/>
+        </w:rPr>
+        <w:t>o</w:t>
       </w:r>
     </w:p>
     <w:sectPr>
@@ -19206,7 +20749,7 @@
       <w:rPr>
         <w:noProof/>
       </w:rPr>
-      <w:t>8</w:t>
+      <w:t>23</w:t>
     </w:r>
     <w:r>
       <w:fldChar w:fldCharType="end"/>
@@ -24921,7 +26464,7 @@
 </file>
 
 <file path=customXml/itemProps1.xml><?xml version="1.0" encoding="utf-8"?>
-<ds:datastoreItem xmlns:ds="http://schemas.openxmlformats.org/officeDocument/2006/customXml" ds:itemID="{C486B6D6-E008-4E20-9B76-76390BD8F7A2}">
+<ds:datastoreItem xmlns:ds="http://schemas.openxmlformats.org/officeDocument/2006/customXml" ds:itemID="{EB9FEEC4-EE0B-4246-9B5E-B2FD68D65963}">
   <ds:schemaRefs>
     <ds:schemaRef ds:uri="http://schemas.openxmlformats.org/officeDocument/2006/bibliography"/>
   </ds:schemaRefs>

</xml_diff>

<commit_message>
Added new screenshot to manual
</commit_message>
<xml_diff>
--- a/V0.5/[T16-1J][V0.5].docx
+++ b/V0.5/[T16-1J][V0.5].docx
@@ -37,9 +37,9 @@
           <w:sz w:val="20"/>
         </w:rPr>
         <w:drawing>
-          <wp:inline distT="0" distB="0" distL="0" distR="0" wp14:anchorId="01C4F596" wp14:editId="7C0E30B0">
-            <wp:extent cx="3103401" cy="2330450"/>
-            <wp:effectExtent l="0" t="0" r="1905" b="0"/>
+          <wp:inline distT="0" distB="0" distL="0" distR="0" wp14:anchorId="273A15A9" wp14:editId="7A5DA984">
+            <wp:extent cx="3084192" cy="2330450"/>
+            <wp:effectExtent l="0" t="0" r="2540" b="0"/>
             <wp:docPr id="22" name="Picture 22"/>
             <wp:cNvGraphicFramePr>
               <a:graphicFrameLocks xmlns:a="http://schemas.openxmlformats.org/drawingml/2006/main" noChangeAspect="1"/>
@@ -68,7 +68,7 @@
                   <pic:spPr bwMode="auto">
                     <a:xfrm>
                       <a:off x="0" y="0"/>
-                      <a:ext cx="3103401" cy="2330450"/>
+                      <a:ext cx="3084192" cy="2330450"/>
                     </a:xfrm>
                     <a:prstGeom prst="rect">
                       <a:avLst/>
@@ -447,23 +447,7 @@
                 <w:b/>
                 <w:sz w:val="20"/>
               </w:rPr>
-              <w:t xml:space="preserve">Cheong </w:t>
-            </w:r>
-            <w:proofErr w:type="spellStart"/>
-            <w:r>
-              <w:rPr>
-                <w:b/>
-                <w:sz w:val="20"/>
-              </w:rPr>
-              <w:t>Ke</w:t>
-            </w:r>
-            <w:proofErr w:type="spellEnd"/>
-            <w:r>
-              <w:rPr>
-                <w:b/>
-                <w:sz w:val="20"/>
-              </w:rPr>
-              <w:t xml:space="preserve"> You</w:t>
+              <w:t>Cheong Ke You</w:t>
             </w:r>
             <w:r>
               <w:rPr>
@@ -625,17 +609,8 @@
                 <w:b/>
                 <w:sz w:val="20"/>
               </w:rPr>
-              <w:t xml:space="preserve">Lu </w:t>
-            </w:r>
-            <w:proofErr w:type="spellStart"/>
-            <w:r>
-              <w:rPr>
-                <w:b/>
-                <w:sz w:val="20"/>
-              </w:rPr>
-              <w:t>Yanning</w:t>
-            </w:r>
-            <w:proofErr w:type="spellEnd"/>
+              <w:t>Lu Yanning</w:t>
+            </w:r>
             <w:r>
               <w:rPr>
                 <w:sz w:val="20"/>
@@ -3061,29 +3036,20 @@
       </w:pPr>
       <w:r>
         <w:rPr>
-          <w:noProof/>
           <w:sz w:val="20"/>
         </w:rPr>
         <w:drawing>
-          <wp:anchor distT="0" distB="0" distL="114300" distR="114300" simplePos="0" relativeHeight="251681792" behindDoc="1" locked="0" layoutInCell="1" allowOverlap="1" wp14:anchorId="31B26984" wp14:editId="2486C1D9">
+          <wp:anchor distT="0" distB="0" distL="114300" distR="114300" simplePos="0" relativeHeight="251701248" behindDoc="0" locked="0" layoutInCell="1" allowOverlap="1" wp14:anchorId="7C37A94D" wp14:editId="7E66F218">
             <wp:simplePos x="0" y="0"/>
             <wp:positionH relativeFrom="column">
-              <wp:posOffset>938530</wp:posOffset>
+              <wp:posOffset>1210310</wp:posOffset>
             </wp:positionH>
             <wp:positionV relativeFrom="paragraph">
-              <wp:posOffset>276860</wp:posOffset>
+              <wp:posOffset>271145</wp:posOffset>
             </wp:positionV>
-            <wp:extent cx="3801745" cy="2854960"/>
-            <wp:effectExtent l="0" t="0" r="8255" b="2540"/>
-            <wp:wrapTight wrapText="bothSides">
-              <wp:wrapPolygon edited="0">
-                <wp:start x="0" y="0"/>
-                <wp:lineTo x="0" y="21475"/>
-                <wp:lineTo x="21539" y="21475"/>
-                <wp:lineTo x="21539" y="0"/>
-                <wp:lineTo x="0" y="0"/>
-              </wp:wrapPolygon>
-            </wp:wrapTight>
+            <wp:extent cx="3778250" cy="2854960"/>
+            <wp:effectExtent l="0" t="0" r="0" b="2540"/>
+            <wp:wrapNone/>
             <wp:docPr id="20" name="Picture 2"/>
             <wp:cNvGraphicFramePr>
               <a:graphicFrameLocks xmlns:a="http://schemas.openxmlformats.org/drawingml/2006/main" noChangeAspect="1"/>
@@ -3112,7 +3078,7 @@
                   <pic:spPr bwMode="auto">
                     <a:xfrm>
                       <a:off x="0" y="0"/>
-                      <a:ext cx="3801745" cy="2854960"/>
+                      <a:ext cx="3778250" cy="2854960"/>
                     </a:xfrm>
                     <a:prstGeom prst="rect">
                       <a:avLst/>
@@ -3131,51 +3097,168 @@
           </wp:anchor>
         </w:drawing>
       </w:r>
-    </w:p>
-    <w:p>
-      <w:pPr>
-        <w:jc w:val="both"/>
-        <w:rPr>
-          <w:sz w:val="20"/>
-        </w:rPr>
-      </w:pPr>
-      <w:r>
-        <w:rPr>
-          <w:sz w:val="20"/>
-        </w:rPr>
-        <w:t xml:space="preserve"> </w:t>
-      </w:r>
-    </w:p>
-    <w:p>
-      <w:pPr>
-        <w:jc w:val="both"/>
-        <w:rPr>
-          <w:sz w:val="20"/>
-        </w:rPr>
-      </w:pPr>
-    </w:p>
-    <w:p>
-      <w:pPr>
-        <w:jc w:val="both"/>
-        <w:rPr>
-          <w:sz w:val="20"/>
-        </w:rPr>
-      </w:pPr>
-      <w:r>
-        <w:rPr>
-          <w:noProof/>
+      <w:r>
+        <w:rPr>
           <w:sz w:val="20"/>
         </w:rPr>
         <mc:AlternateContent>
           <mc:Choice Requires="wps">
             <w:drawing>
-              <wp:anchor distT="0" distB="0" distL="114300" distR="114300" simplePos="0" relativeHeight="251682816" behindDoc="0" locked="0" layoutInCell="1" allowOverlap="1" wp14:anchorId="60C773F4" wp14:editId="5EB8347A">
+              <wp:anchor distT="0" distB="0" distL="114300" distR="114300" simplePos="0" relativeHeight="251704320" behindDoc="0" locked="0" layoutInCell="1" allowOverlap="1" wp14:anchorId="5713A6F0" wp14:editId="27F82971">
+                <wp:simplePos x="0" y="0"/>
+                <wp:positionH relativeFrom="margin">
+                  <wp:posOffset>2649855</wp:posOffset>
+                </wp:positionH>
+                <wp:positionV relativeFrom="paragraph">
+                  <wp:posOffset>3115945</wp:posOffset>
+                </wp:positionV>
+                <wp:extent cx="1174750" cy="264795"/>
+                <wp:effectExtent l="0" t="266700" r="25400" b="20955"/>
+                <wp:wrapNone/>
+                <wp:docPr id="16" name="Line Callout 1 13"/>
+                <wp:cNvGraphicFramePr>
+                  <a:graphicFrameLocks xmlns:a="http://schemas.openxmlformats.org/drawingml/2006/main"/>
+                </wp:cNvGraphicFramePr>
+                <a:graphic xmlns:a="http://schemas.openxmlformats.org/drawingml/2006/main">
+                  <a:graphicData uri="http://schemas.microsoft.com/office/word/2010/wordprocessingShape">
+                    <wps:wsp>
+                      <wps:cNvSpPr>
+                        <a:spLocks/>
+                      </wps:cNvSpPr>
+                      <wps:spPr>
+                        <a:xfrm>
+                          <a:off x="0" y="0"/>
+                          <a:ext cx="1174750" cy="264795"/>
+                        </a:xfrm>
+                        <a:prstGeom prst="borderCallout1">
+                          <a:avLst>
+                            <a:gd name="adj1" fmla="val -13307"/>
+                            <a:gd name="adj2" fmla="val 47612"/>
+                            <a:gd name="adj3" fmla="val -96163"/>
+                            <a:gd name="adj4" fmla="val 47561"/>
+                          </a:avLst>
+                        </a:prstGeom>
+                        <a:solidFill>
+                          <a:sysClr val="window" lastClr="FFFFFF"/>
+                        </a:solidFill>
+                        <a:ln w="25400" cap="flat" cmpd="sng" algn="ctr">
+                          <a:solidFill>
+                            <a:sysClr val="windowText" lastClr="000000"/>
+                          </a:solidFill>
+                          <a:prstDash val="solid"/>
+                        </a:ln>
+                        <a:effectLst/>
+                      </wps:spPr>
+                      <wps:txbx>
+                        <w:txbxContent>
+                          <w:p>
+                            <w:pPr>
+                              <w:jc w:val="center"/>
+                            </w:pPr>
+                            <w:r>
+                              <w:t>Command Line</w:t>
+                            </w:r>
+                          </w:p>
+                        </w:txbxContent>
+                      </wps:txbx>
+                      <wps:bodyPr rot="0" spcFirstLastPara="0" vertOverflow="overflow" horzOverflow="overflow" vert="horz" wrap="square" lIns="91440" tIns="45720" rIns="91440" bIns="45720" numCol="1" spcCol="0" rtlCol="0" fromWordArt="0" anchor="ctr" anchorCtr="0" forceAA="0" compatLnSpc="1">
+                        <a:prstTxWarp prst="textNoShape">
+                          <a:avLst/>
+                        </a:prstTxWarp>
+                        <a:noAutofit/>
+                      </wps:bodyPr>
+                    </wps:wsp>
+                  </a:graphicData>
+                </a:graphic>
+                <wp14:sizeRelH relativeFrom="margin">
+                  <wp14:pctWidth>0</wp14:pctWidth>
+                </wp14:sizeRelH>
+                <wp14:sizeRelV relativeFrom="margin">
+                  <wp14:pctHeight>0</wp14:pctHeight>
+                </wp14:sizeRelV>
+              </wp:anchor>
+            </w:drawing>
+          </mc:Choice>
+          <mc:Fallback>
+            <w:pict>
+              <v:shapetype w14:anchorId="5713A6F0" id="_x0000_t47" coordsize="21600,21600" o:spt="47" adj="-8280,24300,-1800,4050" path="m@0@1l@2@3nfem,l21600,r,21600l,21600xe">
+                <v:stroke joinstyle="miter"/>
+                <v:formulas>
+                  <v:f eqn="val #0"/>
+                  <v:f eqn="val #1"/>
+                  <v:f eqn="val #2"/>
+                  <v:f eqn="val #3"/>
+                </v:formulas>
+                <v:path arrowok="t" o:extrusionok="f" gradientshapeok="t" o:connecttype="custom" o:connectlocs="@0,@1;10800,0;10800,21600;0,10800;21600,10800"/>
+                <v:handles>
+                  <v:h position="#0,#1"/>
+                  <v:h position="#2,#3"/>
+                </v:handles>
+                <o:callout v:ext="edit" type="oneSegment" on="t"/>
+              </v:shapetype>
+              <v:shape id="Line Callout 1 13" o:spid="_x0000_s1026" type="#_x0000_t47" style="position:absolute;left:0;text-align:left;margin-left:208.65pt;margin-top:245.35pt;width:92.5pt;height:20.85pt;z-index:251704320;visibility:visible;mso-wrap-style:square;mso-width-percent:0;mso-height-percent:0;mso-wrap-distance-left:9pt;mso-wrap-distance-top:0;mso-wrap-distance-right:9pt;mso-wrap-distance-bottom:0;mso-position-horizontal:absolute;mso-position-horizontal-relative:margin;mso-position-vertical:absolute;mso-position-vertical-relative:text;mso-width-percent:0;mso-height-percent:0;mso-width-relative:margin;mso-height-relative:margin;v-text-anchor:middle" o:gfxdata="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" adj="10273,-20771,10284,-2874" fillcolor="window" strokecolor="windowText" strokeweight="2pt">
+                <v:textbox>
+                  <w:txbxContent>
+                    <w:p>
+                      <w:pPr>
+                        <w:jc w:val="center"/>
+                      </w:pPr>
+                      <w:r>
+                        <w:t>Command Line</w:t>
+                      </w:r>
+                    </w:p>
+                  </w:txbxContent>
+                </v:textbox>
+                <w10:wrap anchorx="margin"/>
+              </v:shape>
+            </w:pict>
+          </mc:Fallback>
+        </mc:AlternateContent>
+      </w:r>
+    </w:p>
+    <w:p>
+      <w:pPr>
+        <w:jc w:val="both"/>
+        <w:rPr>
+          <w:sz w:val="20"/>
+        </w:rPr>
+      </w:pPr>
+      <w:r>
+        <w:rPr>
+          <w:sz w:val="20"/>
+        </w:rPr>
+        <w:t xml:space="preserve"> </w:t>
+      </w:r>
+    </w:p>
+    <w:p>
+      <w:pPr>
+        <w:jc w:val="both"/>
+        <w:rPr>
+          <w:sz w:val="20"/>
+        </w:rPr>
+      </w:pPr>
+    </w:p>
+    <w:p>
+      <w:pPr>
+        <w:jc w:val="both"/>
+        <w:rPr>
+          <w:sz w:val="20"/>
+        </w:rPr>
+      </w:pPr>
+      <w:r>
+        <w:rPr>
+          <w:sz w:val="20"/>
+        </w:rPr>
+        <mc:AlternateContent>
+          <mc:Choice Requires="wps">
+            <w:drawing>
+              <wp:anchor distT="0" distB="0" distL="114300" distR="114300" simplePos="0" relativeHeight="251702272" behindDoc="0" locked="0" layoutInCell="1" allowOverlap="1" wp14:anchorId="0CCDBB98" wp14:editId="4BA2741C">
                 <wp:simplePos x="0" y="0"/>
                 <wp:positionH relativeFrom="page">
-                  <wp:posOffset>5774418</wp:posOffset>
+                  <wp:posOffset>6036310</wp:posOffset>
                 </wp:positionH>
                 <wp:positionV relativeFrom="paragraph">
-                  <wp:posOffset>179070</wp:posOffset>
+                  <wp:posOffset>166158</wp:posOffset>
                 </wp:positionV>
                 <wp:extent cx="1174750" cy="264795"/>
                 <wp:effectExtent l="266700" t="0" r="25400" b="20955"/>
@@ -3246,22 +3329,7 @@
           </mc:Choice>
           <mc:Fallback>
             <w:pict>
-              <v:shapetype w14:anchorId="60C773F4" id="_x0000_t47" coordsize="21600,21600" o:spt="47" adj="-8280,24300,-1800,4050" path="m@0@1l@2@3nfem,l21600,r,21600l,21600xe">
-                <v:stroke joinstyle="miter"/>
-                <v:formulas>
-                  <v:f eqn="val #0"/>
-                  <v:f eqn="val #1"/>
-                  <v:f eqn="val #2"/>
-                  <v:f eqn="val #3"/>
-                </v:formulas>
-                <v:path arrowok="t" o:extrusionok="f" gradientshapeok="t" o:connecttype="custom" o:connectlocs="@0,@1;10800,0;10800,21600;0,10800;21600,10800"/>
-                <v:handles>
-                  <v:h position="#0,#1"/>
-                  <v:h position="#2,#3"/>
-                </v:handles>
-                <o:callout v:ext="edit" type="oneSegment" on="t"/>
-              </v:shapetype>
-              <v:shape id="Line Callout 1 11" o:spid="_x0000_s1026" type="#_x0000_t47" style="position:absolute;left:0;text-align:left;margin-left:454.7pt;margin-top:14.1pt;width:92.5pt;height:20.85pt;z-index:251682816;visibility:visible;mso-wrap-style:square;mso-width-percent:0;mso-height-percent:0;mso-wrap-distance-left:9pt;mso-wrap-distance-top:0;mso-wrap-distance-right:9pt;mso-wrap-distance-bottom:0;mso-position-horizontal:absolute;mso-position-horizontal-relative:page;mso-position-vertical:absolute;mso-position-vertical-relative:text;mso-width-percent:0;mso-height-percent:0;mso-width-relative:margin;mso-height-relative:margin;v-text-anchor:middle" o:gfxdata="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" adj="-4789,11862,-635,11862" fillcolor="window" strokecolor="windowText" strokeweight="2pt">
+              <v:shape w14:anchorId="0CCDBB98" id="Line Callout 1 11" o:spid="_x0000_s1027" type="#_x0000_t47" style="position:absolute;left:0;text-align:left;margin-left:475.3pt;margin-top:13.1pt;width:92.5pt;height:20.85pt;z-index:251702272;visibility:visible;mso-wrap-style:square;mso-width-percent:0;mso-height-percent:0;mso-wrap-distance-left:9pt;mso-wrap-distance-top:0;mso-wrap-distance-right:9pt;mso-wrap-distance-bottom:0;mso-position-horizontal:absolute;mso-position-horizontal-relative:page;mso-position-vertical:absolute;mso-position-vertical-relative:text;mso-width-percent:0;mso-height-percent:0;mso-width-relative:margin;mso-height-relative:margin;v-text-anchor:middle" o:gfxdata="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" adj="-4789,11862,-635,11862" fillcolor="window" strokecolor="windowText" strokeweight="2pt">
                 <v:textbox>
                   <w:txbxContent>
                     <w:p>
@@ -3288,21 +3356,28 @@
           <w:sz w:val="20"/>
         </w:rPr>
       </w:pPr>
-      <w:r>
-        <w:rPr>
-          <w:noProof/>
+    </w:p>
+    <w:p>
+      <w:pPr>
+        <w:jc w:val="both"/>
+        <w:rPr>
+          <w:sz w:val="20"/>
+        </w:rPr>
+      </w:pPr>
+      <w:r>
+        <w:rPr>
           <w:sz w:val="20"/>
         </w:rPr>
         <mc:AlternateContent>
           <mc:Choice Requires="wps">
             <w:drawing>
-              <wp:anchor distT="0" distB="0" distL="114300" distR="114300" simplePos="0" relativeHeight="251685888" behindDoc="0" locked="0" layoutInCell="1" allowOverlap="1" wp14:anchorId="5BC2082E" wp14:editId="3DC0C113">
+              <wp:anchor distT="0" distB="0" distL="114300" distR="114300" simplePos="0" relativeHeight="251705344" behindDoc="0" locked="0" layoutInCell="1" allowOverlap="1" wp14:anchorId="630AD490" wp14:editId="31899153">
                 <wp:simplePos x="0" y="0"/>
                 <wp:positionH relativeFrom="column">
-                  <wp:posOffset>-261983</wp:posOffset>
+                  <wp:posOffset>0</wp:posOffset>
                 </wp:positionH>
                 <wp:positionV relativeFrom="paragraph">
-                  <wp:posOffset>331470</wp:posOffset>
+                  <wp:posOffset>54187</wp:posOffset>
                 </wp:positionV>
                 <wp:extent cx="1003300" cy="264795"/>
                 <wp:effectExtent l="0" t="0" r="330200" b="20955"/>
@@ -3373,7 +3448,7 @@
           </mc:Choice>
           <mc:Fallback>
             <w:pict>
-              <v:shape w14:anchorId="5BC2082E" id="Line Callout 1 10" o:spid="_x0000_s1027" type="#_x0000_t47" style="position:absolute;left:0;text-align:left;margin-left:-20.65pt;margin-top:26.1pt;width:79pt;height:20.85pt;z-index:251685888;visibility:visible;mso-wrap-style:square;mso-width-percent:0;mso-height-percent:0;mso-wrap-distance-left:9pt;mso-wrap-distance-top:0;mso-wrap-distance-right:9pt;mso-wrap-distance-bottom:0;mso-position-horizontal:absolute;mso-position-horizontal-relative:text;mso-position-vertical:absolute;mso-position-vertical-relative:text;mso-width-percent:0;mso-height-percent:0;mso-width-relative:margin;mso-height-relative:margin;v-text-anchor:middle" o:gfxdata="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" adj="28020,10826,22540,10826" fillcolor="window" strokecolor="windowText" strokeweight="2pt">
+              <v:shape w14:anchorId="630AD490" id="Line Callout 1 10" o:spid="_x0000_s1028" type="#_x0000_t47" style="position:absolute;left:0;text-align:left;margin-left:0;margin-top:4.25pt;width:79pt;height:20.85pt;z-index:251705344;visibility:visible;mso-wrap-style:square;mso-width-percent:0;mso-height-percent:0;mso-wrap-distance-left:9pt;mso-wrap-distance-top:0;mso-wrap-distance-right:9pt;mso-wrap-distance-bottom:0;mso-position-horizontal:absolute;mso-position-horizontal-relative:text;mso-position-vertical:absolute;mso-position-vertical-relative:text;mso-width-percent:0;mso-height-percent:0;mso-width-relative:margin;mso-height-relative:margin;v-text-anchor:middle" o:gfxdata="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" adj="28020,10826,22540,10826" fillcolor="window" strokecolor="windowText" strokeweight="2pt">
                 <v:textbox>
                   <w:txbxContent>
                     <w:p>
@@ -3408,40 +3483,23 @@
           <w:sz w:val="20"/>
         </w:rPr>
       </w:pPr>
-    </w:p>
-    <w:p>
-      <w:pPr>
-        <w:jc w:val="both"/>
-        <w:rPr>
-          <w:sz w:val="20"/>
-        </w:rPr>
-      </w:pPr>
-    </w:p>
-    <w:p>
-      <w:pPr>
-        <w:jc w:val="both"/>
-        <w:rPr>
-          <w:sz w:val="20"/>
-        </w:rPr>
-      </w:pPr>
-      <w:r>
-        <w:rPr>
-          <w:noProof/>
+      <w:r>
+        <w:rPr>
           <w:sz w:val="20"/>
         </w:rPr>
         <mc:AlternateContent>
           <mc:Choice Requires="wps">
             <w:drawing>
-              <wp:anchor distT="0" distB="0" distL="114300" distR="114300" simplePos="0" relativeHeight="251683840" behindDoc="0" locked="0" layoutInCell="1" allowOverlap="1" wp14:anchorId="26BBD31D" wp14:editId="0E9ED7E1">
+              <wp:anchor distT="0" distB="0" distL="114300" distR="114300" simplePos="0" relativeHeight="251703296" behindDoc="0" locked="0" layoutInCell="1" allowOverlap="1" wp14:anchorId="3E7A43A0" wp14:editId="738118E7">
                 <wp:simplePos x="0" y="0"/>
-                <wp:positionH relativeFrom="page">
-                  <wp:posOffset>5767977</wp:posOffset>
+                <wp:positionH relativeFrom="margin">
+                  <wp:posOffset>5115951</wp:posOffset>
                 </wp:positionH>
                 <wp:positionV relativeFrom="paragraph">
-                  <wp:posOffset>12700</wp:posOffset>
+                  <wp:posOffset>268654</wp:posOffset>
                 </wp:positionV>
-                <wp:extent cx="1174750" cy="264795"/>
-                <wp:effectExtent l="266700" t="0" r="25400" b="20955"/>
+                <wp:extent cx="812800" cy="292735"/>
+                <wp:effectExtent l="285750" t="0" r="25400" b="12065"/>
                 <wp:wrapNone/>
                 <wp:docPr id="17" name="Line Callout 1 12"/>
                 <wp:cNvGraphicFramePr>
@@ -3456,14 +3514,14 @@
                       <wps:spPr>
                         <a:xfrm>
                           <a:off x="0" y="0"/>
-                          <a:ext cx="1174750" cy="264795"/>
+                          <a:ext cx="812800" cy="292735"/>
                         </a:xfrm>
                         <a:prstGeom prst="borderCallout1">
                           <a:avLst>
                             <a:gd name="adj1" fmla="val 54918"/>
                             <a:gd name="adj2" fmla="val -2938"/>
-                            <a:gd name="adj3" fmla="val 54916"/>
-                            <a:gd name="adj4" fmla="val -22169"/>
+                            <a:gd name="adj3" fmla="val 55228"/>
+                            <a:gd name="adj4" fmla="val -34781"/>
                           </a:avLst>
                         </a:prstGeom>
                         <a:solidFill>
@@ -3484,7 +3542,7 @@
                               <w:jc w:val="center"/>
                             </w:pPr>
                             <w:r>
-                              <w:t>Feedback Pane</w:t>
+                              <w:t>Tips Pane</w:t>
                             </w:r>
                           </w:p>
                         </w:txbxContent>
@@ -3509,7 +3567,7 @@
           </mc:Choice>
           <mc:Fallback>
             <w:pict>
-              <v:shape w14:anchorId="26BBD31D" id="Line Callout 1 12" o:spid="_x0000_s1028" type="#_x0000_t47" style="position:absolute;left:0;text-align:left;margin-left:454.15pt;margin-top:1pt;width:92.5pt;height:20.85pt;z-index:251683840;visibility:visible;mso-wrap-style:square;mso-width-percent:0;mso-height-percent:0;mso-wrap-distance-left:9pt;mso-wrap-distance-top:0;mso-wrap-distance-right:9pt;mso-wrap-distance-bottom:0;mso-position-horizontal:absolute;mso-position-horizontal-relative:page;mso-position-vertical:absolute;mso-position-vertical-relative:text;mso-width-percent:0;mso-height-percent:0;mso-width-relative:margin;mso-height-relative:margin;v-text-anchor:middle" o:gfxdata="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" adj="-4789,11862,-635,11862" fillcolor="window" strokecolor="windowText" strokeweight="2pt">
+              <v:shape w14:anchorId="3E7A43A0" id="Line Callout 1 12" o:spid="_x0000_s1029" type="#_x0000_t47" style="position:absolute;left:0;text-align:left;margin-left:402.85pt;margin-top:21.15pt;width:64pt;height:23.05pt;z-index:251703296;visibility:visible;mso-wrap-style:square;mso-width-percent:0;mso-height-percent:0;mso-wrap-distance-left:9pt;mso-wrap-distance-top:0;mso-wrap-distance-right:9pt;mso-wrap-distance-bottom:0;mso-position-horizontal:absolute;mso-position-horizontal-relative:margin;mso-position-vertical:absolute;mso-position-vertical-relative:text;mso-width-percent:0;mso-height-percent:0;mso-width-relative:margin;mso-height-relative:margin;v-text-anchor:middle" o:gfxdata="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" adj="-7513,11929,-635,11862" fillcolor="window" strokecolor="windowText" strokeweight="2pt">
                 <v:textbox>
                   <w:txbxContent>
                     <w:p>
@@ -3517,12 +3575,13 @@
                         <w:jc w:val="center"/>
                       </w:pPr>
                       <w:r>
-                        <w:t>Feedback Pane</w:t>
+                        <w:t>Tips Pane</w:t>
                       </w:r>
                     </w:p>
                   </w:txbxContent>
                 </v:textbox>
-                <w10:wrap anchorx="page"/>
+                <o:callout v:ext="edit" minusy="t"/>
+                <w10:wrap anchorx="margin"/>
               </v:shape>
             </w:pict>
           </mc:Fallback>
@@ -3554,24 +3613,23 @@
       </w:pPr>
       <w:r>
         <w:rPr>
-          <w:noProof/>
           <w:sz w:val="20"/>
         </w:rPr>
         <mc:AlternateContent>
           <mc:Choice Requires="wps">
             <w:drawing>
-              <wp:anchor distT="0" distB="0" distL="114300" distR="114300" simplePos="0" relativeHeight="251684864" behindDoc="0" locked="0" layoutInCell="1" allowOverlap="1" wp14:anchorId="7ECC8C21" wp14:editId="0828D370">
+              <wp:anchor distT="0" distB="0" distL="114300" distR="114300" simplePos="0" relativeHeight="251706368" behindDoc="0" locked="0" layoutInCell="1" allowOverlap="1" wp14:anchorId="7A39AE82" wp14:editId="11E8B747">
                 <wp:simplePos x="0" y="0"/>
-                <wp:positionH relativeFrom="margin">
-                  <wp:posOffset>2386330</wp:posOffset>
+                <wp:positionH relativeFrom="column">
+                  <wp:posOffset>118110</wp:posOffset>
                 </wp:positionH>
                 <wp:positionV relativeFrom="paragraph">
-                  <wp:posOffset>131173</wp:posOffset>
+                  <wp:posOffset>157692</wp:posOffset>
                 </wp:positionV>
-                <wp:extent cx="1174750" cy="264795"/>
-                <wp:effectExtent l="0" t="266700" r="25400" b="20955"/>
+                <wp:extent cx="891540" cy="264795"/>
+                <wp:effectExtent l="0" t="0" r="289560" b="20955"/>
                 <wp:wrapNone/>
-                <wp:docPr id="16" name="Line Callout 1 13"/>
+                <wp:docPr id="33" name="Line Callout 1 10"/>
                 <wp:cNvGraphicFramePr>
                   <a:graphicFrameLocks xmlns:a="http://schemas.openxmlformats.org/drawingml/2006/main"/>
                 </wp:cNvGraphicFramePr>
@@ -3584,14 +3642,14 @@
                       <wps:spPr>
                         <a:xfrm>
                           <a:off x="0" y="0"/>
-                          <a:ext cx="1174750" cy="264795"/>
+                          <a:ext cx="891540" cy="264795"/>
                         </a:xfrm>
                         <a:prstGeom prst="borderCallout1">
                           <a:avLst>
-                            <a:gd name="adj1" fmla="val -13307"/>
-                            <a:gd name="adj2" fmla="val 47612"/>
-                            <a:gd name="adj3" fmla="val -96163"/>
-                            <a:gd name="adj4" fmla="val 47561"/>
+                            <a:gd name="adj1" fmla="val 50122"/>
+                            <a:gd name="adj2" fmla="val 104352"/>
+                            <a:gd name="adj3" fmla="val 50120"/>
+                            <a:gd name="adj4" fmla="val 129723"/>
                           </a:avLst>
                         </a:prstGeom>
                         <a:solidFill>
@@ -3612,7 +3670,7 @@
                               <w:jc w:val="center"/>
                             </w:pPr>
                             <w:r>
-                              <w:t>Command Line</w:t>
+                              <w:t>Status Bar</w:t>
                             </w:r>
                           </w:p>
                         </w:txbxContent>
@@ -3637,7 +3695,7 @@
           </mc:Choice>
           <mc:Fallback>
             <w:pict>
-              <v:shape w14:anchorId="7ECC8C21" id="Line Callout 1 13" o:spid="_x0000_s1029" type="#_x0000_t47" style="position:absolute;left:0;text-align:left;margin-left:187.9pt;margin-top:10.35pt;width:92.5pt;height:20.85pt;z-index:251684864;visibility:visible;mso-wrap-style:square;mso-width-percent:0;mso-height-percent:0;mso-wrap-distance-left:9pt;mso-wrap-distance-top:0;mso-wrap-distance-right:9pt;mso-wrap-distance-bottom:0;mso-position-horizontal:absolute;mso-position-horizontal-relative:margin;mso-position-vertical:absolute;mso-position-vertical-relative:text;mso-width-percent:0;mso-height-percent:0;mso-width-relative:margin;mso-height-relative:margin;v-text-anchor:middle" o:gfxdata="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" adj="10273,-20771,10284,-2874" fillcolor="window" strokecolor="windowText" strokeweight="2pt">
+              <v:shape w14:anchorId="7A39AE82" id="_x0000_s1030" type="#_x0000_t47" style="position:absolute;left:0;text-align:left;margin-left:9.3pt;margin-top:12.4pt;width:70.2pt;height:20.85pt;z-index:251706368;visibility:visible;mso-wrap-style:square;mso-width-percent:0;mso-height-percent:0;mso-wrap-distance-left:9pt;mso-wrap-distance-top:0;mso-wrap-distance-right:9pt;mso-wrap-distance-bottom:0;mso-position-horizontal:absolute;mso-position-horizontal-relative:text;mso-position-vertical:absolute;mso-position-vertical-relative:text;mso-width-percent:0;mso-height-percent:0;mso-width-relative:margin;mso-height-relative:margin;v-text-anchor:middle" o:gfxdata="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" adj="28020,10826,22540,10826" fillcolor="window" strokecolor="windowText" strokeweight="2pt">
                 <v:textbox>
                   <w:txbxContent>
                     <w:p>
@@ -3645,17 +3703,25 @@
                         <w:jc w:val="center"/>
                       </w:pPr>
                       <w:r>
-                        <w:t>Command Line</w:t>
+                        <w:t>Status Bar</w:t>
                       </w:r>
                     </w:p>
                   </w:txbxContent>
                 </v:textbox>
-                <w10:wrap anchorx="margin"/>
+                <o:callout v:ext="edit" minusx="t"/>
               </v:shape>
             </w:pict>
           </mc:Fallback>
         </mc:AlternateContent>
       </w:r>
+    </w:p>
+    <w:p>
+      <w:pPr>
+        <w:jc w:val="both"/>
+        <w:rPr>
+          <w:sz w:val="20"/>
+        </w:rPr>
+      </w:pPr>
     </w:p>
     <w:p>
       <w:pPr>
@@ -3975,8 +4041,8 @@
                         </pic:blipFill>
                         <pic:spPr bwMode="auto">
                           <a:xfrm>
-                            <a:off x="1279071" y="402771"/>
-                            <a:ext cx="2973705" cy="412750"/>
+                            <a:off x="1279071" y="406205"/>
+                            <a:ext cx="2973705" cy="405881"/>
                           </a:xfrm>
                           <a:prstGeom prst="rect">
                             <a:avLst/>
@@ -4133,9 +4199,15 @@
                             <w:p>
                               <w:pPr>
                                 <w:jc w:val="center"/>
+                                <w:rPr>
+                                  <w:lang w:val="en-US"/>
+                                </w:rPr>
                               </w:pPr>
                               <w:r>
-                                <w:t>Due Date</w:t>
+                                <w:rPr>
+                                  <w:lang w:val="en-US"/>
+                                </w:rPr>
+                                <w:t>Date/Time</w:t>
                               </w:r>
                             </w:p>
                           </w:txbxContent>
@@ -4227,13 +4299,8 @@
                                 <w:jc w:val="center"/>
                               </w:pPr>
                               <w:r>
-                                <w:t xml:space="preserve">Priority </w:t>
+                                <w:t>Priority Color</w:t>
                               </w:r>
-                              <w:proofErr w:type="spellStart"/>
-                              <w:r>
-                                <w:t>Color</w:t>
-                              </w:r>
-                              <w:proofErr w:type="spellEnd"/>
                             </w:p>
                           </w:txbxContent>
                         </wps:txbx>
@@ -4262,8 +4329,8 @@
                         </pic:blipFill>
                         <pic:spPr bwMode="auto">
                           <a:xfrm>
-                            <a:off x="1295400" y="1306285"/>
-                            <a:ext cx="2943860" cy="415290"/>
+                            <a:off x="1295400" y="1313026"/>
+                            <a:ext cx="2943860" cy="401808"/>
                           </a:xfrm>
                           <a:prstGeom prst="rect">
                             <a:avLst/>
@@ -4420,8 +4487,8 @@
                         </pic:blipFill>
                         <pic:spPr bwMode="auto">
                           <a:xfrm>
-                            <a:off x="1309744" y="2111828"/>
-                            <a:ext cx="2915172" cy="415290"/>
+                            <a:off x="1309744" y="2120527"/>
+                            <a:ext cx="2915172" cy="397892"/>
                           </a:xfrm>
                           <a:prstGeom prst="rect">
                             <a:avLst/>
@@ -4512,7 +4579,7 @@
           </mc:Choice>
           <mc:Fallback>
             <w:pict>
-              <v:group w14:anchorId="2144367F" id="Group 5" o:spid="_x0000_s1030" style="width:413.65pt;height:217pt;mso-position-horizontal-relative:char;mso-position-vertical-relative:line" coordorigin="217,217" coordsize="52533,27559" o:gfxdata="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">
+              <v:group w14:anchorId="2144367F" id="Group 5" o:spid="_x0000_s1031" style="width:413.65pt;height:217pt;mso-position-horizontal-relative:char;mso-position-vertical-relative:line" coordorigin="217,217" coordsize="52533,27559" o:gfxdata="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">
                 <v:shapetype id="_x0000_t75" coordsize="21600,21600" o:spt="75" o:preferrelative="t" path="m@4@5l@4@11@9@11@9@5xe" filled="f" stroked="f">
                   <v:stroke joinstyle="miter"/>
                   <v:formulas>
@@ -4532,11 +4599,11 @@
                   <v:path o:extrusionok="f" gradientshapeok="t" o:connecttype="rect"/>
                   <o:lock v:ext="edit" aspectratio="t"/>
                 </v:shapetype>
-                <v:shape id="Picture 14" o:spid="_x0000_s1031" type="#_x0000_t75" style="position:absolute;left:12790;top:4027;width:29737;height:4128;visibility:visible;mso-wrap-style:square" o:gfxdata="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">
+                <v:shape id="Picture 14" o:spid="_x0000_s1032" type="#_x0000_t75" style="position:absolute;left:12790;top:4062;width:29737;height:4058;visibility:visible;mso-wrap-style:square" o:gfxdata="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">
                   <v:imagedata r:id="rId16" o:title=""/>
                   <v:path arrowok="t"/>
                 </v:shape>
-                <v:shape id="Line Callout 1 15" o:spid="_x0000_s1032" type="#_x0000_t47" style="position:absolute;left:3864;top:217;width:10237;height:2676;visibility:visible;mso-wrap-style:square;v-text-anchor:middle" o:gfxdata="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" adj="24425,32990,22540,10826" strokeweight="2pt">
+                <v:shape id="Line Callout 1 15" o:spid="_x0000_s1033" type="#_x0000_t47" style="position:absolute;left:3864;top:217;width:10237;height:2676;visibility:visible;mso-wrap-style:square;v-text-anchor:middle" o:gfxdata="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" adj="24425,32990,22540,10826" strokeweight="2pt">
                   <v:textbox>
                     <w:txbxContent>
                       <w:p>
@@ -4551,7 +4618,7 @@
                   </v:textbox>
                   <o:callout v:ext="edit" minusx="t" minusy="t"/>
                 </v:shape>
-                <v:shape id="Line Callout 1 17" o:spid="_x0000_s1033" type="#_x0000_t47" style="position:absolute;left:42617;top:217;width:10133;height:2676;flip:x;visibility:visible;mso-wrap-style:square;v-text-anchor:middle" o:gfxdata="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" adj="24793,33228,22540,10826" strokeweight="2pt">
+                <v:shape id="Line Callout 1 17" o:spid="_x0000_s1034" type="#_x0000_t47" style="position:absolute;left:42617;top:217;width:10133;height:2676;flip:x;visibility:visible;mso-wrap-style:square;v-text-anchor:middle" o:gfxdata="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" adj="24793,33228,22540,10826" strokeweight="2pt">
                   <v:textbox>
                     <w:txbxContent>
                       <w:p>
@@ -4566,22 +4633,28 @@
                   </v:textbox>
                   <o:callout v:ext="edit" minusx="t" minusy="t"/>
                 </v:shape>
-                <v:shape id="Line Callout 1 16" o:spid="_x0000_s1034" type="#_x0000_t47" style="position:absolute;left:3864;top:9089;width:10237;height:2676;visibility:visible;mso-wrap-style:square;v-text-anchor:middle" o:gfxdata="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" adj="24710,-9135,22540,10826" strokeweight="2pt">
+                <v:shape id="Line Callout 1 16" o:spid="_x0000_s1035" type="#_x0000_t47" style="position:absolute;left:3864;top:9089;width:10237;height:2676;visibility:visible;mso-wrap-style:square;v-text-anchor:middle" o:gfxdata="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" adj="24710,-9135,22540,10826" strokeweight="2pt">
                   <v:textbox>
                     <w:txbxContent>
                       <w:p>
                         <w:pPr>
                           <w:jc w:val="center"/>
+                          <w:rPr>
+                            <w:lang w:val="en-US"/>
+                          </w:rPr>
                         </w:pPr>
                         <w:r>
-                          <w:t>Due Date</w:t>
+                          <w:rPr>
+                            <w:lang w:val="en-US"/>
+                          </w:rPr>
+                          <w:t>Date/Time</w:t>
                         </w:r>
                       </w:p>
                     </w:txbxContent>
                   </v:textbox>
                   <o:callout v:ext="edit" minusx="t"/>
                 </v:shape>
-                <v:shape id="Line Callout 1 18" o:spid="_x0000_s1035" type="#_x0000_t47" style="position:absolute;left:42780;top:8980;width:9952;height:2676;flip:x;visibility:visible;mso-wrap-style:square;v-text-anchor:middle" o:gfxdata="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" adj="24710,-9135,22540,10826" strokeweight="2pt">
+                <v:shape id="Line Callout 1 18" o:spid="_x0000_s1036" type="#_x0000_t47" style="position:absolute;left:42780;top:8980;width:9952;height:2676;flip:x;visibility:visible;mso-wrap-style:square;v-text-anchor:middle" o:gfxdata="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" adj="24710,-9135,22540,10826" strokeweight="2pt">
                   <v:textbox>
                     <w:txbxContent>
                       <w:p>
@@ -4596,7 +4669,7 @@
                   </v:textbox>
                   <o:callout v:ext="edit" minusx="t"/>
                 </v:shape>
-                <v:shape id="Line Callout 1 20" o:spid="_x0000_s1036" type="#_x0000_t47" style="position:absolute;left:217;top:4735;width:10237;height:2673;visibility:visible;mso-wrap-style:square;v-text-anchor:middle" o:gfxdata="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" adj="27767,10981,22636,10827" strokeweight="2pt">
+                <v:shape id="Line Callout 1 20" o:spid="_x0000_s1037" type="#_x0000_t47" style="position:absolute;left:217;top:4735;width:10237;height:2673;visibility:visible;mso-wrap-style:square;v-text-anchor:middle" o:gfxdata="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" adj="27767,10981,22636,10827" strokeweight="2pt">
                   <v:textbox>
                     <w:txbxContent>
                       <w:p>
@@ -4604,19 +4677,14 @@
                           <w:jc w:val="center"/>
                         </w:pPr>
                         <w:r>
-                          <w:t xml:space="preserve">Priority </w:t>
+                          <w:t>Priority Color</w:t>
                         </w:r>
-                        <w:proofErr w:type="spellStart"/>
-                        <w:r>
-                          <w:t>Color</w:t>
-                        </w:r>
-                        <w:proofErr w:type="spellEnd"/>
                       </w:p>
                     </w:txbxContent>
                   </v:textbox>
                   <o:callout v:ext="edit" minusx="t" minusy="t"/>
                 </v:shape>
-                <v:shape id="Picture 2" o:spid="_x0000_s1037" type="#_x0000_t75" style="position:absolute;left:12954;top:13062;width:29438;height:4153;visibility:visible;mso-wrap-style:square" o:gfxdata="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">
+                <v:shape id="Picture 2" o:spid="_x0000_s1038" type="#_x0000_t75" style="position:absolute;left:12954;top:13130;width:29438;height:4018;visibility:visible;mso-wrap-style:square" o:gfxdata="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">
                   <v:imagedata r:id="rId17" o:title=""/>
                   <v:path arrowok="t"/>
                 </v:shape>
@@ -4624,7 +4692,7 @@
                   <v:stroke joinstyle="miter"/>
                   <v:path gradientshapeok="t" o:connecttype="rect"/>
                 </v:shapetype>
-                <v:shape id="_x0000_s1038" type="#_x0000_t202" style="position:absolute;left:21281;top:8055;width:11310;height:2692;visibility:visible;mso-wrap-style:square;v-text-anchor:top" o:gfxdata="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" filled="f" stroked="f">
+                <v:shape id="_x0000_s1039" type="#_x0000_t202" style="position:absolute;left:21281;top:8055;width:11310;height:2692;visibility:visible;mso-wrap-style:square;v-text-anchor:top" o:gfxdata="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" filled="f" stroked="f">
                   <v:textbox>
                     <w:txbxContent>
                       <w:p>
@@ -4638,7 +4706,7 @@
                     </w:txbxContent>
                   </v:textbox>
                 </v:shape>
-                <v:shape id="_x0000_s1039" type="#_x0000_t202" style="position:absolute;left:21390;top:17036;width:11310;height:2692;visibility:visible;mso-wrap-style:square;v-text-anchor:top" o:gfxdata="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" filled="f" stroked="f">
+                <v:shape id="_x0000_s1040" type="#_x0000_t202" style="position:absolute;left:21390;top:17036;width:11310;height:2692;visibility:visible;mso-wrap-style:square;v-text-anchor:top" o:gfxdata="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" filled="f" stroked="f">
                   <v:textbox>
                     <w:txbxContent>
                       <w:p>
@@ -4652,11 +4720,11 @@
                     </w:txbxContent>
                   </v:textbox>
                 </v:shape>
-                <v:shape id="Picture 2" o:spid="_x0000_s1040" type="#_x0000_t75" style="position:absolute;left:13097;top:21118;width:29152;height:4153;visibility:visible;mso-wrap-style:square" o:gfxdata="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">
+                <v:shape id="Picture 2" o:spid="_x0000_s1041" type="#_x0000_t75" style="position:absolute;left:13097;top:21205;width:29152;height:3979;visibility:visible;mso-wrap-style:square" o:gfxdata="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">
                   <v:imagedata r:id="rId18" o:title=""/>
                   <v:path arrowok="t"/>
                 </v:shape>
-                <v:shape id="_x0000_s1041" type="#_x0000_t202" style="position:absolute;left:21444;top:25091;width:11310;height:2686;visibility:visible;mso-wrap-style:square;v-text-anchor:top" o:gfxdata="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" filled="f" stroked="f">
+                <v:shape id="_x0000_s1042" type="#_x0000_t202" style="position:absolute;left:21444;top:25091;width:11310;height:2686;visibility:visible;mso-wrap-style:square;v-text-anchor:top" o:gfxdata="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" filled="f" stroked="f">
                   <v:textbox>
                     <w:txbxContent>
                       <w:p>
@@ -4676,6 +4744,8 @@
           </mc:Fallback>
         </mc:AlternateContent>
       </w:r>
+      <w:bookmarkStart w:id="6" w:name="_GoBack"/>
+      <w:bookmarkEnd w:id="6"/>
     </w:p>
     <w:p>
       <w:pPr>
@@ -4686,14 +4756,14 @@
           <w:sz w:val="24"/>
         </w:rPr>
       </w:pPr>
-      <w:bookmarkStart w:id="6" w:name="_Toc416657965"/>
+      <w:bookmarkStart w:id="7" w:name="_Toc416657965"/>
       <w:r>
         <w:rPr>
           <w:sz w:val="24"/>
         </w:rPr>
         <w:t>Task Name</w:t>
       </w:r>
-      <w:bookmarkEnd w:id="6"/>
+      <w:bookmarkEnd w:id="7"/>
     </w:p>
     <w:p>
       <w:pPr>
@@ -4718,7 +4788,7 @@
           <w:sz w:val="24"/>
         </w:rPr>
       </w:pPr>
-      <w:bookmarkStart w:id="7" w:name="_Toc416657966"/>
+      <w:bookmarkStart w:id="8" w:name="_Toc416657966"/>
       <w:r>
         <w:rPr>
           <w:sz w:val="24"/>
@@ -4731,7 +4801,7 @@
         </w:rPr>
         <w:t>Due Date</w:t>
       </w:r>
-      <w:bookmarkEnd w:id="7"/>
+      <w:bookmarkEnd w:id="8"/>
     </w:p>
     <w:p>
       <w:pPr>
@@ -4804,14 +4874,14 @@
           <w:sz w:val="24"/>
         </w:rPr>
       </w:pPr>
-      <w:bookmarkStart w:id="8" w:name="_Toc416657967"/>
+      <w:bookmarkStart w:id="9" w:name="_Toc416657967"/>
       <w:r>
         <w:rPr>
           <w:sz w:val="24"/>
         </w:rPr>
         <w:t>Task Number</w:t>
       </w:r>
-      <w:bookmarkEnd w:id="8"/>
+      <w:bookmarkEnd w:id="9"/>
     </w:p>
     <w:p>
       <w:pPr>
@@ -4836,14 +4906,14 @@
           <w:sz w:val="24"/>
         </w:rPr>
       </w:pPr>
-      <w:bookmarkStart w:id="9" w:name="_Toc416657968"/>
+      <w:bookmarkStart w:id="10" w:name="_Toc416657968"/>
       <w:r>
         <w:rPr>
           <w:sz w:val="24"/>
         </w:rPr>
         <w:t>Priority Level and Label</w:t>
       </w:r>
-      <w:bookmarkEnd w:id="9"/>
+      <w:bookmarkEnd w:id="10"/>
     </w:p>
     <w:p>
       <w:pPr>
@@ -4856,21 +4926,7 @@
         <w:rPr>
           <w:sz w:val="20"/>
         </w:rPr>
-        <w:t xml:space="preserve">This is the priority level you give to the task. There are 3 levels of priority- High, Medium and Low. You have to option to include the Priority Level when you add the task or go back to edit/add it any time you want. If you did not tag a Priority Level to a task, it will not be shown and there will be no Priority Label. The Priority Level is also reflected through the Priority Label which takes on Red, Orange, Yellow for High, </w:t>
-      </w:r>
-      <w:proofErr w:type="gramStart"/>
-      <w:r>
-        <w:rPr>
-          <w:sz w:val="20"/>
-        </w:rPr>
-        <w:t>Medium</w:t>
-      </w:r>
-      <w:proofErr w:type="gramEnd"/>
-      <w:r>
-        <w:rPr>
-          <w:sz w:val="20"/>
-        </w:rPr>
-        <w:t xml:space="preserve"> and Low priority tasks respectively.</w:t>
+        <w:t>This is the priority level you give to the task. There are 3 levels of priority- High, Medium and Low. You have to option to include the Priority Level when you add the task or go back to edit/add it any time you want. If you did not tag a Priority Level to a task, it will not be shown and there will be no Priority Label. The Priority Level is also reflected through the Priority Label which takes on Red, Orange, Yellow for High, Medium and Low priority tasks respectively.</w:t>
       </w:r>
     </w:p>
     <w:p>
@@ -4931,7 +4987,7 @@
           <w:sz w:val="28"/>
         </w:rPr>
       </w:pPr>
-      <w:bookmarkStart w:id="10" w:name="_Toc416657969"/>
+      <w:bookmarkStart w:id="11" w:name="_Toc416657969"/>
       <w:r>
         <w:rPr>
           <w:sz w:val="28"/>
@@ -4939,7 +4995,7 @@
         <w:lastRenderedPageBreak/>
         <w:t>How to use the Commands</w:t>
       </w:r>
-      <w:bookmarkEnd w:id="10"/>
+      <w:bookmarkEnd w:id="11"/>
     </w:p>
     <w:p>
       <w:pPr>
@@ -5080,7 +5136,7 @@
           </mc:Choice>
           <mc:Fallback>
             <w:pict>
-              <v:rect w14:anchorId="7396E2A3" id="Rectangle 4" o:spid="_x0000_s1042" style="position:absolute;left:0;text-align:left;margin-left:-1.7pt;margin-top:71.3pt;width:455.45pt;height:30.15pt;z-index:251686912;visibility:visible;mso-wrap-style:square;mso-width-percent:0;mso-height-percent:0;mso-wrap-distance-left:9pt;mso-wrap-distance-top:0;mso-wrap-distance-right:9pt;mso-wrap-distance-bottom:0;mso-position-horizontal:absolute;mso-position-horizontal-relative:text;mso-position-vertical:absolute;mso-position-vertical-relative:text;mso-width-percent:0;mso-height-percent:0;mso-width-relative:margin;mso-height-relative:margin;v-text-anchor:middle" o:gfxdata="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" filled="f" strokecolor="black [3213]" strokeweight=".25pt">
+              <v:rect w14:anchorId="7396E2A3" id="Rectangle 4" o:spid="_x0000_s1043" style="position:absolute;left:0;text-align:left;margin-left:-1.7pt;margin-top:71.3pt;width:455.45pt;height:30.15pt;z-index:251686912;visibility:visible;mso-wrap-style:square;mso-width-percent:0;mso-height-percent:0;mso-wrap-distance-left:9pt;mso-wrap-distance-top:0;mso-wrap-distance-right:9pt;mso-wrap-distance-bottom:0;mso-position-horizontal:absolute;mso-position-horizontal-relative:text;mso-position-vertical:absolute;mso-position-vertical-relative:text;mso-width-percent:0;mso-height-percent:0;mso-width-relative:margin;mso-height-relative:margin;v-text-anchor:middle" o:gfxdata="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" filled="f" strokecolor="black [3213]" strokeweight=".25pt">
                 <v:textbox>
                   <w:txbxContent>
                     <w:p>
@@ -5521,33 +5577,11 @@
                 <w:sz w:val="20"/>
               </w:rPr>
             </w:pPr>
-            <w:proofErr w:type="spellStart"/>
             <w:r>
               <w:rPr>
                 <w:sz w:val="20"/>
               </w:rPr>
-              <w:t>Tdy</w:t>
-            </w:r>
-            <w:proofErr w:type="spellEnd"/>
-            <w:r>
-              <w:rPr>
-                <w:sz w:val="20"/>
-              </w:rPr>
-              <w:t xml:space="preserve">/Today, </w:t>
-            </w:r>
-            <w:proofErr w:type="spellStart"/>
-            <w:r>
-              <w:rPr>
-                <w:sz w:val="20"/>
-              </w:rPr>
-              <w:t>Tmr</w:t>
-            </w:r>
-            <w:proofErr w:type="spellEnd"/>
-            <w:r>
-              <w:rPr>
-                <w:sz w:val="20"/>
-              </w:rPr>
-              <w:t>/Tomorrow,</w:t>
+              <w:t>Tdy/Today, Tmr/Tomorrow,</w:t>
             </w:r>
           </w:p>
           <w:p>
@@ -5717,7 +5751,7 @@
           </mc:Choice>
           <mc:Fallback>
             <w:pict>
-              <v:rect w14:anchorId="4B73F756" id="Rectangle 31" o:spid="_x0000_s1043" style="position:absolute;margin-left:0;margin-top:8.15pt;width:450.2pt;height:31.75pt;z-index:251693056;visibility:visible;mso-wrap-style:square;mso-width-percent:0;mso-height-percent:0;mso-wrap-distance-left:9pt;mso-wrap-distance-top:0;mso-wrap-distance-right:9pt;mso-wrap-distance-bottom:0;mso-position-horizontal:left;mso-position-horizontal-relative:margin;mso-position-vertical:absolute;mso-position-vertical-relative:text;mso-width-percent:0;mso-height-percent:0;mso-width-relative:margin;mso-height-relative:margin;v-text-anchor:middle" o:gfxdata="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" filled="f" strokecolor="black [3213]" strokeweight=".25pt">
+              <v:rect w14:anchorId="4B73F756" id="Rectangle 31" o:spid="_x0000_s1044" style="position:absolute;margin-left:0;margin-top:8.15pt;width:450.2pt;height:31.75pt;z-index:251693056;visibility:visible;mso-wrap-style:square;mso-width-percent:0;mso-height-percent:0;mso-wrap-distance-left:9pt;mso-wrap-distance-top:0;mso-wrap-distance-right:9pt;mso-wrap-distance-bottom:0;mso-position-horizontal:left;mso-position-horizontal-relative:margin;mso-position-vertical:absolute;mso-position-vertical-relative:text;mso-width-percent:0;mso-height-percent:0;mso-width-relative:margin;mso-height-relative:margin;v-text-anchor:middle" o:gfxdata="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" filled="f" strokecolor="black [3213]" strokeweight=".25pt">
                 <v:textbox>
                   <w:txbxContent>
                     <w:p>
@@ -6135,7 +6169,7 @@
           </mc:Choice>
           <mc:Fallback>
             <w:pict>
-              <v:rect w14:anchorId="6C57F2D9" id="Rectangle 6" o:spid="_x0000_s1044" style="position:absolute;left:0;text-align:left;margin-left:2.35pt;margin-top:17.8pt;width:450.2pt;height:31.75pt;z-index:251687936;visibility:visible;mso-wrap-style:square;mso-width-percent:0;mso-height-percent:0;mso-wrap-distance-left:9pt;mso-wrap-distance-top:0;mso-wrap-distance-right:9pt;mso-wrap-distance-bottom:0;mso-position-horizontal:absolute;mso-position-horizontal-relative:margin;mso-position-vertical:absolute;mso-position-vertical-relative:text;mso-width-percent:0;mso-height-percent:0;mso-width-relative:margin;mso-height-relative:margin;v-text-anchor:middle" o:gfxdata="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" filled="f" strokecolor="black [3213]" strokeweight=".25pt">
+              <v:rect w14:anchorId="6C57F2D9" id="Rectangle 6" o:spid="_x0000_s1045" style="position:absolute;left:0;text-align:left;margin-left:2.35pt;margin-top:17.8pt;width:450.2pt;height:31.75pt;z-index:251687936;visibility:visible;mso-wrap-style:square;mso-width-percent:0;mso-height-percent:0;mso-wrap-distance-left:9pt;mso-wrap-distance-top:0;mso-wrap-distance-right:9pt;mso-wrap-distance-bottom:0;mso-position-horizontal:absolute;mso-position-horizontal-relative:margin;mso-position-vertical:absolute;mso-position-vertical-relative:text;mso-width-percent:0;mso-height-percent:0;mso-width-relative:margin;mso-height-relative:margin;v-text-anchor:middle" o:gfxdata="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" filled="f" strokecolor="black [3213]" strokeweight=".25pt">
                 <v:textbox>
                   <w:txbxContent>
                     <w:p>
@@ -6389,7 +6423,6 @@
         </w:rPr>
         <w:t xml:space="preserve">name </w:t>
       </w:r>
-      <w:proofErr w:type="spellStart"/>
       <w:r>
         <w:rPr>
           <w:rFonts w:ascii="Courier New" w:hAnsi="Courier New" w:cs="Courier New"/>
@@ -6398,7 +6431,6 @@
         </w:rPr>
         <w:t>name</w:t>
       </w:r>
-      <w:proofErr w:type="spellEnd"/>
       <w:r>
         <w:rPr>
           <w:rFonts w:ascii="Courier New" w:hAnsi="Courier New" w:cs="Courier New"/>
@@ -6774,7 +6806,7 @@
           </mc:Choice>
           <mc:Fallback>
             <w:pict>
-              <v:rect w14:anchorId="4557E8B2" id="Rectangle 26" o:spid="_x0000_s1045" style="position:absolute;left:0;text-align:left;margin-left:-.35pt;margin-top:10.4pt;width:450.2pt;height:27.55pt;z-index:251688960;visibility:visible;mso-wrap-style:square;mso-width-percent:0;mso-height-percent:0;mso-wrap-distance-left:9pt;mso-wrap-distance-top:0;mso-wrap-distance-right:9pt;mso-wrap-distance-bottom:0;mso-position-horizontal:absolute;mso-position-horizontal-relative:margin;mso-position-vertical:absolute;mso-position-vertical-relative:text;mso-width-percent:0;mso-height-percent:0;mso-width-relative:margin;mso-height-relative:margin;v-text-anchor:middle" o:gfxdata="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" filled="f" strokecolor="black [3213]" strokeweight=".25pt">
+              <v:rect w14:anchorId="4557E8B2" id="Rectangle 26" o:spid="_x0000_s1046" style="position:absolute;left:0;text-align:left;margin-left:-.35pt;margin-top:10.4pt;width:450.2pt;height:27.55pt;z-index:251688960;visibility:visible;mso-wrap-style:square;mso-width-percent:0;mso-height-percent:0;mso-wrap-distance-left:9pt;mso-wrap-distance-top:0;mso-wrap-distance-right:9pt;mso-wrap-distance-bottom:0;mso-position-horizontal:absolute;mso-position-horizontal-relative:margin;mso-position-vertical:absolute;mso-position-vertical-relative:text;mso-width-percent:0;mso-height-percent:0;mso-width-relative:margin;mso-height-relative:margin;v-text-anchor:middle" o:gfxdata="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" filled="f" strokecolor="black [3213]" strokeweight=".25pt">
                 <v:textbox>
                   <w:txbxContent>
                     <w:p>
@@ -6888,23 +6920,7 @@
                                 <w:color w:val="000000" w:themeColor="text1"/>
                                 <w:sz w:val="18"/>
                               </w:rPr>
-                              <w:t xml:space="preserve">Tip: In both Add and Edit, you can specify a timed task by only specifying the date once. E.g. </w:t>
-                            </w:r>
-                            <w:proofErr w:type="gramStart"/>
-                            <w:r>
-                              <w:rPr>
-                                <w:color w:val="000000" w:themeColor="text1"/>
-                                <w:sz w:val="18"/>
-                              </w:rPr>
-                              <w:t>You</w:t>
-                            </w:r>
-                            <w:proofErr w:type="gramEnd"/>
-                            <w:r>
-                              <w:rPr>
-                                <w:color w:val="000000" w:themeColor="text1"/>
-                                <w:sz w:val="18"/>
-                              </w:rPr>
-                              <w:t xml:space="preserve"> can type “from mon 7:30 to 9:30” or “from 12/3 23:00 to 1:00”.  </w:t>
+                              <w:t xml:space="preserve">Tip: In both Add and Edit, you can specify a timed task by only specifying the date once. E.g. You can type “from mon 7:30 to 9:30” or “from 12/3 23:00 to 1:00”.  </w:t>
                             </w:r>
                           </w:p>
                         </w:txbxContent>
@@ -6929,7 +6945,7 @@
           </mc:Choice>
           <mc:Fallback>
             <w:pict>
-              <v:rect w14:anchorId="447C75C1" id="Rectangle 192" o:spid="_x0000_s1046" style="position:absolute;margin-left:0;margin-top:3.65pt;width:450.2pt;height:31.75pt;z-index:251689984;visibility:visible;mso-wrap-style:square;mso-width-percent:0;mso-height-percent:0;mso-wrap-distance-left:9pt;mso-wrap-distance-top:0;mso-wrap-distance-right:9pt;mso-wrap-distance-bottom:0;mso-position-horizontal:left;mso-position-horizontal-relative:margin;mso-position-vertical:absolute;mso-position-vertical-relative:text;mso-width-percent:0;mso-height-percent:0;mso-width-relative:margin;mso-height-relative:margin;v-text-anchor:middle" o:gfxdata="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" filled="f" strokecolor="black [3213]" strokeweight=".25pt">
+              <v:rect w14:anchorId="447C75C1" id="Rectangle 192" o:spid="_x0000_s1047" style="position:absolute;margin-left:0;margin-top:3.65pt;width:450.2pt;height:31.75pt;z-index:251689984;visibility:visible;mso-wrap-style:square;mso-width-percent:0;mso-height-percent:0;mso-wrap-distance-left:9pt;mso-wrap-distance-top:0;mso-wrap-distance-right:9pt;mso-wrap-distance-bottom:0;mso-position-horizontal:left;mso-position-horizontal-relative:margin;mso-position-vertical:absolute;mso-position-vertical-relative:text;mso-width-percent:0;mso-height-percent:0;mso-width-relative:margin;mso-height-relative:margin;v-text-anchor:middle" o:gfxdata="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" filled="f" strokecolor="black [3213]" strokeweight=".25pt">
                 <v:textbox>
                   <w:txbxContent>
                     <w:p>
@@ -6944,23 +6960,7 @@
                           <w:color w:val="000000" w:themeColor="text1"/>
                           <w:sz w:val="18"/>
                         </w:rPr>
-                        <w:t xml:space="preserve">Tip: In both Add and Edit, you can specify a timed task by only specifying the date once. E.g. </w:t>
-                      </w:r>
-                      <w:proofErr w:type="gramStart"/>
-                      <w:r>
-                        <w:rPr>
-                          <w:color w:val="000000" w:themeColor="text1"/>
-                          <w:sz w:val="18"/>
-                        </w:rPr>
-                        <w:t>You</w:t>
-                      </w:r>
-                      <w:proofErr w:type="gramEnd"/>
-                      <w:r>
-                        <w:rPr>
-                          <w:color w:val="000000" w:themeColor="text1"/>
-                          <w:sz w:val="18"/>
-                        </w:rPr>
-                        <w:t xml:space="preserve"> can type “from mon 7:30 to 9:30” or “from 12/3 23:00 to 1:00”.  </w:t>
+                        <w:t xml:space="preserve">Tip: In both Add and Edit, you can specify a timed task by only specifying the date once. E.g. You can type “from mon 7:30 to 9:30” or “from 12/3 23:00 to 1:00”.  </w:t>
                       </w:r>
                     </w:p>
                   </w:txbxContent>
@@ -7114,7 +7114,7 @@
           </mc:Choice>
           <mc:Fallback>
             <w:pict>
-              <v:rect w14:anchorId="1F55F495" id="Rectangle 195" o:spid="_x0000_s1047" style="position:absolute;left:0;text-align:left;margin-left:.65pt;margin-top:15.05pt;width:450.2pt;height:19.9pt;z-index:251692032;visibility:visible;mso-wrap-style:square;mso-width-percent:0;mso-height-percent:0;mso-wrap-distance-left:9pt;mso-wrap-distance-top:0;mso-wrap-distance-right:9pt;mso-wrap-distance-bottom:0;mso-position-horizontal:absolute;mso-position-horizontal-relative:margin;mso-position-vertical:absolute;mso-position-vertical-relative:text;mso-width-percent:0;mso-height-percent:0;mso-width-relative:margin;mso-height-relative:margin;v-text-anchor:middle" o:gfxdata="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" filled="f" strokecolor="black [3213]" strokeweight=".25pt">
+              <v:rect w14:anchorId="1F55F495" id="Rectangle 195" o:spid="_x0000_s1048" style="position:absolute;left:0;text-align:left;margin-left:.65pt;margin-top:15.05pt;width:450.2pt;height:19.9pt;z-index:251692032;visibility:visible;mso-wrap-style:square;mso-width-percent:0;mso-height-percent:0;mso-wrap-distance-left:9pt;mso-wrap-distance-top:0;mso-wrap-distance-right:9pt;mso-wrap-distance-bottom:0;mso-position-horizontal:absolute;mso-position-horizontal-relative:margin;mso-position-vertical:absolute;mso-position-vertical-relative:text;mso-width-percent:0;mso-height-percent:0;mso-width-relative:margin;mso-height-relative:margin;v-text-anchor:middle" o:gfxdata="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" filled="f" strokecolor="black [3213]" strokeweight=".25pt">
                 <v:textbox>
                   <w:txbxContent>
                     <w:p>
@@ -7395,23 +7395,13 @@
         </w:rPr>
         <w:t xml:space="preserve">name </w:t>
       </w:r>
-      <w:proofErr w:type="spellStart"/>
       <w:r>
         <w:rPr>
           <w:rFonts w:ascii="Courier New" w:hAnsi="Courier New" w:cs="Courier New"/>
           <w:color w:val="00B050"/>
           <w:sz w:val="20"/>
         </w:rPr>
-        <w:t>name</w:t>
-      </w:r>
-      <w:proofErr w:type="spellEnd"/>
-      <w:r>
-        <w:rPr>
-          <w:rFonts w:ascii="Courier New" w:hAnsi="Courier New" w:cs="Courier New"/>
-          <w:color w:val="00B050"/>
-          <w:sz w:val="20"/>
-        </w:rPr>
-        <w:t xml:space="preserve"> </w:t>
+        <w:t xml:space="preserve">name </w:t>
       </w:r>
       <w:r>
         <w:rPr>
@@ -7548,23 +7538,13 @@
         </w:rPr>
         <w:t>{</w:t>
       </w:r>
-      <w:proofErr w:type="gramStart"/>
       <w:r>
         <w:rPr>
           <w:rFonts w:ascii="Courier New" w:hAnsi="Courier New" w:cs="Courier New"/>
           <w:color w:val="000000" w:themeColor="text1"/>
           <w:sz w:val="20"/>
         </w:rPr>
-        <w:t>due/end</w:t>
-      </w:r>
-      <w:proofErr w:type="gramEnd"/>
-      <w:r>
-        <w:rPr>
-          <w:rFonts w:ascii="Courier New" w:hAnsi="Courier New" w:cs="Courier New"/>
-          <w:color w:val="000000" w:themeColor="text1"/>
-          <w:sz w:val="20"/>
-        </w:rPr>
-        <w:t xml:space="preserve"> + before/after/on </w:t>
+        <w:t xml:space="preserve">due/end + before/after/on </w:t>
       </w:r>
       <w:r>
         <w:rPr>
@@ -7725,23 +7705,13 @@
         </w:rPr>
         <w:t>{</w:t>
       </w:r>
-      <w:proofErr w:type="gramStart"/>
       <w:r>
         <w:rPr>
           <w:rFonts w:ascii="Courier New" w:hAnsi="Courier New" w:cs="Courier New"/>
           <w:color w:val="000000" w:themeColor="text1"/>
           <w:sz w:val="20"/>
         </w:rPr>
-        <w:t>start</w:t>
-      </w:r>
-      <w:proofErr w:type="gramEnd"/>
-      <w:r>
-        <w:rPr>
-          <w:rFonts w:ascii="Courier New" w:hAnsi="Courier New" w:cs="Courier New"/>
-          <w:color w:val="000000" w:themeColor="text1"/>
-          <w:sz w:val="20"/>
-        </w:rPr>
-        <w:t xml:space="preserve"> + before/after/on </w:t>
+        <w:t xml:space="preserve">start + before/after/on </w:t>
       </w:r>
       <w:r>
         <w:rPr>
@@ -8059,7 +8029,7 @@
           </mc:Choice>
           <mc:Fallback>
             <w:pict>
-              <v:rect w14:anchorId="489BC78C" id="Rectangle 194" o:spid="_x0000_s1048" style="position:absolute;left:0;text-align:left;margin-left:0;margin-top:14.55pt;width:450.2pt;height:19.9pt;z-index:251691008;visibility:visible;mso-wrap-style:square;mso-width-percent:0;mso-height-percent:0;mso-wrap-distance-left:9pt;mso-wrap-distance-top:0;mso-wrap-distance-right:9pt;mso-wrap-distance-bottom:0;mso-position-horizontal:left;mso-position-horizontal-relative:margin;mso-position-vertical:absolute;mso-position-vertical-relative:text;mso-width-percent:0;mso-height-percent:0;mso-width-relative:margin;mso-height-relative:margin;v-text-anchor:middle" o:gfxdata="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" filled="f" strokecolor="black [3213]" strokeweight=".25pt">
+              <v:rect w14:anchorId="489BC78C" id="Rectangle 194" o:spid="_x0000_s1049" style="position:absolute;left:0;text-align:left;margin-left:0;margin-top:14.55pt;width:450.2pt;height:19.9pt;z-index:251691008;visibility:visible;mso-wrap-style:square;mso-width-percent:0;mso-height-percent:0;mso-wrap-distance-left:9pt;mso-wrap-distance-top:0;mso-wrap-distance-right:9pt;mso-wrap-distance-bottom:0;mso-position-horizontal:left;mso-position-horizontal-relative:margin;mso-position-vertical:absolute;mso-position-vertical-relative:text;mso-width-percent:0;mso-height-percent:0;mso-width-relative:margin;mso-height-relative:margin;v-text-anchor:middle" o:gfxdata="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" filled="f" strokecolor="black [3213]" strokeweight=".25pt">
                 <v:textbox>
                   <w:txbxContent>
                     <w:p>
@@ -8142,21 +8112,7 @@
         <w:rPr>
           <w:sz w:val="20"/>
         </w:rPr>
-        <w:t xml:space="preserve">, except </w:t>
-      </w:r>
-      <w:proofErr w:type="gramStart"/>
-      <w:r>
-        <w:rPr>
-          <w:sz w:val="20"/>
-        </w:rPr>
-        <w:t>Save</w:t>
-      </w:r>
-      <w:proofErr w:type="gramEnd"/>
-      <w:r>
-        <w:rPr>
-          <w:sz w:val="20"/>
-        </w:rPr>
-        <w:t xml:space="preserve"> and Log out commands</w:t>
+        <w:t>, except Save and Log out commands</w:t>
       </w:r>
       <w:r>
         <w:rPr>
@@ -8334,7 +8290,7 @@
           </mc:Choice>
           <mc:Fallback>
             <w:pict>
-              <v:rect w14:anchorId="7F346C82" id="Rectangle 193" o:spid="_x0000_s1049" style="position:absolute;left:0;text-align:left;margin-left:0;margin-top:16.3pt;width:450.2pt;height:19.9pt;z-index:251695104;visibility:visible;mso-wrap-style:square;mso-width-percent:0;mso-height-percent:0;mso-wrap-distance-left:9pt;mso-wrap-distance-top:0;mso-wrap-distance-right:9pt;mso-wrap-distance-bottom:0;mso-position-horizontal:left;mso-position-horizontal-relative:margin;mso-position-vertical:absolute;mso-position-vertical-relative:text;mso-width-percent:0;mso-height-percent:0;mso-width-relative:margin;mso-height-relative:margin;v-text-anchor:middle" o:gfxdata="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" filled="f" strokecolor="black [3213]" strokeweight=".25pt">
+              <v:rect w14:anchorId="7F346C82" id="Rectangle 193" o:spid="_x0000_s1050" style="position:absolute;left:0;text-align:left;margin-left:0;margin-top:16.3pt;width:450.2pt;height:19.9pt;z-index:251695104;visibility:visible;mso-wrap-style:square;mso-width-percent:0;mso-height-percent:0;mso-wrap-distance-left:9pt;mso-wrap-distance-top:0;mso-wrap-distance-right:9pt;mso-wrap-distance-bottom:0;mso-position-horizontal:left;mso-position-horizontal-relative:margin;mso-position-vertical:absolute;mso-position-vertical-relative:text;mso-width-percent:0;mso-height-percent:0;mso-width-relative:margin;mso-height-relative:margin;v-text-anchor:middle" o:gfxdata="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" filled="f" strokecolor="black [3213]" strokeweight=".25pt">
                 <v:textbox>
                   <w:txbxContent>
                     <w:p>
@@ -8647,7 +8603,7 @@
         </w:rPr>
         <w:br w:type="page"/>
       </w:r>
-      <w:bookmarkStart w:id="11" w:name="_Toc416657970"/>
+      <w:bookmarkStart w:id="12" w:name="_Toc416657970"/>
       <w:r>
         <w:lastRenderedPageBreak/>
         <w:t xml:space="preserve">Appendix A: </w:t>
@@ -8661,7 +8617,7 @@
       <w:r>
         <w:t xml:space="preserve"> Examples</w:t>
       </w:r>
-      <w:bookmarkEnd w:id="11"/>
+      <w:bookmarkEnd w:id="12"/>
     </w:p>
     <w:p>
       <w:pPr>
@@ -8670,14 +8626,14 @@
           <w:sz w:val="24"/>
         </w:rPr>
       </w:pPr>
-      <w:bookmarkStart w:id="12" w:name="_Toc416657971"/>
+      <w:bookmarkStart w:id="13" w:name="_Toc416657971"/>
       <w:r>
         <w:rPr>
           <w:sz w:val="24"/>
         </w:rPr>
         <w:t>Add</w:t>
       </w:r>
-      <w:bookmarkEnd w:id="12"/>
+      <w:bookmarkEnd w:id="13"/>
     </w:p>
     <w:p>
       <w:pPr>
@@ -9255,14 +9211,14 @@
           <w:sz w:val="24"/>
         </w:rPr>
       </w:pPr>
-      <w:bookmarkStart w:id="13" w:name="_Toc416657972"/>
+      <w:bookmarkStart w:id="14" w:name="_Toc416657972"/>
       <w:r>
         <w:rPr>
           <w:sz w:val="24"/>
         </w:rPr>
         <w:t>Edit</w:t>
       </w:r>
-      <w:bookmarkEnd w:id="13"/>
+      <w:bookmarkEnd w:id="14"/>
     </w:p>
     <w:p>
       <w:pPr>
@@ -9735,14 +9691,14 @@
           <w:sz w:val="24"/>
         </w:rPr>
       </w:pPr>
-      <w:bookmarkStart w:id="14" w:name="_Toc416657973"/>
+      <w:bookmarkStart w:id="15" w:name="_Toc416657973"/>
       <w:r>
         <w:rPr>
           <w:sz w:val="24"/>
         </w:rPr>
         <w:t>Complete</w:t>
       </w:r>
-      <w:bookmarkEnd w:id="14"/>
+      <w:bookmarkEnd w:id="15"/>
     </w:p>
     <w:p>
       <w:pPr>
@@ -9949,14 +9905,14 @@
           <w:sz w:val="24"/>
         </w:rPr>
       </w:pPr>
-      <w:bookmarkStart w:id="15" w:name="_Toc416657974"/>
+      <w:bookmarkStart w:id="16" w:name="_Toc416657974"/>
       <w:r>
         <w:rPr>
           <w:sz w:val="24"/>
         </w:rPr>
         <w:t>Delete</w:t>
       </w:r>
-      <w:bookmarkEnd w:id="15"/>
+      <w:bookmarkEnd w:id="16"/>
     </w:p>
     <w:p>
       <w:pPr>
@@ -10020,7 +9976,7 @@
           <w:sz w:val="24"/>
         </w:rPr>
       </w:pPr>
-      <w:bookmarkStart w:id="16" w:name="_Toc416657975"/>
+      <w:bookmarkStart w:id="17" w:name="_Toc416657975"/>
       <w:r>
         <w:rPr>
           <w:sz w:val="24"/>
@@ -10028,7 +9984,7 @@
         <w:lastRenderedPageBreak/>
         <w:t>Find</w:t>
       </w:r>
-      <w:bookmarkEnd w:id="16"/>
+      <w:bookmarkEnd w:id="17"/>
     </w:p>
     <w:p>
       <w:pPr>
@@ -10658,8 +10614,8 @@
           <w:sz w:val="32"/>
         </w:rPr>
       </w:pPr>
-      <w:bookmarkStart w:id="17" w:name="_Toc416657976"/>
-      <w:bookmarkStart w:id="18" w:name="_Toc414217608"/>
+      <w:bookmarkStart w:id="18" w:name="_Toc416657976"/>
+      <w:bookmarkStart w:id="19" w:name="_Toc414217608"/>
       <w:r>
         <w:rPr>
           <w:sz w:val="32"/>
@@ -10667,7 +10623,7 @@
         <w:lastRenderedPageBreak/>
         <w:t>Quicklyst Developer’s Manual</w:t>
       </w:r>
-      <w:bookmarkEnd w:id="17"/>
+      <w:bookmarkEnd w:id="18"/>
     </w:p>
     <w:p>
       <w:pPr>
@@ -10681,15 +10637,15 @@
           <w:sz w:val="28"/>
         </w:rPr>
       </w:pPr>
-      <w:bookmarkStart w:id="19" w:name="_Toc416657977"/>
+      <w:bookmarkStart w:id="20" w:name="_Toc416657977"/>
       <w:r>
         <w:rPr>
           <w:sz w:val="28"/>
         </w:rPr>
         <w:t>Architecture</w:t>
       </w:r>
-      <w:bookmarkEnd w:id="18"/>
       <w:bookmarkEnd w:id="19"/>
+      <w:bookmarkEnd w:id="20"/>
     </w:p>
     <w:p>
       <w:pPr>
@@ -10806,10 +10762,10 @@
           <w:sz w:val="20"/>
         </w:rPr>
         <w:object w:dxaOrig="10695" w:dyaOrig="6750">
-          <v:shape id="_x0000_i1025" type="#_x0000_t75" style="width:444pt;height:280.5pt" o:ole="">
+          <v:shape id="_x0000_i1025" type="#_x0000_t75" style="width:443.6pt;height:280.7pt" o:ole="">
             <v:imagedata r:id="rId19" o:title=""/>
           </v:shape>
-          <o:OLEObject Type="Embed" ProgID="Visio.Drawing.15" ShapeID="_x0000_i1025" DrawAspect="Content" ObjectID="_1490423724" r:id="rId20"/>
+          <o:OLEObject Type="Embed" ProgID="Visio.Drawing.15" ShapeID="_x0000_i1025" DrawAspect="Content" ObjectID="_1490443002" r:id="rId20"/>
         </w:object>
       </w:r>
     </w:p>
@@ -10841,8 +10797,8 @@
           <w:szCs w:val="28"/>
         </w:rPr>
       </w:pPr>
-      <w:bookmarkStart w:id="20" w:name="_Toc414217613"/>
-      <w:bookmarkStart w:id="21" w:name="_Toc414217609"/>
+      <w:bookmarkStart w:id="21" w:name="_Toc414217613"/>
+      <w:bookmarkStart w:id="22" w:name="_Toc414217609"/>
       <w:r>
         <w:br w:type="page"/>
       </w:r>
@@ -10851,13 +10807,13 @@
       <w:pPr>
         <w:pStyle w:val="Heading3"/>
       </w:pPr>
-      <w:bookmarkStart w:id="22" w:name="_Toc416657978"/>
+      <w:bookmarkStart w:id="23" w:name="_Toc416657978"/>
       <w:r>
         <w:lastRenderedPageBreak/>
         <w:t>Task Class</w:t>
       </w:r>
-      <w:bookmarkEnd w:id="20"/>
-      <w:bookmarkEnd w:id="22"/>
+      <w:bookmarkEnd w:id="21"/>
+      <w:bookmarkEnd w:id="23"/>
     </w:p>
     <w:p>
       <w:pPr>
@@ -10881,7 +10837,7 @@
             <v:imagedata r:id="rId21" o:title=""/>
             <w10:wrap type="square"/>
           </v:shape>
-          <o:OLEObject Type="Embed" ProgID="Visio.Drawing.15" ShapeID="_x0000_s1054" DrawAspect="Content" ObjectID="_1490423734" r:id="rId22"/>
+          <o:OLEObject Type="Embed" ProgID="Visio.Drawing.15" ShapeID="_x0000_s1054" DrawAspect="Content" ObjectID="_1490443012" r:id="rId22"/>
         </w:object>
       </w:r>
       <w:r>
@@ -11222,17 +11178,17 @@
         </w:rPr>
         <w:t>. Task Class Diagram (Left) and API (Right)</w:t>
       </w:r>
-      <w:bookmarkEnd w:id="21"/>
+      <w:bookmarkEnd w:id="22"/>
     </w:p>
     <w:p>
       <w:pPr>
         <w:pStyle w:val="Heading3"/>
       </w:pPr>
-      <w:bookmarkStart w:id="23" w:name="_Toc416657979"/>
+      <w:bookmarkStart w:id="24" w:name="_Toc416657979"/>
       <w:r>
         <w:t>GUI Component</w:t>
       </w:r>
-      <w:bookmarkEnd w:id="23"/>
+      <w:bookmarkEnd w:id="24"/>
     </w:p>
     <w:p>
       <w:pPr>
@@ -11321,10 +11277,10 @@
           <w:szCs w:val="20"/>
         </w:rPr>
         <w:object w:dxaOrig="12495" w:dyaOrig="7365">
-          <v:shape id="_x0000_i1026" type="#_x0000_t75" style="width:465.75pt;height:276pt" o:ole="">
+          <v:shape id="_x0000_i1026" type="#_x0000_t75" style="width:465.55pt;height:275.8pt" o:ole="">
             <v:imagedata r:id="rId23" o:title=""/>
           </v:shape>
-          <o:OLEObject Type="Embed" ProgID="Visio.Drawing.15" ShapeID="_x0000_i1026" DrawAspect="Content" ObjectID="_1490423725" r:id="rId24"/>
+          <o:OLEObject Type="Embed" ProgID="Visio.Drawing.15" ShapeID="_x0000_i1026" DrawAspect="Content" ObjectID="_1490443003" r:id="rId24"/>
         </w:object>
       </w:r>
     </w:p>
@@ -11512,7 +11468,6 @@
         </w:rPr>
         <w:t xml:space="preserve"> and </w:t>
       </w:r>
-      <w:proofErr w:type="gramStart"/>
       <w:r>
         <w:rPr>
           <w:i/>
@@ -11521,52 +11476,26 @@
         </w:rPr>
         <w:t>Others</w:t>
       </w:r>
-      <w:proofErr w:type="gramEnd"/>
       <w:r>
         <w:rPr>
           <w:sz w:val="20"/>
           <w:szCs w:val="20"/>
         </w:rPr>
-        <w:t xml:space="preserve">). Each task creates a </w:t>
-      </w:r>
-      <w:proofErr w:type="spellStart"/>
+        <w:t>). Each task creates a TaskPanel</w:t>
+      </w:r>
       <w:r>
         <w:rPr>
           <w:sz w:val="20"/>
           <w:szCs w:val="20"/>
         </w:rPr>
-        <w:t>TaskPanel</w:t>
-      </w:r>
-      <w:proofErr w:type="spellEnd"/>
+        <w:t xml:space="preserve"> object</w:t>
+      </w:r>
       <w:r>
         <w:rPr>
           <w:sz w:val="20"/>
           <w:szCs w:val="20"/>
         </w:rPr>
-        <w:t xml:space="preserve"> object</w:t>
-      </w:r>
-      <w:r>
-        <w:rPr>
-          <w:sz w:val="20"/>
-          <w:szCs w:val="20"/>
-        </w:rPr>
-        <w:t xml:space="preserve"> to be added to the task list. The </w:t>
-      </w:r>
-      <w:proofErr w:type="spellStart"/>
-      <w:r>
-        <w:rPr>
-          <w:sz w:val="20"/>
-          <w:szCs w:val="20"/>
-        </w:rPr>
-        <w:t>TaskPanel</w:t>
-      </w:r>
-      <w:proofErr w:type="spellEnd"/>
-      <w:r>
-        <w:rPr>
-          <w:sz w:val="20"/>
-          <w:szCs w:val="20"/>
-        </w:rPr>
-        <w:t xml:space="preserve"> class is responsible for the display of the details of each task. </w:t>
+        <w:t xml:space="preserve"> to be added to the task list. The TaskPanel class is responsible for the display of the details of each task. </w:t>
       </w:r>
     </w:p>
     <w:p>
@@ -11734,23 +11663,13 @@
         </w:rPr>
         <w:t xml:space="preserve"> utilising the </w:t>
       </w:r>
-      <w:proofErr w:type="spellStart"/>
       <w:r>
         <w:rPr>
           <w:i/>
           <w:sz w:val="20"/>
           <w:szCs w:val="20"/>
         </w:rPr>
-        <w:t>CommandTips</w:t>
-      </w:r>
-      <w:proofErr w:type="spellEnd"/>
-      <w:r>
-        <w:rPr>
-          <w:i/>
-          <w:sz w:val="20"/>
-          <w:szCs w:val="20"/>
-        </w:rPr>
-        <w:t xml:space="preserve"> </w:t>
+        <w:t xml:space="preserve">CommandTips </w:t>
       </w:r>
       <w:r>
         <w:rPr>
@@ -11834,10 +11753,10 @@
       </w:pPr>
       <w:r>
         <w:object w:dxaOrig="8340" w:dyaOrig="4950">
-          <v:shape id="_x0000_i1027" type="#_x0000_t75" style="width:369.75pt;height:220.5pt" o:ole="">
+          <v:shape id="_x0000_i1027" type="#_x0000_t75" style="width:369.75pt;height:220.25pt" o:ole="">
             <v:imagedata r:id="rId25" o:title=""/>
           </v:shape>
-          <o:OLEObject Type="Embed" ProgID="Visio.Drawing.15" ShapeID="_x0000_i1027" DrawAspect="Content" ObjectID="_1490423726" r:id="rId26"/>
+          <o:OLEObject Type="Embed" ProgID="Visio.Drawing.15" ShapeID="_x0000_i1027" DrawAspect="Content" ObjectID="_1490443004" r:id="rId26"/>
         </w:object>
       </w:r>
     </w:p>
@@ -11988,23 +11907,7 @@
           <w:sz w:val="20"/>
           <w:szCs w:val="20"/>
         </w:rPr>
-        <w:t xml:space="preserve">efore the user hits the Enter key, the command tips will be displayed accordingly. If the UP/DOWN key is pressed, the input will be processed by the </w:t>
-      </w:r>
-      <w:proofErr w:type="spellStart"/>
-      <w:r>
-        <w:rPr>
-          <w:sz w:val="20"/>
-          <w:szCs w:val="20"/>
-        </w:rPr>
-        <w:t>CommandHistory</w:t>
-      </w:r>
-      <w:proofErr w:type="spellEnd"/>
-      <w:r>
-        <w:rPr>
-          <w:sz w:val="20"/>
-          <w:szCs w:val="20"/>
-        </w:rPr>
-        <w:t xml:space="preserve"> class to generate previous commands. </w:t>
+        <w:t xml:space="preserve">efore the user hits the Enter key, the command tips will be displayed accordingly. If the UP/DOWN key is pressed, the input will be processed by the CommandHistory class to generate previous commands. </w:t>
       </w:r>
       <w:r>
         <w:rPr>
@@ -12035,7 +11938,7 @@
           <v:shape id="_x0000_s1069" type="#_x0000_t75" style="position:absolute;left:0;text-align:left;margin-left:-4.05pt;margin-top:9.1pt;width:447pt;height:424.3pt;z-index:-251640832">
             <v:imagedata r:id="rId27" o:title=""/>
           </v:shape>
-          <o:OLEObject Type="Embed" ProgID="Visio.Drawing.15" ShapeID="_x0000_s1069" DrawAspect="Content" ObjectID="_1490423735" r:id="rId28"/>
+          <o:OLEObject Type="Embed" ProgID="Visio.Drawing.15" ShapeID="_x0000_s1069" DrawAspect="Content" ObjectID="_1490443013" r:id="rId28"/>
         </w:object>
       </w:r>
     </w:p>
@@ -12651,12 +12554,12 @@
       <w:pPr>
         <w:pStyle w:val="Heading3"/>
       </w:pPr>
-      <w:bookmarkStart w:id="24" w:name="_Toc416657980"/>
+      <w:bookmarkStart w:id="25" w:name="_Toc416657980"/>
       <w:r>
         <w:lastRenderedPageBreak/>
         <w:t>Logic Component</w:t>
       </w:r>
-      <w:bookmarkEnd w:id="24"/>
+      <w:bookmarkEnd w:id="25"/>
     </w:p>
     <w:p>
       <w:pPr>
@@ -12676,7 +12579,7 @@
           <v:shape id="_x0000_s1072" type="#_x0000_t75" style="position:absolute;left:0;text-align:left;margin-left:-31.75pt;margin-top:40.85pt;width:514.1pt;height:581.75pt;z-index:251679744">
             <v:imagedata r:id="rId29" o:title=""/>
           </v:shape>
-          <o:OLEObject Type="Embed" ProgID="Visio.Drawing.15" ShapeID="_x0000_s1072" DrawAspect="Content" ObjectID="_1490423736" r:id="rId30"/>
+          <o:OLEObject Type="Embed" ProgID="Visio.Drawing.15" ShapeID="_x0000_s1072" DrawAspect="Content" ObjectID="_1490443014" r:id="rId30"/>
         </w:object>
       </w:r>
       <w:r>
@@ -13085,7 +12988,7 @@
           </mc:Choice>
           <mc:Fallback>
             <w:pict>
-              <v:shape w14:anchorId="3B4D14C2" id="Text Box 2" o:spid="_x0000_s1050" type="#_x0000_t202" style="position:absolute;left:0;text-align:left;margin-left:144.5pt;margin-top:53.5pt;width:185.9pt;height:20.55pt;z-index:251697152;visibility:visible;mso-wrap-style:square;mso-width-percent:400;mso-height-percent:0;mso-wrap-distance-left:9pt;mso-wrap-distance-top:3.6pt;mso-wrap-distance-right:9pt;mso-wrap-distance-bottom:3.6pt;mso-position-horizontal:absolute;mso-position-horizontal-relative:text;mso-position-vertical:absolute;mso-position-vertical-relative:text;mso-width-percent:400;mso-height-percent:0;mso-width-relative:margin;mso-height-relative:margin;v-text-anchor:top" o:gfxdata="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" filled="f" stroked="f">
+              <v:shape w14:anchorId="3B4D14C2" id="Text Box 2" o:spid="_x0000_s1051" type="#_x0000_t202" style="position:absolute;left:0;text-align:left;margin-left:144.5pt;margin-top:53.5pt;width:185.9pt;height:20.55pt;z-index:251697152;visibility:visible;mso-wrap-style:square;mso-width-percent:400;mso-height-percent:0;mso-wrap-distance-left:9pt;mso-wrap-distance-top:3.6pt;mso-wrap-distance-right:9pt;mso-wrap-distance-bottom:3.6pt;mso-position-horizontal:absolute;mso-position-horizontal-relative:text;mso-position-vertical:absolute;mso-position-vertical-relative:text;mso-width-percent:400;mso-height-percent:0;mso-width-relative:margin;mso-height-relative:margin;v-text-anchor:top" o:gfxdata="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" filled="f" stroked="f">
                 <v:textbox>
                   <w:txbxContent>
                     <w:p>
@@ -13191,21 +13094,7 @@
         <w:rPr>
           <w:sz w:val="20"/>
         </w:rPr>
-        <w:t xml:space="preserve">Besides invoking the Actions generated by </w:t>
-      </w:r>
-      <w:proofErr w:type="spellStart"/>
-      <w:r>
-        <w:rPr>
-          <w:sz w:val="20"/>
-        </w:rPr>
-        <w:t>ActionGenerator</w:t>
-      </w:r>
-      <w:proofErr w:type="spellEnd"/>
-      <w:r>
-        <w:rPr>
-          <w:sz w:val="20"/>
-        </w:rPr>
-        <w:t>, t</w:t>
+        <w:t>Besides invoking the Actions generated by ActionGenerator, t</w:t>
       </w:r>
       <w:r>
         <w:rPr>
@@ -13253,21 +13142,7 @@
         <w:rPr>
           <w:sz w:val="20"/>
         </w:rPr>
-        <w:t xml:space="preserve">It is made up of Logic Class and </w:t>
-      </w:r>
-      <w:proofErr w:type="spellStart"/>
-      <w:r>
-        <w:rPr>
-          <w:sz w:val="20"/>
-        </w:rPr>
-        <w:t>HistoryManager</w:t>
-      </w:r>
-      <w:proofErr w:type="spellEnd"/>
-      <w:r>
-        <w:rPr>
-          <w:sz w:val="20"/>
-        </w:rPr>
-        <w:t xml:space="preserve"> Class</w:t>
+        <w:t>It is made up of Logic Class and HistoryManager Class</w:t>
       </w:r>
       <w:r>
         <w:rPr>
@@ -13514,21 +13389,7 @@
               <w:rPr>
                 <w:sz w:val="16"/>
               </w:rPr>
-              <w:t>setup(</w:t>
-            </w:r>
-            <w:proofErr w:type="spellStart"/>
-            <w:r>
-              <w:rPr>
-                <w:sz w:val="16"/>
-              </w:rPr>
-              <w:t>StringBuilder</w:t>
-            </w:r>
-            <w:proofErr w:type="spellEnd"/>
-            <w:r>
-              <w:rPr>
-                <w:sz w:val="16"/>
-              </w:rPr>
-              <w:t>: feedback)</w:t>
+              <w:t>setup(StringBuilder: feedback)</w:t>
             </w:r>
           </w:p>
         </w:tc>
@@ -13547,7 +13408,6 @@
                 <w:sz w:val="16"/>
               </w:rPr>
             </w:pPr>
-            <w:proofErr w:type="gramStart"/>
             <w:r>
               <w:rPr>
                 <w:b/>
@@ -13555,26 +13415,11 @@
               </w:rPr>
               <w:t>feedback</w:t>
             </w:r>
-            <w:proofErr w:type="gramEnd"/>
-            <w:r>
-              <w:rPr>
-                <w:sz w:val="16"/>
-              </w:rPr>
-              <w:t xml:space="preserve">: the feedback to be displayed to the user after each operation. An empty </w:t>
-            </w:r>
-            <w:proofErr w:type="spellStart"/>
-            <w:r>
-              <w:rPr>
-                <w:sz w:val="16"/>
-              </w:rPr>
-              <w:t>StringBuilder</w:t>
-            </w:r>
-            <w:proofErr w:type="spellEnd"/>
-            <w:r>
-              <w:rPr>
-                <w:sz w:val="16"/>
-              </w:rPr>
-              <w:t xml:space="preserve"> should be passed in during each call of the method.</w:t>
+            <w:r>
+              <w:rPr>
+                <w:sz w:val="16"/>
+              </w:rPr>
+              <w:t>: the feedback to be displayed to the user after each operation. An empty StringBuilder should be passed in during each call of the method.</w:t>
             </w:r>
           </w:p>
         </w:tc>
@@ -13651,21 +13496,7 @@
               <w:rPr>
                 <w:sz w:val="16"/>
               </w:rPr>
-              <w:t xml:space="preserve">String: command, </w:t>
-            </w:r>
-            <w:proofErr w:type="spellStart"/>
-            <w:r>
-              <w:rPr>
-                <w:sz w:val="16"/>
-              </w:rPr>
-              <w:t>StringBuilder</w:t>
-            </w:r>
-            <w:proofErr w:type="spellEnd"/>
-            <w:r>
-              <w:rPr>
-                <w:sz w:val="16"/>
-              </w:rPr>
-              <w:t>: feedback)</w:t>
+              <w:t>String: command, StringBuilder: feedback)</w:t>
             </w:r>
           </w:p>
         </w:tc>
@@ -13684,7 +13515,6 @@
                 <w:sz w:val="16"/>
               </w:rPr>
             </w:pPr>
-            <w:proofErr w:type="gramStart"/>
             <w:r>
               <w:rPr>
                 <w:b/>
@@ -13692,7 +13522,6 @@
               </w:rPr>
               <w:t>command</w:t>
             </w:r>
-            <w:proofErr w:type="gramEnd"/>
             <w:r>
               <w:rPr>
                 <w:sz w:val="16"/>
@@ -13718,7 +13547,6 @@
               </w:rPr>
               <w:br/>
             </w:r>
-            <w:proofErr w:type="gramStart"/>
             <w:r>
               <w:rPr>
                 <w:b/>
@@ -13726,26 +13554,11 @@
               </w:rPr>
               <w:t>feedback</w:t>
             </w:r>
-            <w:proofErr w:type="gramEnd"/>
-            <w:r>
-              <w:rPr>
-                <w:sz w:val="16"/>
-              </w:rPr>
-              <w:t xml:space="preserve">: the feedback to be displayed to the user after each operation. An empty </w:t>
-            </w:r>
-            <w:proofErr w:type="spellStart"/>
-            <w:r>
-              <w:rPr>
-                <w:sz w:val="16"/>
-              </w:rPr>
-              <w:t>StringBuilder</w:t>
-            </w:r>
-            <w:proofErr w:type="spellEnd"/>
-            <w:r>
-              <w:rPr>
-                <w:sz w:val="16"/>
-              </w:rPr>
-              <w:t xml:space="preserve"> should be passed in during each call of the method.</w:t>
+            <w:r>
+              <w:rPr>
+                <w:sz w:val="16"/>
+              </w:rPr>
+              <w:t>: the feedback to be displayed to the user after each operation. An empty StringBuilder should be passed in during each call of the method.</w:t>
             </w:r>
           </w:p>
         </w:tc>
@@ -13792,19 +13605,11 @@
                 <w:sz w:val="16"/>
               </w:rPr>
             </w:pPr>
-            <w:proofErr w:type="spellStart"/>
-            <w:r>
-              <w:rPr>
-                <w:sz w:val="16"/>
-              </w:rPr>
-              <w:t>getDisplayList</w:t>
-            </w:r>
-            <w:proofErr w:type="spellEnd"/>
-            <w:r>
-              <w:rPr>
-                <w:sz w:val="16"/>
-              </w:rPr>
-              <w:t>(): LinkedList&lt;Task&gt;</w:t>
+            <w:r>
+              <w:rPr>
+                <w:sz w:val="16"/>
+              </w:rPr>
+              <w:t>getDisplayList(): LinkedList&lt;Task&gt;</w:t>
             </w:r>
           </w:p>
         </w:tc>
@@ -13845,21 +13650,7 @@
               <w:rPr>
                 <w:sz w:val="16"/>
               </w:rPr>
-              <w:t xml:space="preserve">Returns the filtered list of Tasks that the users want to see, based on the result of the </w:t>
-            </w:r>
-            <w:proofErr w:type="gramStart"/>
-            <w:r>
-              <w:rPr>
-                <w:sz w:val="16"/>
-              </w:rPr>
-              <w:t>executeCommand(</w:t>
-            </w:r>
-            <w:proofErr w:type="gramEnd"/>
-            <w:r>
-              <w:rPr>
-                <w:sz w:val="16"/>
-              </w:rPr>
-              <w:t>…) API.</w:t>
+              <w:t>Returns the filtered list of Tasks that the users want to see, based on the result of the executeCommand(…) API.</w:t>
             </w:r>
           </w:p>
         </w:tc>
@@ -13880,19 +13671,11 @@
                 <w:sz w:val="16"/>
               </w:rPr>
             </w:pPr>
-            <w:proofErr w:type="spellStart"/>
-            <w:r>
-              <w:rPr>
-                <w:sz w:val="16"/>
-              </w:rPr>
-              <w:t>getFullList</w:t>
-            </w:r>
-            <w:proofErr w:type="spellEnd"/>
-            <w:r>
-              <w:rPr>
-                <w:sz w:val="16"/>
-              </w:rPr>
-              <w:t>(): LinkedList&lt;Task&gt;</w:t>
+            <w:r>
+              <w:rPr>
+                <w:sz w:val="16"/>
+              </w:rPr>
+              <w:t>getFullList(): LinkedList&lt;Task&gt;</w:t>
             </w:r>
           </w:p>
         </w:tc>
@@ -13957,19 +13740,11 @@
                 <w:sz w:val="16"/>
               </w:rPr>
             </w:pPr>
-            <w:proofErr w:type="spellStart"/>
-            <w:r>
-              <w:rPr>
-                <w:sz w:val="16"/>
-              </w:rPr>
-              <w:t>getDeletedList</w:t>
-            </w:r>
-            <w:proofErr w:type="spellEnd"/>
-            <w:r>
-              <w:rPr>
-                <w:sz w:val="16"/>
-              </w:rPr>
-              <w:t>(): LinkedList&lt;String&gt;</w:t>
+            <w:r>
+              <w:rPr>
+                <w:sz w:val="16"/>
+              </w:rPr>
+              <w:t>getDeletedList(): LinkedList&lt;String&gt;</w:t>
             </w:r>
           </w:p>
         </w:tc>
@@ -14031,28 +13806,12 @@
                 <w:sz w:val="16"/>
               </w:rPr>
             </w:pPr>
-            <w:proofErr w:type="spellStart"/>
-            <w:r>
-              <w:rPr>
-                <w:sz w:val="16"/>
-              </w:rPr>
-              <w:t>shouldShowAllCompleted</w:t>
-            </w:r>
-            <w:proofErr w:type="spellEnd"/>
-            <w:r>
-              <w:rPr>
-                <w:sz w:val="16"/>
-              </w:rPr>
-              <w:t xml:space="preserve">(): </w:t>
-            </w:r>
-            <w:proofErr w:type="spellStart"/>
-            <w:r>
-              <w:rPr>
-                <w:sz w:val="16"/>
-              </w:rPr>
-              <w:t>boolean</w:t>
-            </w:r>
-            <w:proofErr w:type="spellEnd"/>
+            <w:r>
+              <w:rPr>
+                <w:sz w:val="16"/>
+              </w:rPr>
+              <w:t>shouldShowAllCompleted(): boolean</w:t>
+            </w:r>
           </w:p>
         </w:tc>
         <w:tc>
@@ -14154,13 +13913,8 @@
       <w:pPr>
         <w:pStyle w:val="Heading5"/>
       </w:pPr>
-      <w:proofErr w:type="spellStart"/>
-      <w:r>
-        <w:t>HistoryManager</w:t>
-      </w:r>
-      <w:proofErr w:type="spellEnd"/>
-      <w:r>
-        <w:t xml:space="preserve"> Class</w:t>
+      <w:r>
+        <w:t>HistoryManager Class</w:t>
       </w:r>
     </w:p>
     <w:p>
@@ -14263,68 +14017,13 @@
           <w:i/>
           <w:sz w:val="20"/>
         </w:rPr>
-        <w:t>_</w:t>
-      </w:r>
-      <w:proofErr w:type="spellStart"/>
-      <w:r>
-        <w:rPr>
-          <w:i/>
-          <w:sz w:val="20"/>
-        </w:rPr>
-        <w:t>fullList</w:t>
-      </w:r>
-      <w:proofErr w:type="spellEnd"/>
-      <w:r>
-        <w:rPr>
-          <w:i/>
-          <w:sz w:val="20"/>
-        </w:rPr>
-        <w:t>, _</w:t>
-      </w:r>
-      <w:proofErr w:type="spellStart"/>
-      <w:r>
-        <w:rPr>
-          <w:i/>
-          <w:sz w:val="20"/>
-        </w:rPr>
-        <w:t>displayList</w:t>
-      </w:r>
-      <w:proofErr w:type="spellEnd"/>
-      <w:r>
-        <w:rPr>
-          <w:i/>
-          <w:sz w:val="20"/>
-        </w:rPr>
-        <w:t>, _</w:t>
-      </w:r>
-      <w:proofErr w:type="spellStart"/>
-      <w:r>
-        <w:rPr>
-          <w:i/>
-          <w:sz w:val="20"/>
-        </w:rPr>
-        <w:t>deletedList</w:t>
-      </w:r>
-      <w:proofErr w:type="spellEnd"/>
-      <w:r>
-        <w:rPr>
-          <w:sz w:val="20"/>
-        </w:rPr>
-        <w:t xml:space="preserve">, </w:t>
-      </w:r>
-      <w:proofErr w:type="spellStart"/>
-      <w:r>
-        <w:rPr>
-          <w:sz w:val="20"/>
-        </w:rPr>
-        <w:t>etc</w:t>
-      </w:r>
-      <w:proofErr w:type="spellEnd"/>
-      <w:r>
-        <w:rPr>
-          <w:sz w:val="20"/>
-        </w:rPr>
-        <w:t>)</w:t>
+        <w:t>_fullList, _displayList, _deletedList</w:t>
+      </w:r>
+      <w:r>
+        <w:rPr>
+          <w:sz w:val="20"/>
+        </w:rPr>
+        <w:t>, etc)</w:t>
       </w:r>
       <w:r>
         <w:rPr>
@@ -14483,21 +14182,7 @@
         <w:rPr>
           <w:sz w:val="20"/>
         </w:rPr>
-        <w:t xml:space="preserve"> API of the </w:t>
-      </w:r>
-      <w:proofErr w:type="spellStart"/>
-      <w:r>
-        <w:rPr>
-          <w:sz w:val="20"/>
-        </w:rPr>
-        <w:t>HistoryManager</w:t>
-      </w:r>
-      <w:proofErr w:type="spellEnd"/>
-      <w:r>
-        <w:rPr>
-          <w:sz w:val="20"/>
-        </w:rPr>
-        <w:t xml:space="preserve"> class. </w:t>
+        <w:t xml:space="preserve"> API of the HistoryManager class. </w:t>
       </w:r>
     </w:p>
     <w:tbl>
@@ -14601,82 +14286,11 @@
                 <w:sz w:val="16"/>
               </w:rPr>
             </w:pPr>
-            <w:proofErr w:type="spellStart"/>
-            <w:r>
-              <w:rPr>
-                <w:sz w:val="16"/>
-              </w:rPr>
-              <w:t>updateUndoStack</w:t>
-            </w:r>
-            <w:proofErr w:type="spellEnd"/>
-            <w:r>
-              <w:rPr>
-                <w:sz w:val="16"/>
-              </w:rPr>
-              <w:t xml:space="preserve">(LinkedList&lt;Task&gt;: </w:t>
-            </w:r>
-            <w:proofErr w:type="spellStart"/>
-            <w:r>
-              <w:rPr>
-                <w:sz w:val="16"/>
-              </w:rPr>
-              <w:t>displayList</w:t>
-            </w:r>
-            <w:proofErr w:type="spellEnd"/>
-            <w:r>
-              <w:rPr>
-                <w:sz w:val="16"/>
-              </w:rPr>
-              <w:t xml:space="preserve">, LinkedList&lt;Task&gt; </w:t>
-            </w:r>
-            <w:proofErr w:type="spellStart"/>
-            <w:r>
-              <w:rPr>
-                <w:sz w:val="16"/>
-              </w:rPr>
-              <w:t>masterList</w:t>
-            </w:r>
-            <w:proofErr w:type="spellEnd"/>
-            <w:r>
-              <w:rPr>
-                <w:sz w:val="16"/>
-              </w:rPr>
-              <w:t xml:space="preserve">, LinkedList&lt;String&gt; </w:t>
-            </w:r>
-            <w:proofErr w:type="spellStart"/>
-            <w:r>
-              <w:rPr>
-                <w:sz w:val="16"/>
-              </w:rPr>
-              <w:t>deletedList</w:t>
-            </w:r>
-            <w:proofErr w:type="spellEnd"/>
-            <w:r>
-              <w:rPr>
-                <w:sz w:val="16"/>
-              </w:rPr>
-              <w:t xml:space="preserve">, </w:t>
-            </w:r>
-            <w:proofErr w:type="spellStart"/>
-            <w:r>
-              <w:rPr>
-                <w:sz w:val="16"/>
-              </w:rPr>
-              <w:t>boolean</w:t>
-            </w:r>
-            <w:proofErr w:type="spellEnd"/>
-            <w:r>
-              <w:rPr>
-                <w:sz w:val="16"/>
-              </w:rPr>
-              <w:t xml:space="preserve">: </w:t>
-            </w:r>
-            <w:proofErr w:type="spellStart"/>
-            <w:r>
-              <w:rPr>
-                <w:sz w:val="16"/>
-              </w:rPr>
-              <w:t>shouldShowAll</w:t>
+            <w:r>
+              <w:rPr>
+                <w:sz w:val="16"/>
+              </w:rPr>
+              <w:t>updateUndoStack(LinkedList&lt;Task&gt;: displayList, LinkedList&lt;Task&gt; masterList, LinkedList&lt;String&gt; deletedList, boolean: shouldShowAll</w:t>
             </w:r>
             <w:r>
               <w:rPr>
@@ -14684,7 +14298,6 @@
               </w:rPr>
               <w:t>Completed</w:t>
             </w:r>
-            <w:proofErr w:type="spellEnd"/>
             <w:r>
               <w:rPr>
                 <w:sz w:val="16"/>
@@ -14707,7 +14320,6 @@
                 <w:sz w:val="16"/>
               </w:rPr>
             </w:pPr>
-            <w:proofErr w:type="spellStart"/>
             <w:r>
               <w:rPr>
                 <w:b/>
@@ -14715,7 +14327,6 @@
               </w:rPr>
               <w:t>displayList</w:t>
             </w:r>
-            <w:proofErr w:type="spellEnd"/>
             <w:r>
               <w:rPr>
                 <w:sz w:val="16"/>
@@ -14727,17 +14338,8 @@
                 <w:i/>
                 <w:sz w:val="16"/>
               </w:rPr>
-              <w:t>_</w:t>
-            </w:r>
-            <w:proofErr w:type="spellStart"/>
-            <w:r>
-              <w:rPr>
-                <w:i/>
-                <w:sz w:val="16"/>
-              </w:rPr>
-              <w:t>displayList</w:t>
-            </w:r>
-            <w:proofErr w:type="spellEnd"/>
+              <w:t>_displayList</w:t>
+            </w:r>
             <w:r>
               <w:rPr>
                 <w:sz w:val="16"/>
@@ -14772,38 +14374,20 @@
                 <w:sz w:val="16"/>
               </w:rPr>
             </w:pPr>
-            <w:proofErr w:type="spellStart"/>
             <w:r>
               <w:rPr>
                 <w:b/>
                 <w:sz w:val="16"/>
               </w:rPr>
-              <w:t>masterList</w:t>
-            </w:r>
-            <w:proofErr w:type="spellEnd"/>
-            <w:r>
-              <w:rPr>
-                <w:b/>
-                <w:sz w:val="16"/>
-              </w:rPr>
-              <w:t xml:space="preserve">: </w:t>
+              <w:t xml:space="preserve">masterList: </w:t>
             </w:r>
             <w:r>
               <w:rPr>
                 <w:i/>
                 <w:sz w:val="16"/>
               </w:rPr>
-              <w:t>_</w:t>
-            </w:r>
-            <w:proofErr w:type="spellStart"/>
-            <w:r>
-              <w:rPr>
-                <w:i/>
-                <w:sz w:val="16"/>
-              </w:rPr>
-              <w:t>masterList</w:t>
-            </w:r>
-            <w:proofErr w:type="spellEnd"/>
+              <w:t>_masterList</w:t>
+            </w:r>
             <w:r>
               <w:rPr>
                 <w:sz w:val="16"/>
@@ -14838,38 +14422,20 @@
                 <w:sz w:val="16"/>
               </w:rPr>
             </w:pPr>
-            <w:proofErr w:type="spellStart"/>
             <w:r>
               <w:rPr>
                 <w:b/>
                 <w:sz w:val="16"/>
               </w:rPr>
-              <w:t>deletedList</w:t>
-            </w:r>
-            <w:proofErr w:type="spellEnd"/>
-            <w:r>
-              <w:rPr>
-                <w:b/>
-                <w:sz w:val="16"/>
-              </w:rPr>
-              <w:t xml:space="preserve">: </w:t>
+              <w:t xml:space="preserve">deletedList: </w:t>
             </w:r>
             <w:r>
               <w:rPr>
                 <w:i/>
                 <w:sz w:val="16"/>
               </w:rPr>
-              <w:t>_</w:t>
-            </w:r>
-            <w:proofErr w:type="spellStart"/>
-            <w:r>
-              <w:rPr>
-                <w:i/>
-                <w:sz w:val="16"/>
-              </w:rPr>
-              <w:t>deletedList</w:t>
-            </w:r>
-            <w:proofErr w:type="spellEnd"/>
+              <w:t>_deletedList</w:t>
+            </w:r>
             <w:r>
               <w:rPr>
                 <w:sz w:val="16"/>
@@ -14904,38 +14470,20 @@
                 <w:sz w:val="16"/>
               </w:rPr>
             </w:pPr>
-            <w:proofErr w:type="spellStart"/>
             <w:r>
               <w:rPr>
                 <w:b/>
                 <w:sz w:val="16"/>
               </w:rPr>
-              <w:t>shouldShowAllCompleted</w:t>
-            </w:r>
-            <w:proofErr w:type="spellEnd"/>
-            <w:r>
-              <w:rPr>
-                <w:b/>
-                <w:sz w:val="16"/>
-              </w:rPr>
-              <w:t xml:space="preserve">: </w:t>
+              <w:t xml:space="preserve">shouldShowAllCompleted: </w:t>
             </w:r>
             <w:r>
               <w:rPr>
                 <w:i/>
                 <w:sz w:val="16"/>
               </w:rPr>
-              <w:t>_</w:t>
-            </w:r>
-            <w:proofErr w:type="spellStart"/>
-            <w:r>
-              <w:rPr>
-                <w:i/>
-                <w:sz w:val="16"/>
-              </w:rPr>
-              <w:t>shouldShowAllCompleted</w:t>
-            </w:r>
-            <w:proofErr w:type="spellEnd"/>
+              <w:t>_shouldShowAllCompleted</w:t>
+            </w:r>
             <w:r>
               <w:rPr>
                 <w:sz w:val="16"/>
@@ -15005,21 +14553,7 @@
               <w:rPr>
                 <w:sz w:val="16"/>
               </w:rPr>
-              <w:t>undo(</w:t>
-            </w:r>
-            <w:proofErr w:type="spellStart"/>
-            <w:r>
-              <w:rPr>
-                <w:sz w:val="16"/>
-              </w:rPr>
-              <w:t>StringBuilder</w:t>
-            </w:r>
-            <w:proofErr w:type="spellEnd"/>
-            <w:r>
-              <w:rPr>
-                <w:sz w:val="16"/>
-              </w:rPr>
-              <w:t xml:space="preserve">: feedback) </w:t>
+              <w:t xml:space="preserve">undo(StringBuilder: feedback) </w:t>
             </w:r>
           </w:p>
         </w:tc>
@@ -15038,7 +14572,6 @@
                 <w:sz w:val="16"/>
               </w:rPr>
             </w:pPr>
-            <w:proofErr w:type="gramStart"/>
             <w:r>
               <w:rPr>
                 <w:b/>
@@ -15046,26 +14579,11 @@
               </w:rPr>
               <w:t>feedback</w:t>
             </w:r>
-            <w:proofErr w:type="gramEnd"/>
-            <w:r>
-              <w:rPr>
-                <w:sz w:val="16"/>
-              </w:rPr>
-              <w:t xml:space="preserve">: the feedback to be displayed to the user after each operation. An empty </w:t>
-            </w:r>
-            <w:proofErr w:type="spellStart"/>
-            <w:r>
-              <w:rPr>
-                <w:sz w:val="16"/>
-              </w:rPr>
-              <w:t>StringBuilder</w:t>
-            </w:r>
-            <w:proofErr w:type="spellEnd"/>
-            <w:r>
-              <w:rPr>
-                <w:sz w:val="16"/>
-              </w:rPr>
-              <w:t xml:space="preserve"> </w:t>
+            <w:r>
+              <w:rPr>
+                <w:sz w:val="16"/>
+              </w:rPr>
+              <w:t xml:space="preserve">: the feedback to be displayed to the user after each operation. An empty StringBuilder </w:t>
             </w:r>
             <w:r>
               <w:rPr>
@@ -15130,21 +14648,7 @@
                 <w:sz w:val="16"/>
               </w:rPr>
               <w:lastRenderedPageBreak/>
-              <w:t>redo(</w:t>
-            </w:r>
-            <w:proofErr w:type="spellStart"/>
-            <w:r>
-              <w:rPr>
-                <w:sz w:val="16"/>
-              </w:rPr>
-              <w:t>StringBuilder</w:t>
-            </w:r>
-            <w:proofErr w:type="spellEnd"/>
-            <w:r>
-              <w:rPr>
-                <w:sz w:val="16"/>
-              </w:rPr>
-              <w:t>: feedback)</w:t>
+              <w:t>redo(StringBuilder: feedback)</w:t>
             </w:r>
           </w:p>
         </w:tc>
@@ -15163,7 +14667,6 @@
                 <w:sz w:val="16"/>
               </w:rPr>
             </w:pPr>
-            <w:proofErr w:type="gramStart"/>
             <w:r>
               <w:rPr>
                 <w:b/>
@@ -15171,26 +14674,11 @@
               </w:rPr>
               <w:t>feedback</w:t>
             </w:r>
-            <w:proofErr w:type="gramEnd"/>
-            <w:r>
-              <w:rPr>
-                <w:sz w:val="16"/>
-              </w:rPr>
-              <w:t xml:space="preserve">: the feedback to be displayed to the user after each operation. An empty </w:t>
-            </w:r>
-            <w:proofErr w:type="spellStart"/>
-            <w:r>
-              <w:rPr>
-                <w:sz w:val="16"/>
-              </w:rPr>
-              <w:t>StringBuilder</w:t>
-            </w:r>
-            <w:proofErr w:type="spellEnd"/>
-            <w:r>
-              <w:rPr>
-                <w:sz w:val="16"/>
-              </w:rPr>
-              <w:t xml:space="preserve"> should be passed in during each call of the method.</w:t>
+            <w:r>
+              <w:rPr>
+                <w:sz w:val="16"/>
+              </w:rPr>
+              <w:t>: the feedback to be displayed to the user after each operation. An empty StringBuilder should be passed in during each call of the method.</w:t>
             </w:r>
           </w:p>
         </w:tc>
@@ -15245,19 +14733,11 @@
                 <w:sz w:val="16"/>
               </w:rPr>
             </w:pPr>
-            <w:proofErr w:type="spellStart"/>
-            <w:r>
-              <w:rPr>
-                <w:sz w:val="16"/>
-              </w:rPr>
-              <w:t>getDisplayList</w:t>
-            </w:r>
-            <w:proofErr w:type="spellEnd"/>
-            <w:r>
-              <w:rPr>
-                <w:sz w:val="16"/>
-              </w:rPr>
-              <w:t>(): LinkedList&lt;Task&gt;</w:t>
+            <w:r>
+              <w:rPr>
+                <w:sz w:val="16"/>
+              </w:rPr>
+              <w:t>getDisplayList(): LinkedList&lt;Task&gt;</w:t>
             </w:r>
           </w:p>
         </w:tc>
@@ -15304,19 +14784,11 @@
               </w:rPr>
               <w:t>_</w:t>
             </w:r>
-            <w:proofErr w:type="spellStart"/>
-            <w:r>
-              <w:rPr>
-                <w:sz w:val="16"/>
-              </w:rPr>
-              <w:t>displayList</w:t>
-            </w:r>
-            <w:proofErr w:type="spellEnd"/>
-            <w:r>
-              <w:rPr>
-                <w:sz w:val="16"/>
-              </w:rPr>
-              <w:t xml:space="preserve"> in the previous state. </w:t>
+            <w:r>
+              <w:rPr>
+                <w:sz w:val="16"/>
+              </w:rPr>
+              <w:t xml:space="preserve">displayList in the previous state. </w:t>
             </w:r>
           </w:p>
         </w:tc>
@@ -15340,7 +14812,6 @@
                 <w:sz w:val="16"/>
               </w:rPr>
             </w:pPr>
-            <w:proofErr w:type="spellStart"/>
             <w:r>
               <w:rPr>
                 <w:sz w:val="16"/>
@@ -15357,14 +14828,7 @@
               <w:rPr>
                 <w:sz w:val="16"/>
               </w:rPr>
-              <w:t>List</w:t>
-            </w:r>
-            <w:proofErr w:type="spellEnd"/>
-            <w:r>
-              <w:rPr>
-                <w:sz w:val="16"/>
-              </w:rPr>
-              <w:t>(): LinkedList&lt;Task&gt;</w:t>
+              <w:t>List(): LinkedList&lt;Task&gt;</w:t>
             </w:r>
           </w:p>
         </w:tc>
@@ -15411,19 +14875,11 @@
               </w:rPr>
               <w:t>_</w:t>
             </w:r>
-            <w:proofErr w:type="spellStart"/>
-            <w:r>
-              <w:rPr>
-                <w:sz w:val="16"/>
-              </w:rPr>
-              <w:t>masterList</w:t>
-            </w:r>
-            <w:proofErr w:type="spellEnd"/>
-            <w:r>
-              <w:rPr>
-                <w:sz w:val="16"/>
-              </w:rPr>
-              <w:t xml:space="preserve"> in the previous state. </w:t>
+            <w:r>
+              <w:rPr>
+                <w:sz w:val="16"/>
+              </w:rPr>
+              <w:t xml:space="preserve">masterList in the previous state. </w:t>
             </w:r>
           </w:p>
         </w:tc>
@@ -15444,19 +14900,11 @@
                 <w:sz w:val="16"/>
               </w:rPr>
             </w:pPr>
-            <w:proofErr w:type="spellStart"/>
-            <w:r>
-              <w:rPr>
-                <w:sz w:val="16"/>
-              </w:rPr>
-              <w:t>getDeletedList</w:t>
-            </w:r>
-            <w:proofErr w:type="spellEnd"/>
-            <w:r>
-              <w:rPr>
-                <w:sz w:val="16"/>
-              </w:rPr>
-              <w:t>(): LinkedList&lt;String&gt;</w:t>
+            <w:r>
+              <w:rPr>
+                <w:sz w:val="16"/>
+              </w:rPr>
+              <w:t>getDeletedList(): LinkedList&lt;String&gt;</w:t>
             </w:r>
           </w:p>
         </w:tc>
@@ -15495,21 +14943,7 @@
               <w:rPr>
                 <w:sz w:val="16"/>
               </w:rPr>
-              <w:t>Returns the _</w:t>
-            </w:r>
-            <w:proofErr w:type="spellStart"/>
-            <w:r>
-              <w:rPr>
-                <w:sz w:val="16"/>
-              </w:rPr>
-              <w:t>deletedList</w:t>
-            </w:r>
-            <w:proofErr w:type="spellEnd"/>
-            <w:r>
-              <w:rPr>
-                <w:sz w:val="16"/>
-              </w:rPr>
-              <w:t xml:space="preserve"> in the previous state.</w:t>
+              <w:t>Returns the _deletedList in the previous state.</w:t>
             </w:r>
           </w:p>
         </w:tc>
@@ -15533,7 +14967,6 @@
                 <w:sz w:val="16"/>
               </w:rPr>
             </w:pPr>
-            <w:proofErr w:type="spellStart"/>
             <w:r>
               <w:rPr>
                 <w:sz w:val="16"/>
@@ -15544,23 +14977,8 @@
               <w:rPr>
                 <w:sz w:val="16"/>
               </w:rPr>
-              <w:t>houldShowAllCompleted</w:t>
-            </w:r>
-            <w:proofErr w:type="spellEnd"/>
-            <w:r>
-              <w:rPr>
-                <w:sz w:val="16"/>
-              </w:rPr>
-              <w:t xml:space="preserve">(): </w:t>
-            </w:r>
-            <w:proofErr w:type="spellStart"/>
-            <w:r>
-              <w:rPr>
-                <w:sz w:val="16"/>
-              </w:rPr>
-              <w:t>boolean</w:t>
-            </w:r>
-            <w:proofErr w:type="spellEnd"/>
+              <w:t>houldShowAllCompleted(): boolean</w:t>
+            </w:r>
           </w:p>
         </w:tc>
         <w:tc>
@@ -15604,21 +15022,7 @@
               <w:rPr>
                 <w:sz w:val="16"/>
               </w:rPr>
-              <w:t>_</w:t>
-            </w:r>
-            <w:proofErr w:type="spellStart"/>
-            <w:r>
-              <w:rPr>
-                <w:sz w:val="16"/>
-              </w:rPr>
-              <w:t>shouldShowAllCompleted</w:t>
-            </w:r>
-            <w:proofErr w:type="spellEnd"/>
-            <w:r>
-              <w:rPr>
-                <w:sz w:val="16"/>
-              </w:rPr>
-              <w:t xml:space="preserve"> status in the previous state.</w:t>
+              <w:t>_shouldShowAllCompleted status in the previous state.</w:t>
             </w:r>
           </w:p>
         </w:tc>
@@ -15649,21 +15053,12 @@
         </w:rPr>
         <w:t xml:space="preserve"> </w:t>
       </w:r>
-      <w:proofErr w:type="spellStart"/>
-      <w:r>
-        <w:rPr>
-          <w:i/>
-          <w:sz w:val="20"/>
-        </w:rPr>
-        <w:t>HistoryManager</w:t>
-      </w:r>
-      <w:proofErr w:type="spellEnd"/>
-      <w:r>
-        <w:rPr>
-          <w:i/>
-          <w:sz w:val="20"/>
-        </w:rPr>
-        <w:t xml:space="preserve"> class API</w:t>
+      <w:r>
+        <w:rPr>
+          <w:i/>
+          <w:sz w:val="20"/>
+        </w:rPr>
+        <w:t>HistoryManager class API</w:t>
       </w:r>
     </w:p>
     <w:p>
@@ -15694,35 +15089,7 @@
         <w:rPr>
           <w:sz w:val="20"/>
         </w:rPr>
-        <w:t xml:space="preserve"> Action Generator sub-component parses commands and generates the appropriate Action Class. It is made up of the CommandParser, </w:t>
-      </w:r>
-      <w:proofErr w:type="spellStart"/>
-      <w:r>
-        <w:rPr>
-          <w:sz w:val="20"/>
-        </w:rPr>
-        <w:t>FieldParser</w:t>
-      </w:r>
-      <w:proofErr w:type="spellEnd"/>
-      <w:r>
-        <w:rPr>
-          <w:sz w:val="20"/>
-        </w:rPr>
-        <w:t xml:space="preserve"> and </w:t>
-      </w:r>
-      <w:proofErr w:type="spellStart"/>
-      <w:r>
-        <w:rPr>
-          <w:sz w:val="20"/>
-        </w:rPr>
-        <w:t>DateParser</w:t>
-      </w:r>
-      <w:proofErr w:type="spellEnd"/>
-      <w:r>
-        <w:rPr>
-          <w:sz w:val="20"/>
-        </w:rPr>
-        <w:t xml:space="preserve"> class. </w:t>
+        <w:t xml:space="preserve"> Action Generator sub-component parses commands and generates the appropriate Action Class. It is made up of the CommandParser, FieldParser and DateParser class. </w:t>
       </w:r>
     </w:p>
     <w:p>
@@ -15769,21 +15136,7 @@
         <w:rPr>
           <w:sz w:val="20"/>
         </w:rPr>
-        <w:t xml:space="preserve"> Depending on the nature of the command, </w:t>
-      </w:r>
-      <w:proofErr w:type="spellStart"/>
-      <w:r>
-        <w:rPr>
-          <w:sz w:val="20"/>
-        </w:rPr>
-        <w:t>FieldParser</w:t>
-      </w:r>
-      <w:proofErr w:type="spellEnd"/>
-      <w:r>
-        <w:rPr>
-          <w:sz w:val="20"/>
-        </w:rPr>
-        <w:t xml:space="preserve"> and Date Parser objects may be created to aid the parsing process. </w:t>
+        <w:t xml:space="preserve"> Depending on the nature of the command, FieldParser and Date Parser objects may be created to aid the parsing process. </w:t>
       </w:r>
       <w:r>
         <w:rPr>
@@ -15851,10 +15204,10 @@
           <w:sz w:val="20"/>
         </w:rPr>
         <w:object w:dxaOrig="11595" w:dyaOrig="9120">
-          <v:shape id="_x0000_i1028" type="#_x0000_t75" style="width:443.25pt;height:348.75pt" o:ole="">
+          <v:shape id="_x0000_i1028" type="#_x0000_t75" style="width:443.6pt;height:349pt" o:ole="">
             <v:imagedata r:id="rId31" o:title=""/>
           </v:shape>
-          <o:OLEObject Type="Embed" ProgID="Visio.Drawing.15" ShapeID="_x0000_i1028" DrawAspect="Content" ObjectID="_1490423727" r:id="rId32"/>
+          <o:OLEObject Type="Embed" ProgID="Visio.Drawing.15" ShapeID="_x0000_i1028" DrawAspect="Content" ObjectID="_1490443005" r:id="rId32"/>
         </w:object>
       </w:r>
     </w:p>
@@ -15914,35 +15267,7 @@
         <w:rPr>
           <w:sz w:val="20"/>
         </w:rPr>
-        <w:t xml:space="preserve"> of the CommandParser, </w:t>
-      </w:r>
-      <w:proofErr w:type="spellStart"/>
-      <w:r>
-        <w:rPr>
-          <w:sz w:val="20"/>
-        </w:rPr>
-        <w:t>FieldParser</w:t>
-      </w:r>
-      <w:proofErr w:type="spellEnd"/>
-      <w:r>
-        <w:rPr>
-          <w:sz w:val="20"/>
-        </w:rPr>
-        <w:t xml:space="preserve"> and </w:t>
-      </w:r>
-      <w:proofErr w:type="spellStart"/>
-      <w:r>
-        <w:rPr>
-          <w:sz w:val="20"/>
-        </w:rPr>
-        <w:t>DateParser</w:t>
-      </w:r>
-      <w:proofErr w:type="spellEnd"/>
-      <w:r>
-        <w:rPr>
-          <w:sz w:val="20"/>
-        </w:rPr>
-        <w:t xml:space="preserve"> classes </w:t>
+        <w:t xml:space="preserve"> of the CommandParser, FieldParser and DateParser classes </w:t>
       </w:r>
       <w:r>
         <w:rPr>
@@ -16107,19 +15432,11 @@
                 <w:sz w:val="16"/>
               </w:rPr>
             </w:pPr>
-            <w:proofErr w:type="spellStart"/>
-            <w:r>
-              <w:rPr>
-                <w:sz w:val="16"/>
-              </w:rPr>
-              <w:t>getAction</w:t>
-            </w:r>
-            <w:proofErr w:type="spellEnd"/>
-            <w:r>
-              <w:rPr>
-                <w:sz w:val="16"/>
-              </w:rPr>
-              <w:t>(): Action</w:t>
+            <w:r>
+              <w:rPr>
+                <w:sz w:val="16"/>
+              </w:rPr>
+              <w:t>getAction(): Action</w:t>
             </w:r>
           </w:p>
         </w:tc>
@@ -16181,28 +15498,12 @@
                 <w:sz w:val="16"/>
               </w:rPr>
             </w:pPr>
-            <w:proofErr w:type="spellStart"/>
-            <w:r>
-              <w:rPr>
-                <w:sz w:val="16"/>
-              </w:rPr>
-              <w:t>getFeedback</w:t>
-            </w:r>
-            <w:proofErr w:type="spellEnd"/>
-            <w:r>
-              <w:rPr>
-                <w:sz w:val="16"/>
-              </w:rPr>
-              <w:t xml:space="preserve">(): </w:t>
-            </w:r>
-            <w:proofErr w:type="spellStart"/>
-            <w:r>
-              <w:rPr>
-                <w:sz w:val="16"/>
-              </w:rPr>
-              <w:t>StringBuilder</w:t>
-            </w:r>
-            <w:proofErr w:type="spellEnd"/>
+            <w:r>
+              <w:rPr>
+                <w:sz w:val="16"/>
+              </w:rPr>
+              <w:t>getFeedback(): StringBuilder</w:t>
+            </w:r>
           </w:p>
         </w:tc>
         <w:tc>
@@ -16298,7 +15599,7 @@
                 <w:sz w:val="16"/>
               </w:rPr>
             </w:pPr>
-            <w:bookmarkStart w:id="25" w:name="_Toc414217616"/>
+            <w:bookmarkStart w:id="26" w:name="_Toc414217616"/>
             <w:r>
               <w:rPr>
                 <w:sz w:val="16"/>
@@ -16362,19 +15663,11 @@
                 <w:sz w:val="16"/>
               </w:rPr>
             </w:pPr>
-            <w:proofErr w:type="spellStart"/>
-            <w:r>
-              <w:rPr>
-                <w:sz w:val="16"/>
-              </w:rPr>
-              <w:t>getField</w:t>
-            </w:r>
-            <w:proofErr w:type="spellEnd"/>
-            <w:r>
-              <w:rPr>
-                <w:sz w:val="16"/>
-              </w:rPr>
-              <w:t>(): Field</w:t>
+            <w:r>
+              <w:rPr>
+                <w:sz w:val="16"/>
+              </w:rPr>
+              <w:t>getField(): Field</w:t>
             </w:r>
           </w:p>
         </w:tc>
@@ -16424,28 +15717,12 @@
                 <w:sz w:val="16"/>
               </w:rPr>
             </w:pPr>
-            <w:proofErr w:type="spellStart"/>
-            <w:r>
-              <w:rPr>
-                <w:sz w:val="16"/>
-              </w:rPr>
-              <w:t>getFeedback</w:t>
-            </w:r>
-            <w:proofErr w:type="spellEnd"/>
-            <w:r>
-              <w:rPr>
-                <w:sz w:val="16"/>
-              </w:rPr>
-              <w:t xml:space="preserve">(): </w:t>
-            </w:r>
-            <w:proofErr w:type="spellStart"/>
-            <w:r>
-              <w:rPr>
-                <w:sz w:val="16"/>
-              </w:rPr>
-              <w:t>StringBuilder</w:t>
-            </w:r>
-            <w:proofErr w:type="spellEnd"/>
+            <w:r>
+              <w:rPr>
+                <w:sz w:val="16"/>
+              </w:rPr>
+              <w:t>getFeedback(): StringBuilder</w:t>
+            </w:r>
           </w:p>
         </w:tc>
         <w:tc>
@@ -16514,7 +15791,6 @@
         </w:rPr>
         <w:t xml:space="preserve">. </w:t>
       </w:r>
-      <w:proofErr w:type="spellStart"/>
       <w:r>
         <w:rPr>
           <w:i/>
@@ -16522,7 +15798,6 @@
         </w:rPr>
         <w:t>FieldParser</w:t>
       </w:r>
-      <w:proofErr w:type="spellEnd"/>
       <w:r>
         <w:rPr>
           <w:i/>
@@ -16620,19 +15895,11 @@
                 <w:sz w:val="16"/>
               </w:rPr>
             </w:pPr>
-            <w:proofErr w:type="spellStart"/>
-            <w:r>
-              <w:rPr>
-                <w:sz w:val="16"/>
-              </w:rPr>
-              <w:t>getDateTime</w:t>
-            </w:r>
-            <w:proofErr w:type="spellEnd"/>
-            <w:r>
-              <w:rPr>
-                <w:sz w:val="16"/>
-              </w:rPr>
-              <w:t>(): Calendar</w:t>
+            <w:r>
+              <w:rPr>
+                <w:sz w:val="16"/>
+              </w:rPr>
+              <w:t>getDateTime(): Calendar</w:t>
             </w:r>
           </w:p>
         </w:tc>
@@ -16682,28 +15949,12 @@
                 <w:sz w:val="16"/>
               </w:rPr>
             </w:pPr>
-            <w:proofErr w:type="spellStart"/>
-            <w:r>
-              <w:rPr>
-                <w:sz w:val="16"/>
-              </w:rPr>
-              <w:t>getFeedback</w:t>
-            </w:r>
-            <w:proofErr w:type="spellEnd"/>
-            <w:r>
-              <w:rPr>
-                <w:sz w:val="16"/>
-              </w:rPr>
-              <w:t xml:space="preserve">(): </w:t>
-            </w:r>
-            <w:proofErr w:type="spellStart"/>
-            <w:r>
-              <w:rPr>
-                <w:sz w:val="16"/>
-              </w:rPr>
-              <w:t>StringBuilder</w:t>
-            </w:r>
-            <w:proofErr w:type="spellEnd"/>
+            <w:r>
+              <w:rPr>
+                <w:sz w:val="16"/>
+              </w:rPr>
+              <w:t>getFeedback(): StringBuilder</w:t>
+            </w:r>
           </w:p>
         </w:tc>
         <w:tc>
@@ -16772,7 +16023,6 @@
         </w:rPr>
         <w:t xml:space="preserve">. </w:t>
       </w:r>
-      <w:proofErr w:type="spellStart"/>
       <w:r>
         <w:rPr>
           <w:i/>
@@ -16780,7 +16030,6 @@
         </w:rPr>
         <w:t>DateParser</w:t>
       </w:r>
-      <w:proofErr w:type="spellEnd"/>
       <w:r>
         <w:rPr>
           <w:i/>
@@ -16793,11 +16042,11 @@
       <w:pPr>
         <w:pStyle w:val="Heading3"/>
       </w:pPr>
-      <w:bookmarkStart w:id="26" w:name="_Toc416657981"/>
+      <w:bookmarkStart w:id="27" w:name="_Toc416657981"/>
       <w:r>
         <w:t>The Actions</w:t>
       </w:r>
-      <w:bookmarkEnd w:id="26"/>
+      <w:bookmarkEnd w:id="27"/>
     </w:p>
     <w:p>
       <w:pPr>
@@ -17030,7 +16279,6 @@
         </w:rPr>
         <w:t xml:space="preserve"> of the </w:t>
       </w:r>
-      <w:proofErr w:type="spellStart"/>
       <w:r>
         <w:rPr>
           <w:sz w:val="20"/>
@@ -17041,14 +16289,7 @@
         <w:rPr>
           <w:sz w:val="20"/>
         </w:rPr>
-        <w:t>Action</w:t>
-      </w:r>
-      <w:proofErr w:type="spellEnd"/>
-      <w:r>
-        <w:rPr>
-          <w:sz w:val="20"/>
-        </w:rPr>
-        <w:t xml:space="preserve"> can be found in Appendi</w:t>
+        <w:t>Action can be found in Appendi</w:t>
       </w:r>
       <w:r>
         <w:rPr>
@@ -17063,8 +16304,8 @@
         <w:t>.</w:t>
       </w:r>
     </w:p>
-    <w:bookmarkStart w:id="27" w:name="_Toc414217622"/>
-    <w:bookmarkEnd w:id="25"/>
+    <w:bookmarkStart w:id="28" w:name="_Toc414217622"/>
+    <w:bookmarkEnd w:id="26"/>
     <w:p>
       <w:pPr>
         <w:tabs>
@@ -17074,10 +16315,10 @@
       </w:pPr>
       <w:r>
         <w:object w:dxaOrig="11161" w:dyaOrig="5700">
-          <v:shape id="_x0000_i1029" type="#_x0000_t75" style="width:444pt;height:227.25pt" o:ole="">
+          <v:shape id="_x0000_i1029" type="#_x0000_t75" style="width:444pt;height:227.35pt" o:ole="">
             <v:imagedata r:id="rId33" o:title=""/>
           </v:shape>
-          <o:OLEObject Type="Embed" ProgID="Visio.Drawing.15" ShapeID="_x0000_i1029" DrawAspect="Content" ObjectID="_1490423728" r:id="rId34"/>
+          <o:OLEObject Type="Embed" ProgID="Visio.Drawing.15" ShapeID="_x0000_i1029" DrawAspect="Content" ObjectID="_1490443006" r:id="rId34"/>
         </w:object>
       </w:r>
     </w:p>
@@ -17143,12 +16384,12 @@
       <w:pPr>
         <w:pStyle w:val="Heading3"/>
       </w:pPr>
-      <w:bookmarkStart w:id="28" w:name="_Toc416657982"/>
+      <w:bookmarkStart w:id="29" w:name="_Toc416657982"/>
       <w:r>
         <w:lastRenderedPageBreak/>
         <w:t>Interactions within the logic component</w:t>
       </w:r>
-      <w:bookmarkEnd w:id="28"/>
+      <w:bookmarkEnd w:id="29"/>
     </w:p>
     <w:p>
       <w:pPr>
@@ -17214,7 +16455,7 @@
         </w:rPr>
         <w:t xml:space="preserve"> a sequence diagram depicting a typical add </w:t>
       </w:r>
-      <w:bookmarkStart w:id="29" w:name="_Toc414217618"/>
+      <w:bookmarkStart w:id="30" w:name="_Toc414217618"/>
       <w:r>
         <w:rPr>
           <w:sz w:val="20"/>
@@ -17235,12 +16476,12 @@
           <w:sz w:val="28"/>
         </w:rPr>
       </w:pPr>
-      <w:bookmarkStart w:id="30" w:name="_Toc416655127"/>
-      <w:bookmarkStart w:id="31" w:name="_Toc416655436"/>
-      <w:bookmarkStart w:id="32" w:name="_Toc416657983"/>
-      <w:bookmarkEnd w:id="30"/>
+      <w:bookmarkStart w:id="31" w:name="_Toc416655127"/>
+      <w:bookmarkStart w:id="32" w:name="_Toc416655436"/>
+      <w:bookmarkStart w:id="33" w:name="_Toc416657983"/>
       <w:bookmarkEnd w:id="31"/>
       <w:bookmarkEnd w:id="32"/>
+      <w:bookmarkEnd w:id="33"/>
     </w:p>
     <w:p>
       <w:pPr>
@@ -17263,7 +16504,7 @@
           <v:shape id="_x0000_s1056" type="#_x0000_t75" style="position:absolute;left:0;text-align:left;margin-left:-56.3pt;margin-top:6.7pt;width:562.4pt;height:353.3pt;z-index:-251642880">
             <v:imagedata r:id="rId35" o:title=""/>
           </v:shape>
-          <o:OLEObject Type="Embed" ProgID="Visio.Drawing.15" ShapeID="_x0000_s1056" DrawAspect="Content" ObjectID="_1490423737" r:id="rId36"/>
+          <o:OLEObject Type="Embed" ProgID="Visio.Drawing.15" ShapeID="_x0000_s1056" DrawAspect="Content" ObjectID="_1490443015" r:id="rId36"/>
         </w:object>
       </w:r>
     </w:p>
@@ -17421,7 +16662,7 @@
       <w:pPr>
         <w:pStyle w:val="Heading2"/>
       </w:pPr>
-      <w:bookmarkStart w:id="33" w:name="_Toc416657984"/>
+      <w:bookmarkStart w:id="34" w:name="_Toc416657984"/>
       <w:r>
         <w:lastRenderedPageBreak/>
         <w:t>Storage</w:t>
@@ -17435,8 +16676,8 @@
       <w:r>
         <w:t>Component</w:t>
       </w:r>
-      <w:bookmarkEnd w:id="29"/>
-      <w:bookmarkEnd w:id="33"/>
+      <w:bookmarkEnd w:id="30"/>
+      <w:bookmarkEnd w:id="34"/>
     </w:p>
     <w:p>
       <w:pPr>
@@ -17464,21 +16705,7 @@
         <w:rPr>
           <w:sz w:val="20"/>
         </w:rPr>
-        <w:t xml:space="preserve"> pattern to ensure there is only one instance of the component. It maintain the persistency of the user data between sessions by utilizing the physical storage. The data stored into the medium is encoded in JSON by utilizing the </w:t>
-      </w:r>
-      <w:proofErr w:type="spellStart"/>
-      <w:r>
-        <w:rPr>
-          <w:sz w:val="20"/>
-        </w:rPr>
-        <w:t>Gson</w:t>
-      </w:r>
-      <w:proofErr w:type="spellEnd"/>
-      <w:r>
-        <w:rPr>
-          <w:sz w:val="20"/>
-        </w:rPr>
-        <w:t xml:space="preserve"> library. The class diagram in </w:t>
+        <w:t xml:space="preserve"> pattern to ensure there is only one instance of the component. It maintain the persistency of the user data between sessions by utilizing the physical storage. The data stored into the medium is encoded in JSON by utilizing the Gson library. The class diagram in </w:t>
       </w:r>
       <w:r>
         <w:rPr>
@@ -17513,10 +16740,10 @@
       </w:pPr>
       <w:r>
         <w:object w:dxaOrig="11311" w:dyaOrig="5221">
-          <v:shape id="_x0000_i1030" type="#_x0000_t75" style="width:429pt;height:198pt" o:ole="">
+          <v:shape id="_x0000_i1030" type="#_x0000_t75" style="width:429.35pt;height:198pt" o:ole="">
             <v:imagedata r:id="rId37" o:title=""/>
           </v:shape>
-          <o:OLEObject Type="Embed" ProgID="Visio.Drawing.15" ShapeID="_x0000_i1030" DrawAspect="Content" ObjectID="_1490423729" r:id="rId38"/>
+          <o:OLEObject Type="Embed" ProgID="Visio.Drawing.15" ShapeID="_x0000_i1030" DrawAspect="Content" ObjectID="_1490443007" r:id="rId38"/>
         </w:object>
       </w:r>
     </w:p>
@@ -17680,42 +16907,12 @@
                 <w:sz w:val="16"/>
               </w:rPr>
             </w:pPr>
-            <w:proofErr w:type="spellStart"/>
-            <w:r>
-              <w:rPr>
-                <w:sz w:val="16"/>
-              </w:rPr>
-              <w:t>isValidFile</w:t>
-            </w:r>
-            <w:proofErr w:type="spellEnd"/>
-            <w:r>
-              <w:rPr>
-                <w:sz w:val="16"/>
-              </w:rPr>
-              <w:t xml:space="preserve">(String </w:t>
-            </w:r>
-            <w:proofErr w:type="spellStart"/>
-            <w:r>
-              <w:rPr>
-                <w:sz w:val="16"/>
-              </w:rPr>
-              <w:t>filePath</w:t>
-            </w:r>
-            <w:proofErr w:type="spellEnd"/>
-            <w:r>
-              <w:rPr>
-                <w:sz w:val="16"/>
-              </w:rPr>
-              <w:t xml:space="preserve">): </w:t>
-            </w:r>
-            <w:proofErr w:type="spellStart"/>
-            <w:r>
-              <w:rPr>
-                <w:sz w:val="16"/>
-              </w:rPr>
-              <w:t>boolean</w:t>
-            </w:r>
-            <w:proofErr w:type="spellEnd"/>
+            <w:r>
+              <w:rPr>
+                <w:sz w:val="16"/>
+              </w:rPr>
+              <w:t>isValidFile(String filePath): boolean</w:t>
+            </w:r>
           </w:p>
         </w:tc>
         <w:tc>
@@ -17732,8 +16929,6 @@
                 <w:sz w:val="16"/>
               </w:rPr>
             </w:pPr>
-            <w:proofErr w:type="spellStart"/>
-            <w:proofErr w:type="gramStart"/>
             <w:r>
               <w:rPr>
                 <w:b/>
@@ -17741,8 +16936,6 @@
               </w:rPr>
               <w:t>filePath</w:t>
             </w:r>
-            <w:proofErr w:type="spellEnd"/>
-            <w:proofErr w:type="gramEnd"/>
             <w:r>
               <w:rPr>
                 <w:sz w:val="16"/>
@@ -17769,49 +16962,7 @@
               <w:rPr>
                 <w:sz w:val="16"/>
               </w:rPr>
-              <w:t xml:space="preserve">Returns if the </w:t>
-            </w:r>
-            <w:proofErr w:type="spellStart"/>
-            <w:r>
-              <w:rPr>
-                <w:sz w:val="16"/>
-              </w:rPr>
-              <w:t>filePath</w:t>
-            </w:r>
-            <w:proofErr w:type="spellEnd"/>
-            <w:r>
-              <w:rPr>
-                <w:sz w:val="16"/>
-              </w:rPr>
-              <w:t xml:space="preserve"> is valid to be used. Does not guarantee the success of </w:t>
-            </w:r>
-            <w:proofErr w:type="spellStart"/>
-            <w:r>
-              <w:rPr>
-                <w:sz w:val="16"/>
-              </w:rPr>
-              <w:t>saveFile</w:t>
-            </w:r>
-            <w:proofErr w:type="spellEnd"/>
-            <w:r>
-              <w:rPr>
-                <w:sz w:val="16"/>
-              </w:rPr>
-              <w:t xml:space="preserve"> and </w:t>
-            </w:r>
-            <w:proofErr w:type="spellStart"/>
-            <w:r>
-              <w:rPr>
-                <w:sz w:val="16"/>
-              </w:rPr>
-              <w:t>loadFile</w:t>
-            </w:r>
-            <w:proofErr w:type="spellEnd"/>
-            <w:r>
-              <w:rPr>
-                <w:sz w:val="16"/>
-              </w:rPr>
-              <w:t>.</w:t>
+              <w:t>Returns if the filePath is valid to be used. Does not guarantee the success of saveFile and loadFile.</w:t>
             </w:r>
           </w:p>
         </w:tc>
@@ -17832,61 +16983,11 @@
                 <w:sz w:val="16"/>
               </w:rPr>
             </w:pPr>
-            <w:proofErr w:type="spellStart"/>
-            <w:r>
-              <w:rPr>
-                <w:sz w:val="16"/>
-              </w:rPr>
-              <w:t>saveFile</w:t>
-            </w:r>
-            <w:proofErr w:type="spellEnd"/>
-            <w:r>
-              <w:rPr>
-                <w:sz w:val="16"/>
-              </w:rPr>
-              <w:t xml:space="preserve">(List&lt;Task&gt; </w:t>
-            </w:r>
-            <w:proofErr w:type="spellStart"/>
-            <w:r>
-              <w:rPr>
-                <w:sz w:val="16"/>
-              </w:rPr>
-              <w:t>taskList</w:t>
-            </w:r>
-            <w:proofErr w:type="spellEnd"/>
-            <w:r>
-              <w:rPr>
-                <w:sz w:val="16"/>
-              </w:rPr>
-              <w:t xml:space="preserve">, List&lt;String&gt; </w:t>
-            </w:r>
-            <w:proofErr w:type="spellStart"/>
-            <w:r>
-              <w:rPr>
-                <w:sz w:val="16"/>
-              </w:rPr>
-              <w:t>deletedIDs</w:t>
-            </w:r>
-            <w:proofErr w:type="spellEnd"/>
-            <w:r>
-              <w:rPr>
-                <w:sz w:val="16"/>
-              </w:rPr>
-              <w:t xml:space="preserve">, String </w:t>
-            </w:r>
-            <w:proofErr w:type="spellStart"/>
-            <w:r>
-              <w:rPr>
-                <w:sz w:val="16"/>
-              </w:rPr>
-              <w:t>filePath</w:t>
-            </w:r>
-            <w:proofErr w:type="spellEnd"/>
-            <w:r>
-              <w:rPr>
-                <w:sz w:val="16"/>
-              </w:rPr>
-              <w:t>): void</w:t>
+            <w:r>
+              <w:rPr>
+                <w:sz w:val="16"/>
+              </w:rPr>
+              <w:t>saveFile(List&lt;Task&gt; taskList, List&lt;String&gt; deletedIDs, String filePath): void</w:t>
             </w:r>
           </w:p>
         </w:tc>
@@ -17904,7 +17005,6 @@
                 <w:sz w:val="16"/>
               </w:rPr>
             </w:pPr>
-            <w:proofErr w:type="spellStart"/>
             <w:r>
               <w:rPr>
                 <w:b/>
@@ -17912,7 +17012,6 @@
               </w:rPr>
               <w:t>taskList</w:t>
             </w:r>
-            <w:proofErr w:type="spellEnd"/>
             <w:r>
               <w:rPr>
                 <w:sz w:val="16"/>
@@ -17941,7 +17040,6 @@
                 <w:sz w:val="16"/>
               </w:rPr>
             </w:pPr>
-            <w:proofErr w:type="spellStart"/>
             <w:r>
               <w:rPr>
                 <w:b/>
@@ -17949,7 +17047,6 @@
               </w:rPr>
               <w:t>deletedIDs</w:t>
             </w:r>
-            <w:proofErr w:type="spellEnd"/>
             <w:r>
               <w:rPr>
                 <w:sz w:val="16"/>
@@ -17973,7 +17070,6 @@
               </w:rPr>
               <w:br/>
             </w:r>
-            <w:proofErr w:type="spellStart"/>
             <w:r>
               <w:rPr>
                 <w:b/>
@@ -17981,7 +17077,6 @@
               </w:rPr>
               <w:t>filePath</w:t>
             </w:r>
-            <w:proofErr w:type="spellEnd"/>
             <w:r>
               <w:rPr>
                 <w:sz w:val="16"/>
@@ -18008,35 +17103,7 @@
               <w:rPr>
                 <w:sz w:val="16"/>
               </w:rPr>
-              <w:t xml:space="preserve">Encodes </w:t>
-            </w:r>
-            <w:proofErr w:type="spellStart"/>
-            <w:r>
-              <w:rPr>
-                <w:sz w:val="16"/>
-              </w:rPr>
-              <w:t>taskList</w:t>
-            </w:r>
-            <w:proofErr w:type="spellEnd"/>
-            <w:r>
-              <w:rPr>
-                <w:sz w:val="16"/>
-              </w:rPr>
-              <w:t xml:space="preserve"> and </w:t>
-            </w:r>
-            <w:proofErr w:type="spellStart"/>
-            <w:r>
-              <w:rPr>
-                <w:sz w:val="16"/>
-              </w:rPr>
-              <w:t>deletedIDs</w:t>
-            </w:r>
-            <w:proofErr w:type="spellEnd"/>
-            <w:r>
-              <w:rPr>
-                <w:sz w:val="16"/>
-              </w:rPr>
-              <w:t xml:space="preserve"> into JSON and write it into the specified file. Throws Error when fail.</w:t>
+              <w:t>Encodes taskList and deletedIDs into JSON and write it into the specified file. Throws Error when fail.</w:t>
             </w:r>
           </w:p>
         </w:tc>
@@ -18060,61 +17127,11 @@
                 <w:sz w:val="16"/>
               </w:rPr>
             </w:pPr>
-            <w:proofErr w:type="spellStart"/>
-            <w:r>
-              <w:rPr>
-                <w:sz w:val="16"/>
-              </w:rPr>
-              <w:t>loadFile</w:t>
-            </w:r>
-            <w:proofErr w:type="spellEnd"/>
-            <w:r>
-              <w:rPr>
-                <w:sz w:val="16"/>
-              </w:rPr>
-              <w:t xml:space="preserve">(List&lt;Task&gt; </w:t>
-            </w:r>
-            <w:proofErr w:type="spellStart"/>
-            <w:r>
-              <w:rPr>
-                <w:sz w:val="16"/>
-              </w:rPr>
-              <w:t>taskList</w:t>
-            </w:r>
-            <w:proofErr w:type="spellEnd"/>
-            <w:r>
-              <w:rPr>
-                <w:sz w:val="16"/>
-              </w:rPr>
-              <w:t xml:space="preserve">, List&lt;String&gt; </w:t>
-            </w:r>
-            <w:proofErr w:type="spellStart"/>
-            <w:r>
-              <w:rPr>
-                <w:sz w:val="16"/>
-              </w:rPr>
-              <w:t>deletedIDs</w:t>
-            </w:r>
-            <w:proofErr w:type="spellEnd"/>
-            <w:r>
-              <w:rPr>
-                <w:sz w:val="16"/>
-              </w:rPr>
-              <w:t xml:space="preserve">, String </w:t>
-            </w:r>
-            <w:proofErr w:type="spellStart"/>
-            <w:r>
-              <w:rPr>
-                <w:sz w:val="16"/>
-              </w:rPr>
-              <w:t>filePath</w:t>
-            </w:r>
-            <w:proofErr w:type="spellEnd"/>
-            <w:r>
-              <w:rPr>
-                <w:sz w:val="16"/>
-              </w:rPr>
-              <w:t>): void</w:t>
+            <w:r>
+              <w:rPr>
+                <w:sz w:val="16"/>
+              </w:rPr>
+              <w:t>loadFile(List&lt;Task&gt; taskList, List&lt;String&gt; deletedIDs, String filePath): void</w:t>
             </w:r>
           </w:p>
         </w:tc>
@@ -18132,7 +17149,6 @@
                 <w:sz w:val="16"/>
               </w:rPr>
             </w:pPr>
-            <w:proofErr w:type="spellStart"/>
             <w:r>
               <w:rPr>
                 <w:b/>
@@ -18140,7 +17156,6 @@
               </w:rPr>
               <w:t>taskList</w:t>
             </w:r>
-            <w:proofErr w:type="spellEnd"/>
             <w:r>
               <w:rPr>
                 <w:sz w:val="16"/>
@@ -18169,7 +17184,6 @@
                 <w:sz w:val="16"/>
               </w:rPr>
             </w:pPr>
-            <w:proofErr w:type="spellStart"/>
             <w:r>
               <w:rPr>
                 <w:b/>
@@ -18177,7 +17191,6 @@
               </w:rPr>
               <w:t>deletedIDs</w:t>
             </w:r>
-            <w:proofErr w:type="spellEnd"/>
             <w:r>
               <w:rPr>
                 <w:sz w:val="16"/>
@@ -18201,7 +17214,6 @@
               </w:rPr>
               <w:br/>
             </w:r>
-            <w:proofErr w:type="spellStart"/>
             <w:r>
               <w:rPr>
                 <w:b/>
@@ -18209,7 +17221,6 @@
               </w:rPr>
               <w:t>filePath</w:t>
             </w:r>
-            <w:proofErr w:type="spellEnd"/>
             <w:r>
               <w:rPr>
                 <w:sz w:val="16"/>
@@ -18236,35 +17247,7 @@
               <w:rPr>
                 <w:sz w:val="16"/>
               </w:rPr>
-              <w:t xml:space="preserve">Decode JSON from the specified file. The decoded objects will be stored into </w:t>
-            </w:r>
-            <w:proofErr w:type="spellStart"/>
-            <w:r>
-              <w:rPr>
-                <w:sz w:val="16"/>
-              </w:rPr>
-              <w:t>taskList</w:t>
-            </w:r>
-            <w:proofErr w:type="spellEnd"/>
-            <w:r>
-              <w:rPr>
-                <w:sz w:val="16"/>
-              </w:rPr>
-              <w:t xml:space="preserve"> and </w:t>
-            </w:r>
-            <w:proofErr w:type="spellStart"/>
-            <w:r>
-              <w:rPr>
-                <w:sz w:val="16"/>
-              </w:rPr>
-              <w:t>deletedIDs</w:t>
-            </w:r>
-            <w:proofErr w:type="spellEnd"/>
-            <w:r>
-              <w:rPr>
-                <w:sz w:val="16"/>
-              </w:rPr>
-              <w:t xml:space="preserve"> respectively. Throws Error when fail.</w:t>
+              <w:t>Decode JSON from the specified file. The decoded objects will be stored into taskList and deletedIDs respectively. Throws Error when fail.</w:t>
             </w:r>
           </w:p>
         </w:tc>
@@ -18326,7 +17309,7 @@
           <w:szCs w:val="32"/>
         </w:rPr>
       </w:pPr>
-      <w:bookmarkStart w:id="34" w:name="_Toc414217620"/>
+      <w:bookmarkStart w:id="35" w:name="_Toc414217620"/>
       <w:r>
         <w:rPr>
           <w:sz w:val="28"/>
@@ -18338,7 +17321,7 @@
       <w:pPr>
         <w:pStyle w:val="Heading2"/>
       </w:pPr>
-      <w:bookmarkStart w:id="35" w:name="_Toc416657985"/>
+      <w:bookmarkStart w:id="36" w:name="_Toc416657985"/>
       <w:r>
         <w:lastRenderedPageBreak/>
         <w:t xml:space="preserve">Google </w:t>
@@ -18349,8 +17332,8 @@
       <w:r>
         <w:t xml:space="preserve"> Component</w:t>
       </w:r>
-      <w:bookmarkEnd w:id="34"/>
       <w:bookmarkEnd w:id="35"/>
+      <w:bookmarkEnd w:id="36"/>
     </w:p>
     <w:p>
       <w:pPr>
@@ -18378,21 +17361,7 @@
         <w:rPr>
           <w:sz w:val="20"/>
         </w:rPr>
-        <w:t xml:space="preserve"> pattern. </w:t>
-      </w:r>
-      <w:proofErr w:type="spellStart"/>
-      <w:r>
-        <w:rPr>
-          <w:sz w:val="20"/>
-        </w:rPr>
-        <w:t>GoogleIntegration</w:t>
-      </w:r>
-      <w:proofErr w:type="spellEnd"/>
-      <w:r>
-        <w:rPr>
-          <w:sz w:val="20"/>
-        </w:rPr>
-        <w:t xml:space="preserve"> abstracts the internal details from other components to reduce coupling with the internal components. It handles the synchronisation of local data and data from the Google Calendar and Tasks web service. The class diagram in </w:t>
+        <w:t xml:space="preserve"> pattern. GoogleIntegration abstracts the internal details from other components to reduce coupling with the internal components. It handles the synchronisation of local data and data from the Google Calendar and Tasks web service. The class diagram in </w:t>
       </w:r>
       <w:r>
         <w:rPr>
@@ -18427,10 +17396,10 @@
       </w:pPr>
       <w:r>
         <w:object w:dxaOrig="10831" w:dyaOrig="7891">
-          <v:shape id="_x0000_i1031" type="#_x0000_t75" style="width:426.75pt;height:310.5pt" o:ole="">
+          <v:shape id="_x0000_i1031" type="#_x0000_t75" style="width:426.65pt;height:310.65pt" o:ole="">
             <v:imagedata r:id="rId39" o:title=""/>
           </v:shape>
-          <o:OLEObject Type="Embed" ProgID="Visio.Drawing.15" ShapeID="_x0000_i1031" DrawAspect="Content" ObjectID="_1490423730" r:id="rId40"/>
+          <o:OLEObject Type="Embed" ProgID="Visio.Drawing.15" ShapeID="_x0000_i1031" DrawAspect="Content" ObjectID="_1490443008" r:id="rId40"/>
         </w:object>
       </w:r>
     </w:p>
@@ -18494,21 +17463,7 @@
         <w:rPr>
           <w:sz w:val="20"/>
         </w:rPr>
-        <w:t xml:space="preserve"> shows some of the notable API of the </w:t>
-      </w:r>
-      <w:proofErr w:type="spellStart"/>
-      <w:r>
-        <w:rPr>
-          <w:sz w:val="20"/>
-        </w:rPr>
-        <w:t>GoogleIntegration</w:t>
-      </w:r>
-      <w:proofErr w:type="spellEnd"/>
-      <w:r>
-        <w:rPr>
-          <w:sz w:val="20"/>
-        </w:rPr>
-        <w:t xml:space="preserve"> component.</w:t>
+        <w:t xml:space="preserve"> shows some of the notable API of the GoogleIntegration component.</w:t>
       </w:r>
     </w:p>
     <w:tbl>
@@ -18627,39 +17582,7 @@
                 <w:sz w:val="16"/>
                 <w:szCs w:val="16"/>
               </w:rPr>
-              <w:t xml:space="preserve">sync(List&lt;Task&gt; </w:t>
-            </w:r>
-            <w:proofErr w:type="spellStart"/>
-            <w:r>
-              <w:rPr>
-                <w:sz w:val="16"/>
-                <w:szCs w:val="16"/>
-              </w:rPr>
-              <w:t>taskList</w:t>
-            </w:r>
-            <w:proofErr w:type="spellEnd"/>
-            <w:r>
-              <w:rPr>
-                <w:sz w:val="16"/>
-                <w:szCs w:val="16"/>
-              </w:rPr>
-              <w:t xml:space="preserve">, List&lt;String&gt; </w:t>
-            </w:r>
-            <w:proofErr w:type="spellStart"/>
-            <w:r>
-              <w:rPr>
-                <w:sz w:val="16"/>
-                <w:szCs w:val="16"/>
-              </w:rPr>
-              <w:t>deletedIDs</w:t>
-            </w:r>
-            <w:proofErr w:type="spellEnd"/>
-            <w:r>
-              <w:rPr>
-                <w:sz w:val="16"/>
-                <w:szCs w:val="16"/>
-              </w:rPr>
-              <w:t>): void</w:t>
+              <w:t>sync(List&lt;Task&gt; taskList, List&lt;String&gt; deletedIDs): void</w:t>
             </w:r>
           </w:p>
         </w:tc>
@@ -18678,7 +17601,6 @@
                 <w:szCs w:val="16"/>
               </w:rPr>
             </w:pPr>
-            <w:proofErr w:type="spellStart"/>
             <w:r>
               <w:rPr>
                 <w:b/>
@@ -18687,7 +17609,6 @@
               </w:rPr>
               <w:t>taskList</w:t>
             </w:r>
-            <w:proofErr w:type="spellEnd"/>
             <w:r>
               <w:rPr>
                 <w:sz w:val="16"/>
@@ -18719,7 +17640,6 @@
                 <w:szCs w:val="16"/>
               </w:rPr>
             </w:pPr>
-            <w:proofErr w:type="spellStart"/>
             <w:r>
               <w:rPr>
                 <w:b/>
@@ -18728,7 +17648,6 @@
               </w:rPr>
               <w:t>deletedIDs</w:t>
             </w:r>
-            <w:proofErr w:type="spellEnd"/>
             <w:r>
               <w:rPr>
                 <w:sz w:val="16"/>
@@ -18807,17 +17726,8 @@
                 <w:sz w:val="16"/>
                 <w:szCs w:val="16"/>
               </w:rPr>
-              <w:t xml:space="preserve">logout(): </w:t>
-            </w:r>
-            <w:proofErr w:type="spellStart"/>
-            <w:r>
-              <w:rPr>
-                <w:sz w:val="16"/>
-                <w:szCs w:val="16"/>
-              </w:rPr>
-              <w:t>boolean</w:t>
-            </w:r>
-            <w:proofErr w:type="spellEnd"/>
+              <w:t>logout(): boolean</w:t>
+            </w:r>
           </w:p>
         </w:tc>
         <w:tc>
@@ -18893,23 +17803,7 @@
           <w:i/>
           <w:sz w:val="20"/>
         </w:rPr>
-        <w:t xml:space="preserve">. </w:t>
-      </w:r>
-      <w:proofErr w:type="spellStart"/>
-      <w:r>
-        <w:rPr>
-          <w:i/>
-          <w:sz w:val="20"/>
-        </w:rPr>
-        <w:t>GoogleIntegration</w:t>
-      </w:r>
-      <w:proofErr w:type="spellEnd"/>
-      <w:r>
-        <w:rPr>
-          <w:i/>
-          <w:sz w:val="20"/>
-        </w:rPr>
-        <w:t xml:space="preserve"> </w:t>
+        <w:t xml:space="preserve">. GoogleIntegration </w:t>
       </w:r>
       <w:r>
         <w:rPr>
@@ -18975,10 +17869,10 @@
           <w:sz w:val="20"/>
         </w:rPr>
         <w:object w:dxaOrig="11220" w:dyaOrig="8595">
-          <v:shape id="_x0000_i1032" type="#_x0000_t75" style="width:388.5pt;height:297pt" o:ole="">
+          <v:shape id="_x0000_i1032" type="#_x0000_t75" style="width:388.65pt;height:296.65pt" o:ole="">
             <v:imagedata r:id="rId41" o:title=""/>
           </v:shape>
-          <o:OLEObject Type="Embed" ProgID="Visio.Drawing.15" ShapeID="_x0000_i1032" DrawAspect="Content" ObjectID="_1490423731" r:id="rId42"/>
+          <o:OLEObject Type="Embed" ProgID="Visio.Drawing.15" ShapeID="_x0000_i1032" DrawAspect="Content" ObjectID="_1490443009" r:id="rId42"/>
         </w:object>
       </w:r>
     </w:p>
@@ -19019,14 +17913,14 @@
       <w:pPr>
         <w:pStyle w:val="Heading2"/>
       </w:pPr>
-      <w:bookmarkStart w:id="36" w:name="_Toc416657986"/>
+      <w:bookmarkStart w:id="37" w:name="_Toc416657986"/>
       <w:r>
         <w:t xml:space="preserve">Settings </w:t>
       </w:r>
       <w:r>
         <w:t>Component</w:t>
       </w:r>
-      <w:bookmarkEnd w:id="36"/>
+      <w:bookmarkEnd w:id="37"/>
     </w:p>
     <w:p>
       <w:pPr>
@@ -19081,10 +17975,10 @@
       </w:pPr>
       <w:r>
         <w:object w:dxaOrig="10650" w:dyaOrig="2611">
-          <v:shape id="_x0000_i1033" type="#_x0000_t75" style="width:463.5pt;height:113.25pt" o:ole="">
+          <v:shape id="_x0000_i1033" type="#_x0000_t75" style="width:463.35pt;height:113.35pt" o:ole="">
             <v:imagedata r:id="rId43" o:title=""/>
           </v:shape>
-          <o:OLEObject Type="Embed" ProgID="Visio.Drawing.15" ShapeID="_x0000_i1033" DrawAspect="Content" ObjectID="_1490423732" r:id="rId44"/>
+          <o:OLEObject Type="Embed" ProgID="Visio.Drawing.15" ShapeID="_x0000_i1033" DrawAspect="Content" ObjectID="_1490443010" r:id="rId44"/>
         </w:object>
       </w:r>
     </w:p>
@@ -19121,7 +18015,7 @@
         <w:t xml:space="preserve"> Settings component class diagram</w:t>
       </w:r>
     </w:p>
-    <w:bookmarkEnd w:id="27"/>
+    <w:bookmarkEnd w:id="28"/>
     <w:p>
       <w:pPr>
         <w:rPr>
@@ -19146,7 +18040,7 @@
           <w:lang w:val="en-US"/>
         </w:rPr>
       </w:pPr>
-      <w:bookmarkStart w:id="37" w:name="_Toc416657987"/>
+      <w:bookmarkStart w:id="38" w:name="_Toc416657987"/>
       <w:r>
         <w:rPr>
           <w:lang w:val="en-US"/>
@@ -19154,33 +18048,19 @@
         <w:lastRenderedPageBreak/>
         <w:t>Testing Framework</w:t>
       </w:r>
-      <w:bookmarkEnd w:id="37"/>
-    </w:p>
-    <w:p>
-      <w:pPr>
-        <w:rPr>
-          <w:sz w:val="20"/>
-        </w:rPr>
-      </w:pPr>
-      <w:r>
-        <w:rPr>
-          <w:sz w:val="20"/>
-        </w:rPr>
-        <w:t xml:space="preserve">Quicklyst uses </w:t>
-      </w:r>
-      <w:proofErr w:type="spellStart"/>
-      <w:r>
-        <w:rPr>
-          <w:sz w:val="20"/>
-        </w:rPr>
-        <w:t>jUnit</w:t>
-      </w:r>
-      <w:proofErr w:type="spellEnd"/>
-      <w:r>
-        <w:rPr>
-          <w:sz w:val="20"/>
-        </w:rPr>
-        <w:t xml:space="preserve"> framework to develop unit test for all its c</w:t>
+      <w:bookmarkEnd w:id="38"/>
+    </w:p>
+    <w:p>
+      <w:pPr>
+        <w:rPr>
+          <w:sz w:val="20"/>
+        </w:rPr>
+      </w:pPr>
+      <w:r>
+        <w:rPr>
+          <w:sz w:val="20"/>
+        </w:rPr>
+        <w:t>Quicklyst uses jUnit framework to develop unit test for all its c</w:t>
       </w:r>
       <w:r>
         <w:rPr>
@@ -19359,21 +18239,7 @@
         <w:rPr>
           <w:sz w:val="20"/>
         </w:rPr>
-        <w:t>To run unit test on a particular class, choose &lt;</w:t>
-      </w:r>
-      <w:proofErr w:type="spellStart"/>
-      <w:r>
-        <w:rPr>
-          <w:sz w:val="20"/>
-        </w:rPr>
-        <w:t>Classname</w:t>
-      </w:r>
-      <w:proofErr w:type="spellEnd"/>
-      <w:r>
-        <w:rPr>
-          <w:sz w:val="20"/>
-        </w:rPr>
-        <w:t xml:space="preserve">&gt;Test.java files. To test a particular component, choose &lt;Component name&gt;Test(s).java files. To run all available unit test, choose QuicklystTests.java. </w:t>
+        <w:t xml:space="preserve">To run unit test on a particular class, choose &lt;Classname&gt;Test.java files. To test a particular component, choose &lt;Component name&gt;Test(s).java files. To run all available unit test, choose QuicklystTests.java. </w:t>
       </w:r>
       <w:r>
         <w:rPr>
@@ -19674,8 +18540,8 @@
       <w:pPr>
         <w:pStyle w:val="Heading2"/>
       </w:pPr>
-      <w:bookmarkStart w:id="38" w:name="_Toc414217617"/>
-      <w:bookmarkStart w:id="39" w:name="_Toc416657988"/>
+      <w:bookmarkStart w:id="39" w:name="_Toc414217617"/>
+      <w:bookmarkStart w:id="40" w:name="_Toc416657988"/>
       <w:r>
         <w:lastRenderedPageBreak/>
         <w:t xml:space="preserve">Appendix A - </w:t>
@@ -19683,8 +18549,8 @@
       <w:r>
         <w:t>Notable Algorithms</w:t>
       </w:r>
-      <w:bookmarkEnd w:id="38"/>
       <w:bookmarkEnd w:id="39"/>
+      <w:bookmarkEnd w:id="40"/>
     </w:p>
     <w:p>
       <w:pPr>
@@ -19694,13 +18560,11 @@
           <w:szCs w:val="32"/>
         </w:rPr>
       </w:pPr>
-      <w:bookmarkStart w:id="40" w:name="_Toc416657989"/>
-      <w:proofErr w:type="spellStart"/>
+      <w:bookmarkStart w:id="41" w:name="_Toc416657989"/>
       <w:r>
         <w:t>FindAction</w:t>
       </w:r>
-      <w:bookmarkEnd w:id="40"/>
-      <w:proofErr w:type="spellEnd"/>
+      <w:bookmarkEnd w:id="41"/>
     </w:p>
     <w:p>
       <w:pPr>
@@ -19929,8 +18793,6 @@
         </w:rPr>
         <w:t>example</w:t>
       </w:r>
-      <w:bookmarkStart w:id="41" w:name="_GoBack"/>
-      <w:bookmarkEnd w:id="41"/>
     </w:p>
     <w:p>
       <w:pPr>
@@ -19991,63 +18853,22 @@
           <w:sz w:val="20"/>
           <w:szCs w:val="20"/>
         </w:rPr>
-        <w:t xml:space="preserve"> will call </w:t>
-      </w:r>
-      <w:proofErr w:type="spellStart"/>
-      <w:proofErr w:type="gramStart"/>
-      <w:r>
-        <w:rPr>
+        <w:t xml:space="preserve"> will call updateUndoStack() and the new “state” will be cloned and pushed onto </w:t>
+      </w:r>
+      <w:r>
+        <w:rPr>
+          <w:i/>
           <w:sz w:val="20"/>
           <w:szCs w:val="20"/>
         </w:rPr>
-        <w:t>updateUndoStack</w:t>
-      </w:r>
-      <w:proofErr w:type="spellEnd"/>
+        <w:t xml:space="preserve">_undoStack </w:t>
+      </w:r>
       <w:r>
         <w:rPr>
           <w:sz w:val="20"/>
           <w:szCs w:val="20"/>
         </w:rPr>
-        <w:t>(</w:t>
-      </w:r>
-      <w:proofErr w:type="gramEnd"/>
-      <w:r>
-        <w:rPr>
-          <w:sz w:val="20"/>
-          <w:szCs w:val="20"/>
-        </w:rPr>
-        <w:t xml:space="preserve">) and the new “state” will be cloned and pushed onto </w:t>
-      </w:r>
-      <w:r>
-        <w:rPr>
-          <w:i/>
-          <w:sz w:val="20"/>
-          <w:szCs w:val="20"/>
-        </w:rPr>
-        <w:t xml:space="preserve">_undoStack </w:t>
-      </w:r>
-      <w:r>
-        <w:rPr>
-          <w:sz w:val="20"/>
-          <w:szCs w:val="20"/>
-        </w:rPr>
-        <w:t xml:space="preserve">as a “snapshot” of the state of the lists. When cloning the Task lists, new Tasks objects are created with identical attributes so that they do not get affected by edit functions when they are in the stack. This is achieved using the </w:t>
-      </w:r>
-      <w:proofErr w:type="gramStart"/>
-      <w:r>
-        <w:rPr>
-          <w:sz w:val="20"/>
-          <w:szCs w:val="20"/>
-        </w:rPr>
-        <w:t>clone(</w:t>
-      </w:r>
-      <w:proofErr w:type="gramEnd"/>
-      <w:r>
-        <w:rPr>
-          <w:sz w:val="20"/>
-          <w:szCs w:val="20"/>
-        </w:rPr>
-        <w:t xml:space="preserve">) method in Task Class. </w:t>
+        <w:t xml:space="preserve">as a “snapshot” of the state of the lists. When cloning the Task lists, new Tasks objects are created with identical attributes so that they do not get affected by edit functions when they are in the stack. This is achieved using the clone() method in Task Class. </w:t>
       </w:r>
       <w:r>
         <w:rPr>
@@ -20082,10 +18903,10 @@
           <w:szCs w:val="20"/>
         </w:rPr>
         <w:object w:dxaOrig="6885" w:dyaOrig="3226">
-          <v:shape id="_x0000_i1034" type="#_x0000_t75" style="width:312pt;height:146.25pt" o:ole="">
+          <v:shape id="_x0000_i1034" type="#_x0000_t75" style="width:312pt;height:146pt" o:ole="">
             <v:imagedata r:id="rId47" o:title=""/>
           </v:shape>
-          <o:OLEObject Type="Embed" ProgID="Visio.Drawing.15" ShapeID="_x0000_i1034" DrawAspect="Content" ObjectID="_1490423733" r:id="rId48"/>
+          <o:OLEObject Type="Embed" ProgID="Visio.Drawing.15" ShapeID="_x0000_i1034" DrawAspect="Content" ObjectID="_1490443011" r:id="rId48"/>
         </w:object>
       </w:r>
     </w:p>
@@ -20304,7 +19125,7 @@
           <v:shape id="_x0000_s1084" type="#_x0000_t75" style="position:absolute;left:0;text-align:left;margin-left:-43.8pt;margin-top:12.4pt;width:555pt;height:156.15pt;z-index:251699200;mso-position-horizontal-relative:text;mso-position-vertical-relative:text">
             <v:imagedata r:id="rId49" o:title=""/>
           </v:shape>
-          <o:OLEObject Type="Embed" ProgID="Visio.Drawing.15" ShapeID="_x0000_s1084" DrawAspect="Content" ObjectID="_1490423738" r:id="rId50"/>
+          <o:OLEObject Type="Embed" ProgID="Visio.Drawing.15" ShapeID="_x0000_s1084" DrawAspect="Content" ObjectID="_1490443016" r:id="rId50"/>
         </w:object>
       </w:r>
     </w:p>
@@ -20489,7 +19310,7 @@
           </mc:Choice>
           <mc:Fallback>
             <w:pict>
-              <v:shape w14:anchorId="2E67D2EB" id="_x0000_s1051" type="#_x0000_t202" style="position:absolute;left:0;text-align:left;margin-left:338.65pt;margin-top:.55pt;width:92.95pt;height:22.05pt;z-index:251669504;visibility:visible;mso-wrap-style:square;mso-width-percent:0;mso-height-percent:0;mso-wrap-distance-left:9pt;mso-wrap-distance-top:3.6pt;mso-wrap-distance-right:9pt;mso-wrap-distance-bottom:3.6pt;mso-position-horizontal:absolute;mso-position-horizontal-relative:margin;mso-position-vertical:absolute;mso-position-vertical-relative:text;mso-width-percent:0;mso-height-percent:0;mso-width-relative:margin;mso-height-relative:margin;v-text-anchor:top" o:gfxdata="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" filled="f" stroked="f">
+              <v:shape w14:anchorId="2E67D2EB" id="_x0000_s1052" type="#_x0000_t202" style="position:absolute;left:0;text-align:left;margin-left:338.65pt;margin-top:.55pt;width:92.95pt;height:22.05pt;z-index:251669504;visibility:visible;mso-wrap-style:square;mso-width-percent:0;mso-height-percent:0;mso-wrap-distance-left:9pt;mso-wrap-distance-top:3.6pt;mso-wrap-distance-right:9pt;mso-wrap-distance-bottom:3.6pt;mso-position-horizontal:absolute;mso-position-horizontal-relative:margin;mso-position-vertical:absolute;mso-position-vertical-relative:text;mso-width-percent:0;mso-height-percent:0;mso-width-relative:margin;mso-height-relative:margin;v-text-anchor:top" o:gfxdata="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" filled="f" stroked="f">
                 <v:textbox>
                   <w:txbxContent>
                     <w:p>
@@ -20605,7 +19426,7 @@
           </mc:Choice>
           <mc:Fallback>
             <w:pict>
-              <v:shape w14:anchorId="5D26EBC2" id="_x0000_s1052" type="#_x0000_t202" style="position:absolute;left:0;text-align:left;margin-left:55.25pt;margin-top:.65pt;width:92.95pt;height:19.35pt;z-index:251668480;visibility:visible;mso-wrap-style:square;mso-width-percent:0;mso-height-percent:0;mso-wrap-distance-left:9pt;mso-wrap-distance-top:3.6pt;mso-wrap-distance-right:9pt;mso-wrap-distance-bottom:3.6pt;mso-position-horizontal:absolute;mso-position-horizontal-relative:margin;mso-position-vertical:absolute;mso-position-vertical-relative:text;mso-width-percent:0;mso-height-percent:0;mso-width-relative:margin;mso-height-relative:margin;v-text-anchor:top" o:gfxdata="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" filled="f" stroked="f">
+              <v:shape w14:anchorId="5D26EBC2" id="_x0000_s1053" type="#_x0000_t202" style="position:absolute;left:0;text-align:left;margin-left:55.25pt;margin-top:.65pt;width:92.95pt;height:19.35pt;z-index:251668480;visibility:visible;mso-wrap-style:square;mso-width-percent:0;mso-height-percent:0;mso-wrap-distance-left:9pt;mso-wrap-distance-top:3.6pt;mso-wrap-distance-right:9pt;mso-wrap-distance-bottom:3.6pt;mso-position-horizontal:absolute;mso-position-horizontal-relative:margin;mso-position-vertical:absolute;mso-position-vertical-relative:text;mso-width-percent:0;mso-height-percent:0;mso-width-relative:margin;mso-height-relative:margin;v-text-anchor:top" o:gfxdata="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" filled="f" stroked="f">
                 <v:textbox>
                   <w:txbxContent>
                     <w:p>
@@ -20749,7 +19570,7 @@
       <w:rPr>
         <w:noProof/>
       </w:rPr>
-      <w:t>23</w:t>
+      <w:t>5</w:t>
     </w:r>
     <w:r>
       <w:fldChar w:fldCharType="end"/>
@@ -26464,7 +25285,7 @@
 </file>
 
 <file path=customXml/itemProps1.xml><?xml version="1.0" encoding="utf-8"?>
-<ds:datastoreItem xmlns:ds="http://schemas.openxmlformats.org/officeDocument/2006/customXml" ds:itemID="{EB9FEEC4-EE0B-4246-9B5E-B2FD68D65963}">
+<ds:datastoreItem xmlns:ds="http://schemas.openxmlformats.org/officeDocument/2006/customXml" ds:itemID="{3B9B5303-E5BC-43CF-9A8E-6D1E8081E75E}">
   <ds:schemaRefs>
     <ds:schemaRef ds:uri="http://schemas.openxmlformats.org/officeDocument/2006/bibliography"/>
   </ds:schemaRefs>

</xml_diff>